<commit_message>
Adding new experiments to the main manuscript
</commit_message>
<xml_diff>
--- a/UNM_draft_v4_revised.docx
+++ b/UNM_draft_v4_revised.docx
@@ -1,6 +1,6 @@
 
 <file path=word/document.xml><?xml version="1.0" encoding="utf-8"?>
-<w:document xmlns:wpc="http://schemas.microsoft.com/office/word/2010/wordprocessingCanvas" xmlns:cx="http://schemas.microsoft.com/office/drawing/2014/chartex" xmlns:cx1="http://schemas.microsoft.com/office/drawing/2015/9/8/chartex" xmlns:cx2="http://schemas.microsoft.com/office/drawing/2015/10/21/chartex" xmlns:cx3="http://schemas.microsoft.com/office/drawing/2016/5/9/chartex" xmlns:cx4="http://schemas.microsoft.com/office/drawing/2016/5/10/chartex" xmlns:cx5="http://schemas.microsoft.com/office/drawing/2016/5/11/chartex" xmlns:cx6="http://schemas.microsoft.com/office/drawing/2016/5/12/chartex" xmlns:cx7="http://schemas.microsoft.com/office/drawing/2016/5/13/chartex" xmlns:cx8="http://schemas.microsoft.com/office/drawing/2016/5/14/chartex" xmlns:mc="http://schemas.openxmlformats.org/markup-compatibility/2006" xmlns:aink="http://schemas.microsoft.com/office/drawing/2016/ink" xmlns:am3d="http://schemas.microsoft.com/office/drawing/2017/model3d" xmlns:o="urn:schemas-microsoft-com:office:office" xmlns:oel="http://schemas.microsoft.com/office/2019/extlst" xmlns:r="http://schemas.openxmlformats.org/officeDocument/2006/relationships" xmlns:m="http://schemas.openxmlformats.org/officeDocument/2006/math" xmlns:v="urn:schemas-microsoft-com:vml" xmlns:wp14="http://schemas.microsoft.com/office/word/2010/wordprocessingDrawing" xmlns:wp="http://schemas.openxmlformats.org/drawingml/2006/wordprocessingDrawing" xmlns:w10="urn:schemas-microsoft-com:office:word" xmlns:w="http://schemas.openxmlformats.org/wordprocessingml/2006/main" xmlns:w14="http://schemas.microsoft.com/office/word/2010/wordml" xmlns:w15="http://schemas.microsoft.com/office/word/2012/wordml" xmlns:w16cex="http://schemas.microsoft.com/office/word/2018/wordml/cex" xmlns:w16cid="http://schemas.microsoft.com/office/word/2016/wordml/cid" xmlns:w16="http://schemas.microsoft.com/office/word/2018/wordml" xmlns:w16du="http://schemas.microsoft.com/office/word/2023/wordml/word16du" xmlns:w16sdtdh="http://schemas.microsoft.com/office/word/2020/wordml/sdtdatahash" xmlns:w16sdtfl="http://schemas.microsoft.com/office/word/2024/wordml/sdtformatlock" xmlns:w16se="http://schemas.microsoft.com/office/word/2015/wordml/symex" xmlns:wpg="http://schemas.microsoft.com/office/word/2010/wordprocessingGroup" xmlns:wpi="http://schemas.microsoft.com/office/word/2010/wordprocessingInk" xmlns:wne="http://schemas.microsoft.com/office/word/2006/wordml" xmlns:wps="http://schemas.microsoft.com/office/word/2010/wordprocessingShape" mc:Ignorable="w14 w15 w16se w16cid w16 w16cex w16sdtdh w16sdtfl w16du wp14">
+<w:document xmlns:wpc="http://schemas.microsoft.com/office/word/2010/wordprocessingCanvas" xmlns:cx="http://schemas.microsoft.com/office/drawing/2014/chartex" xmlns:cx1="http://schemas.microsoft.com/office/drawing/2015/9/8/chartex" xmlns:cx2="http://schemas.microsoft.com/office/drawing/2015/10/21/chartex" xmlns:cx3="http://schemas.microsoft.com/office/drawing/2016/5/9/chartex" xmlns:cx4="http://schemas.microsoft.com/office/drawing/2016/5/10/chartex" xmlns:cx5="http://schemas.microsoft.com/office/drawing/2016/5/11/chartex" xmlns:cx6="http://schemas.microsoft.com/office/drawing/2016/5/12/chartex" xmlns:cx7="http://schemas.microsoft.com/office/drawing/2016/5/13/chartex" xmlns:cx8="http://schemas.microsoft.com/office/drawing/2016/5/14/chartex" xmlns:mc="http://schemas.openxmlformats.org/markup-compatibility/2006" xmlns:aink="http://schemas.microsoft.com/office/drawing/2016/ink" xmlns:am3d="http://schemas.microsoft.com/office/drawing/2017/model3d" xmlns:o="urn:schemas-microsoft-com:office:office" xmlns:oel="http://schemas.microsoft.com/office/2019/extlst" xmlns:r="http://schemas.openxmlformats.org/officeDocument/2006/relationships" xmlns:m="http://schemas.openxmlformats.org/officeDocument/2006/math" xmlns:v="urn:schemas-microsoft-com:vml" xmlns:wp14="http://schemas.microsoft.com/office/word/2010/wordprocessingDrawing" xmlns:wp="http://schemas.openxmlformats.org/drawingml/2006/wordprocessingDrawing" xmlns:w10="urn:schemas-microsoft-com:office:word" xmlns:w="http://schemas.openxmlformats.org/wordprocessingml/2006/main" xmlns:w14="http://schemas.microsoft.com/office/word/2010/wordml" xmlns:w15="http://schemas.microsoft.com/office/word/2012/wordml" xmlns:w16cex="http://schemas.microsoft.com/office/word/2018/wordml/cex" xmlns:w16cid="http://schemas.microsoft.com/office/word/2016/wordml/cid" xmlns:w16="http://schemas.microsoft.com/office/word/2018/wordml" xmlns:w16du="http://schemas.microsoft.com/office/word/2023/wordml/word16du" xmlns:w16sdtdh="http://schemas.microsoft.com/office/word/2020/wordml/sdtdatahash" xmlns:w16se="http://schemas.microsoft.com/office/word/2015/wordml/symex" xmlns:wpg="http://schemas.microsoft.com/office/word/2010/wordprocessingGroup" xmlns:wpi="http://schemas.microsoft.com/office/word/2010/wordprocessingInk" xmlns:wne="http://schemas.microsoft.com/office/word/2006/wordml" xmlns:wps="http://schemas.microsoft.com/office/word/2010/wordprocessingShape" mc:Ignorable="w14 w15 w16se w16cid w16 w16cex w16sdtdh w16du wp14">
   <w:body>
     <w:p>
       <w:pPr>
@@ -132,7 +132,6 @@
       </w:pPr>
       <w:bookmarkStart w:id="2" w:name="author-note"/>
       <w:bookmarkEnd w:id="0"/>
-      <w:proofErr w:type="spellStart"/>
       <w:r>
         <w:rPr>
           <w:lang w:val="es-ES"/>
@@ -140,33 +139,23 @@
             <w:rPr/>
           </w:rPrChange>
         </w:rPr>
-        <w:t>Author</w:t>
-      </w:r>
-      <w:proofErr w:type="spellEnd"/>
-      <w:r>
+        <w:t>Author Note</w:t>
+      </w:r>
+    </w:p>
+    <w:p>
+      <w:pPr>
+        <w:pStyle w:val="FirstParagraph"/>
         <w:rPr>
           <w:lang w:val="es-ES"/>
           <w:rPrChange w:id="4" w:author="Muniz-Diez, Clara" w:date="2025-09-10T10:21:00Z" w16du:dateUtc="2025-09-10T09:21:00Z">
             <w:rPr/>
           </w:rPrChange>
         </w:rPr>
-        <w:t xml:space="preserve"> Note</w:t>
-      </w:r>
-    </w:p>
-    <w:p>
-      <w:pPr>
-        <w:pStyle w:val="FirstParagraph"/>
+      </w:pPr>
+      <w:r>
         <w:rPr>
           <w:lang w:val="es-ES"/>
           <w:rPrChange w:id="5" w:author="Muniz-Diez, Clara" w:date="2025-09-10T10:21:00Z" w16du:dateUtc="2025-09-10T09:21:00Z">
-            <w:rPr/>
-          </w:rPrChange>
-        </w:rPr>
-      </w:pPr>
-      <w:r>
-        <w:rPr>
-          <w:lang w:val="es-ES"/>
-          <w:rPrChange w:id="6" w:author="Muniz-Diez, Clara" w:date="2025-09-10T10:21:00Z" w16du:dateUtc="2025-09-10T09:21:00Z">
             <w:rPr/>
           </w:rPrChange>
         </w:rPr>
@@ -230,27 +219,27 @@
       <w:r>
         <w:rPr>
           <w:lang w:val="es-ES"/>
+          <w:rPrChange w:id="6" w:author="Muniz-Diez, Clara" w:date="2025-09-10T10:21:00Z" w16du:dateUtc="2025-09-10T09:21:00Z">
+            <w:rPr/>
+          </w:rPrChange>
+        </w:rPr>
+        <w:t xml:space="preserve"> http://orcid.org/0000-0001-5192-0462</w:t>
+      </w:r>
+    </w:p>
+    <w:p>
+      <w:pPr>
+        <w:pStyle w:val="BodyText"/>
+        <w:rPr>
+          <w:lang w:val="it-IT"/>
           <w:rPrChange w:id="7" w:author="Muniz-Diez, Clara" w:date="2025-09-10T10:21:00Z" w16du:dateUtc="2025-09-10T09:21:00Z">
             <w:rPr/>
           </w:rPrChange>
         </w:rPr>
-        <w:t xml:space="preserve"> http://orcid.org/0000-0001-5192-0462</w:t>
-      </w:r>
-    </w:p>
-    <w:p>
-      <w:pPr>
-        <w:pStyle w:val="BodyText"/>
+      </w:pPr>
+      <w:r>
         <w:rPr>
           <w:lang w:val="it-IT"/>
           <w:rPrChange w:id="8" w:author="Muniz-Diez, Clara" w:date="2025-09-10T10:21:00Z" w16du:dateUtc="2025-09-10T09:21:00Z">
-            <w:rPr/>
-          </w:rPrChange>
-        </w:rPr>
-      </w:pPr>
-      <w:r>
-        <w:rPr>
-          <w:lang w:val="it-IT"/>
-          <w:rPrChange w:id="9" w:author="Muniz-Diez, Clara" w:date="2025-09-10T10:21:00Z" w16du:dateUtc="2025-09-10T09:21:00Z">
             <w:rPr/>
           </w:rPrChange>
         </w:rPr>
@@ -314,27 +303,27 @@
       <w:r>
         <w:rPr>
           <w:lang w:val="it-IT"/>
+          <w:rPrChange w:id="9" w:author="Muniz-Diez, Clara" w:date="2025-09-10T10:21:00Z" w16du:dateUtc="2025-09-10T09:21:00Z">
+            <w:rPr/>
+          </w:rPrChange>
+        </w:rPr>
+        <w:t xml:space="preserve"> http://orcid.org/0000-0001-6060-2941</w:t>
+      </w:r>
+    </w:p>
+    <w:p>
+      <w:pPr>
+        <w:pStyle w:val="BodyText"/>
+        <w:rPr>
+          <w:lang w:val="de-DE"/>
           <w:rPrChange w:id="10" w:author="Muniz-Diez, Clara" w:date="2025-09-10T10:21:00Z" w16du:dateUtc="2025-09-10T09:21:00Z">
             <w:rPr/>
           </w:rPrChange>
         </w:rPr>
-        <w:t xml:space="preserve"> http://orcid.org/0000-0001-6060-2941</w:t>
-      </w:r>
-    </w:p>
-    <w:p>
-      <w:pPr>
-        <w:pStyle w:val="BodyText"/>
+      </w:pPr>
+      <w:r>
         <w:rPr>
           <w:lang w:val="de-DE"/>
           <w:rPrChange w:id="11" w:author="Muniz-Diez, Clara" w:date="2025-09-10T10:21:00Z" w16du:dateUtc="2025-09-10T09:21:00Z">
-            <w:rPr/>
-          </w:rPrChange>
-        </w:rPr>
-      </w:pPr>
-      <w:r>
-        <w:rPr>
-          <w:lang w:val="de-DE"/>
-          <w:rPrChange w:id="12" w:author="Muniz-Diez, Clara" w:date="2025-09-10T10:21:00Z" w16du:dateUtc="2025-09-10T09:21:00Z">
             <w:rPr/>
           </w:rPrChange>
         </w:rPr>
@@ -398,7 +387,7 @@
       <w:r>
         <w:rPr>
           <w:lang w:val="de-DE"/>
-          <w:rPrChange w:id="13" w:author="Muniz-Diez, Clara" w:date="2025-09-10T10:21:00Z" w16du:dateUtc="2025-09-10T09:21:00Z">
+          <w:rPrChange w:id="12" w:author="Muniz-Diez, Clara" w:date="2025-09-10T10:21:00Z" w16du:dateUtc="2025-09-10T09:21:00Z">
             <w:rPr/>
           </w:rPrChange>
         </w:rPr>
@@ -412,7 +401,7 @@
       <w:r>
         <w:t xml:space="preserve">Tom Beesley </w:t>
       </w:r>
-      <w:bookmarkStart w:id="14" w:name="orchid"/>
+      <w:bookmarkStart w:id="13" w:name="orchid"/>
       <w:r>
         <w:rPr>
           <w:noProof/>
@@ -468,7 +457,7 @@
           </wp:inline>
         </w:drawing>
       </w:r>
-      <w:bookmarkEnd w:id="14"/>
+      <w:bookmarkEnd w:id="13"/>
       <w:r>
         <w:t xml:space="preserve"> http://orcid.org/0000-0003-2836-2743</w:t>
       </w:r>
@@ -498,7 +487,7 @@
       <w:pPr>
         <w:pStyle w:val="Heading1"/>
       </w:pPr>
-      <w:bookmarkStart w:id="15" w:name="abstract"/>
+      <w:bookmarkStart w:id="14" w:name="abstract"/>
       <w:bookmarkEnd w:id="2"/>
       <w:r>
         <w:lastRenderedPageBreak/>
@@ -512,116 +501,116 @@
       <w:r>
         <w:t xml:space="preserve">Learning influences the overt attention that is paid to stimuli in two main ways: first, stimuli which are reliable predictors of an outcome are paid more attention than unreliable stimuli; and second, stimuli associated with uncertain outcomes capture more attention than stimuli associated with certain outcomes. Past studies have shown that these two phenomena can be demonstrated within the same experiment, but strikingly, the increase in attention due to uncertainty does not necessarily translate into subsequent better learning. We investigate this paradox by examining stimulus processing in </w:t>
       </w:r>
-      <w:del w:id="16" w:author="Muniz-Diez, Clara" w:date="2025-09-10T10:21:00Z" w16du:dateUtc="2025-09-10T09:21:00Z">
+      <w:del w:id="15" w:author="Muniz-Diez, Clara" w:date="2025-09-10T10:21:00Z" w16du:dateUtc="2025-09-10T09:21:00Z">
         <w:r>
           <w:delText xml:space="preserve">two </w:delText>
         </w:r>
       </w:del>
+      <w:ins w:id="16" w:author="Muniz-Diez, Clara" w:date="2025-09-10T10:21:00Z" w16du:dateUtc="2025-09-10T09:21:00Z">
+        <w:r>
+          <w:t xml:space="preserve">four </w:t>
+        </w:r>
+      </w:ins>
+      <w:r>
+        <w:t xml:space="preserve">experiments that included predictive and non-predictive cues, trained under different conditions of uncertainty. In Experiment 1, we tested memory for cues after training with either certain or uncertain contingencies, finding that overall levels of recognition memory were similar in the two conditions. In Experiment 2, uncertain contingencies were introduced after a period of learning with certain contingencies. During the subsequent memory test, this training resulted in better memory than training with certain contingencies throughout the learning phase. </w:t>
+      </w:r>
       <w:ins w:id="17" w:author="Muniz-Diez, Clara" w:date="2025-09-10T10:21:00Z" w16du:dateUtc="2025-09-10T09:21:00Z">
         <w:r>
-          <w:t xml:space="preserve">four </w:t>
+          <w:t>In Experiments 3 and 4</w:t>
+        </w:r>
+        <w:r>
+          <w:t xml:space="preserve"> we</w:t>
         </w:r>
       </w:ins>
-      <w:r>
-        <w:t xml:space="preserve">experiments that included predictive and non-predictive cues, trained under different conditions of uncertainty. In Experiment 1, we tested memory for cues after training with either certain or uncertain contingencies, finding that overall levels of recognition memory were similar in the two conditions. In Experiment 2, uncertain contingencies were introduced after a period of learning with certain contingencies. During the subsequent memory test, this training resulted in better memory than training with certain contingencies throughout the learning phase. </w:t>
-      </w:r>
-      <w:ins w:id="18" w:author="Muniz-Diez, Clara" w:date="2025-09-10T10:21:00Z" w16du:dateUtc="2025-09-10T09:21:00Z">
-        <w:r>
-          <w:t>In Experiments 3 and 4</w:t>
-        </w:r>
-        <w:r>
-          <w:t xml:space="preserve"> we</w:t>
+      <w:ins w:id="18" w:author="Muniz-Diez, Clara" w:date="2025-09-10T10:22:00Z" w16du:dateUtc="2025-09-10T09:22:00Z">
+        <w:r>
+          <w:t>re a replication of the previous ones, including a group that was trained with certain contingencies, a group that was trained with uncertain contingencies, and a group</w:t>
+        </w:r>
+        <w:r>
+          <w:t xml:space="preserve"> in which the uncertain contingencies were experienced after a period of certain contingencies.</w:t>
         </w:r>
       </w:ins>
-      <w:ins w:id="19" w:author="Muniz-Diez, Clara" w:date="2025-09-10T10:22:00Z" w16du:dateUtc="2025-09-10T09:22:00Z">
-        <w:r>
-          <w:t>re a replication of the previous ones, including a group that was trained with certain contingencies, a group that was trained with uncertain contingencies, and a group</w:t>
-        </w:r>
-        <w:r>
-          <w:t xml:space="preserve"> in which the uncertain contingencies were experienced after a period of certain contingencies.</w:t>
+      <w:ins w:id="19" w:author="Muniz-Diez, Clara" w:date="2025-09-10T10:23:00Z" w16du:dateUtc="2025-09-10T09:23:00Z">
+        <w:r>
+          <w:t xml:space="preserve"> These experiments failed to replicate</w:t>
+        </w:r>
+        <w:r>
+          <w:t xml:space="preserve"> the result of better memory in the group that experienced unexpected uncertain contingencies. </w:t>
         </w:r>
       </w:ins>
-      <w:ins w:id="20" w:author="Muniz-Diez, Clara" w:date="2025-09-10T10:23:00Z" w16du:dateUtc="2025-09-10T09:23:00Z">
-        <w:r>
-          <w:t xml:space="preserve"> These experiments failed to replicate</w:t>
-        </w:r>
-        <w:r>
-          <w:t xml:space="preserve"> the result of better memory in the group that experienced unexpected uncertain contingencies. </w:t>
+      <w:ins w:id="20" w:author="Muniz-Diez, Clara" w:date="2025-09-10T10:24:00Z" w16du:dateUtc="2025-09-10T09:24:00Z">
+        <w:r>
+          <w:t xml:space="preserve">Taken </w:t>
         </w:r>
       </w:ins>
-      <w:ins w:id="21" w:author="Muniz-Diez, Clara" w:date="2025-09-10T10:24:00Z" w16du:dateUtc="2025-09-10T09:24:00Z">
-        <w:r>
-          <w:t xml:space="preserve">Taken </w:t>
+      <w:ins w:id="21" w:author="Muniz-Diez, Clara" w:date="2025-09-10T10:27:00Z" w16du:dateUtc="2025-09-10T09:27:00Z">
+        <w:r>
+          <w:t>together</w:t>
         </w:r>
       </w:ins>
-      <w:ins w:id="22" w:author="Muniz-Diez, Clara" w:date="2025-09-10T10:27:00Z" w16du:dateUtc="2025-09-10T09:27:00Z">
-        <w:r>
-          <w:t>together</w:t>
+      <w:ins w:id="22" w:author="Muniz-Diez, Clara" w:date="2025-09-10T10:24:00Z" w16du:dateUtc="2025-09-10T09:24:00Z">
+        <w:r>
+          <w:t xml:space="preserve">, </w:t>
         </w:r>
       </w:ins>
-      <w:ins w:id="23" w:author="Muniz-Diez, Clara" w:date="2025-09-10T10:24:00Z" w16du:dateUtc="2025-09-10T09:24:00Z">
-        <w:r>
-          <w:t xml:space="preserve">, </w:t>
+      <w:del w:id="23" w:author="Muniz-Diez, Clara" w:date="2025-09-10T10:24:00Z" w16du:dateUtc="2025-09-10T09:24:00Z">
+        <w:r>
+          <w:delText>These</w:delText>
+        </w:r>
+      </w:del>
+      <w:ins w:id="24" w:author="Muniz-Diez, Clara" w:date="2025-09-10T10:24:00Z" w16du:dateUtc="2025-09-10T09:24:00Z">
+        <w:r>
+          <w:t>the</w:t>
         </w:r>
       </w:ins>
-      <w:del w:id="24" w:author="Muniz-Diez, Clara" w:date="2025-09-10T10:24:00Z" w16du:dateUtc="2025-09-10T09:24:00Z">
-        <w:r>
-          <w:delText>These</w:delText>
+      <w:r>
+        <w:t xml:space="preserve"> results</w:t>
+      </w:r>
+      <w:ins w:id="25" w:author="Muniz-Diez, Clara" w:date="2025-09-10T10:25:00Z" w16du:dateUtc="2025-09-10T09:25:00Z">
+        <w:r>
+          <w:t xml:space="preserve"> of the</w:t>
+        </w:r>
+      </w:ins>
+      <w:ins w:id="26" w:author="Muniz-Diez, Clara" w:date="2025-09-10T10:27:00Z" w16du:dateUtc="2025-09-10T09:27:00Z">
+        <w:r>
+          <w:t xml:space="preserve"> four</w:t>
+        </w:r>
+      </w:ins>
+      <w:ins w:id="27" w:author="Muniz-Diez, Clara" w:date="2025-09-10T10:25:00Z" w16du:dateUtc="2025-09-10T09:25:00Z">
+        <w:r>
+          <w:t xml:space="preserve"> experiment</w:t>
+        </w:r>
+      </w:ins>
+      <w:ins w:id="28" w:author="Muniz-Diez, Clara" w:date="2025-09-10T10:27:00Z" w16du:dateUtc="2025-09-10T09:27:00Z">
+        <w:r>
+          <w:t>s</w:t>
+        </w:r>
+      </w:ins>
+      <w:r>
+        <w:t xml:space="preserve"> suggest </w:t>
+      </w:r>
+      <w:del w:id="29" w:author="Muniz-Diez, Clara" w:date="2025-09-10T10:25:00Z" w16du:dateUtc="2025-09-10T09:25:00Z">
+        <w:r>
+          <w:delText>the importance of drawing a distinction between expected and unexpected uncertainty on stimulus processing</w:delText>
         </w:r>
       </w:del>
-      <w:ins w:id="25" w:author="Muniz-Diez, Clara" w:date="2025-09-10T10:24:00Z" w16du:dateUtc="2025-09-10T09:24:00Z">
-        <w:r>
-          <w:t>the</w:t>
+      <w:ins w:id="30" w:author="Muniz-Diez, Clara" w:date="2025-09-10T10:25:00Z" w16du:dateUtc="2025-09-10T09:25:00Z">
+        <w:r>
+          <w:t xml:space="preserve">that, despite the previous finding of higher attention </w:t>
+        </w:r>
+        <w:r>
+          <w:t>under conditions</w:t>
         </w:r>
       </w:ins>
-      <w:r>
-        <w:t xml:space="preserve"> results</w:t>
-      </w:r>
-      <w:ins w:id="26" w:author="Muniz-Diez, Clara" w:date="2025-09-10T10:25:00Z" w16du:dateUtc="2025-09-10T09:25:00Z">
-        <w:r>
-          <w:t xml:space="preserve"> of the</w:t>
+      <w:ins w:id="31" w:author="Muniz-Diez, Clara" w:date="2025-09-10T10:26:00Z" w16du:dateUtc="2025-09-10T09:26:00Z">
+        <w:r>
+          <w:t xml:space="preserve"> of uncertainty, this does not translate to </w:t>
+        </w:r>
+        <w:r>
+          <w:t xml:space="preserve">enhanced memory </w:t>
         </w:r>
       </w:ins>
-      <w:ins w:id="27" w:author="Muniz-Diez, Clara" w:date="2025-09-10T10:27:00Z" w16du:dateUtc="2025-09-10T09:27:00Z">
-        <w:r>
-          <w:t xml:space="preserve"> four</w:t>
-        </w:r>
-      </w:ins>
-      <w:ins w:id="28" w:author="Muniz-Diez, Clara" w:date="2025-09-10T10:25:00Z" w16du:dateUtc="2025-09-10T09:25:00Z">
-        <w:r>
-          <w:t xml:space="preserve"> experiment</w:t>
-        </w:r>
-      </w:ins>
-      <w:ins w:id="29" w:author="Muniz-Diez, Clara" w:date="2025-09-10T10:27:00Z" w16du:dateUtc="2025-09-10T09:27:00Z">
-        <w:r>
-          <w:t>s</w:t>
-        </w:r>
-      </w:ins>
-      <w:r>
-        <w:t xml:space="preserve"> suggest </w:t>
-      </w:r>
-      <w:del w:id="30" w:author="Muniz-Diez, Clara" w:date="2025-09-10T10:25:00Z" w16du:dateUtc="2025-09-10T09:25:00Z">
-        <w:r>
-          <w:delText>the importance of drawing a distinction between expected and unexpected uncertainty on stimulus processing</w:delText>
-        </w:r>
-      </w:del>
-      <w:ins w:id="31" w:author="Muniz-Diez, Clara" w:date="2025-09-10T10:25:00Z" w16du:dateUtc="2025-09-10T09:25:00Z">
-        <w:r>
-          <w:t xml:space="preserve">that, despite the previous finding of higher attention </w:t>
-        </w:r>
-        <w:r>
-          <w:t>under conditions</w:t>
-        </w:r>
-      </w:ins>
-      <w:ins w:id="32" w:author="Muniz-Diez, Clara" w:date="2025-09-10T10:26:00Z" w16du:dateUtc="2025-09-10T09:26:00Z">
-        <w:r>
-          <w:t xml:space="preserve"> of uncertainty, this does not translate to </w:t>
-        </w:r>
-        <w:r>
-          <w:t xml:space="preserve">enhanced memory </w:t>
-        </w:r>
-      </w:ins>
-      <w:ins w:id="33" w:author="Muniz-Diez, Clara" w:date="2025-09-10T10:27:00Z" w16du:dateUtc="2025-09-10T09:27:00Z">
+      <w:ins w:id="32" w:author="Muniz-Diez, Clara" w:date="2025-09-10T10:27:00Z" w16du:dateUtc="2025-09-10T09:27:00Z">
         <w:r>
           <w:t>under uncertain conditions</w:t>
         </w:r>
@@ -655,8 +644,8 @@
       <w:pPr>
         <w:pStyle w:val="Heading1"/>
       </w:pPr>
-      <w:bookmarkStart w:id="34" w:name="firstheader"/>
-      <w:bookmarkEnd w:id="15"/>
+      <w:bookmarkStart w:id="33" w:name="firstheader"/>
+      <w:bookmarkEnd w:id="14"/>
       <w:r>
         <w:lastRenderedPageBreak/>
         <w:t>Effects of expected and unexpected uncertainty on cue processing</w:t>
@@ -813,7 +802,7 @@
       <w:r>
         <w:t xml:space="preserve">In the current study, two experiments were conducted following the design of Beesley et al. (2015), in which the predictiveness and the uncertainty of the cues were manipulated. </w:t>
       </w:r>
-      <w:commentRangeStart w:id="35"/>
+      <w:commentRangeStart w:id="34"/>
       <w:r>
         <w:t xml:space="preserve">Based on the notion that greater stimulus processing is associated with superior memory recall (Craik &amp; Lockhart, 1972; Craik &amp; Tulving, 1975; Fletcher et al., 1998), stimulus processing was measured </w:t>
       </w:r>
@@ -821,12 +810,12 @@
         <w:lastRenderedPageBreak/>
         <w:t>by means of a recognition memory test for the cues at the end of the task.</w:t>
       </w:r>
-      <w:commentRangeEnd w:id="35"/>
+      <w:commentRangeEnd w:id="34"/>
       <w:r>
         <w:rPr>
           <w:rStyle w:val="CommentReference"/>
         </w:rPr>
-        <w:commentReference w:id="35"/>
+        <w:commentReference w:id="34"/>
       </w:r>
       <w:r>
         <w:t xml:space="preserve"> Experiment 1 assessed the memory for predictive and non-predictive cues trained either under certain or expected uncertain contingencies, and Experiment 2 contrasted the effect of expected and unexpected uncertainty.</w:t>
@@ -836,8 +825,8 @@
       <w:pPr>
         <w:pStyle w:val="Heading1"/>
       </w:pPr>
-      <w:bookmarkStart w:id="36" w:name="experiment-1"/>
-      <w:bookmarkEnd w:id="34"/>
+      <w:bookmarkStart w:id="35" w:name="experiment-1"/>
+      <w:bookmarkEnd w:id="33"/>
       <w:r>
         <w:t>Experiment 1</w:t>
       </w:r>
@@ -873,7 +862,7 @@
       <w:pPr>
         <w:pStyle w:val="FigureTitle"/>
       </w:pPr>
-      <w:bookmarkStart w:id="37" w:name="tbl-exp1"/>
+      <w:bookmarkStart w:id="36" w:name="tbl-exp1"/>
       <w:r>
         <w:lastRenderedPageBreak/>
         <w:t>Table 1</w:t>
@@ -970,15 +959,15 @@
               <w:jc w:val="center"/>
               <w:rPr>
                 <w:lang w:val="es-ES"/>
+                <w:rPrChange w:id="37" w:author="Muniz-Diez, Clara" w:date="2025-09-10T10:21:00Z" w16du:dateUtc="2025-09-10T09:21:00Z">
+                  <w:rPr/>
+                </w:rPrChange>
+              </w:rPr>
+            </w:pPr>
+            <w:r>
+              <w:rPr>
+                <w:lang w:val="es-ES"/>
                 <w:rPrChange w:id="38" w:author="Muniz-Diez, Clara" w:date="2025-09-10T10:21:00Z" w16du:dateUtc="2025-09-10T09:21:00Z">
-                  <w:rPr/>
-                </w:rPrChange>
-              </w:rPr>
-            </w:pPr>
-            <w:r>
-              <w:rPr>
-                <w:lang w:val="es-ES"/>
-                <w:rPrChange w:id="39" w:author="Muniz-Diez, Clara" w:date="2025-09-10T10:21:00Z" w16du:dateUtc="2025-09-10T09:21:00Z">
                   <w:rPr/>
                 </w:rPrChange>
               </w:rPr>
@@ -991,15 +980,15 @@
               <w:jc w:val="center"/>
               <w:rPr>
                 <w:lang w:val="es-ES"/>
+                <w:rPrChange w:id="39" w:author="Muniz-Diez, Clara" w:date="2025-09-10T10:21:00Z" w16du:dateUtc="2025-09-10T09:21:00Z">
+                  <w:rPr/>
+                </w:rPrChange>
+              </w:rPr>
+            </w:pPr>
+            <w:r>
+              <w:rPr>
+                <w:lang w:val="es-ES"/>
                 <w:rPrChange w:id="40" w:author="Muniz-Diez, Clara" w:date="2025-09-10T10:21:00Z" w16du:dateUtc="2025-09-10T09:21:00Z">
-                  <w:rPr/>
-                </w:rPrChange>
-              </w:rPr>
-            </w:pPr>
-            <w:r>
-              <w:rPr>
-                <w:lang w:val="es-ES"/>
-                <w:rPrChange w:id="41" w:author="Muniz-Diez, Clara" w:date="2025-09-10T10:21:00Z" w16du:dateUtc="2025-09-10T09:21:00Z">
                   <w:rPr/>
                 </w:rPrChange>
               </w:rPr>
@@ -1012,15 +1001,15 @@
               <w:jc w:val="center"/>
               <w:rPr>
                 <w:lang w:val="es-ES"/>
+                <w:rPrChange w:id="41" w:author="Muniz-Diez, Clara" w:date="2025-09-10T10:21:00Z" w16du:dateUtc="2025-09-10T09:21:00Z">
+                  <w:rPr/>
+                </w:rPrChange>
+              </w:rPr>
+            </w:pPr>
+            <w:r>
+              <w:rPr>
+                <w:lang w:val="es-ES"/>
                 <w:rPrChange w:id="42" w:author="Muniz-Diez, Clara" w:date="2025-09-10T10:21:00Z" w16du:dateUtc="2025-09-10T09:21:00Z">
-                  <w:rPr/>
-                </w:rPrChange>
-              </w:rPr>
-            </w:pPr>
-            <w:r>
-              <w:rPr>
-                <w:lang w:val="es-ES"/>
-                <w:rPrChange w:id="43" w:author="Muniz-Diez, Clara" w:date="2025-09-10T10:21:00Z" w16du:dateUtc="2025-09-10T09:21:00Z">
                   <w:rPr/>
                 </w:rPrChange>
               </w:rPr>
@@ -1033,15 +1022,15 @@
               <w:jc w:val="center"/>
               <w:rPr>
                 <w:lang w:val="es-ES"/>
+                <w:rPrChange w:id="43" w:author="Muniz-Diez, Clara" w:date="2025-09-10T10:21:00Z" w16du:dateUtc="2025-09-10T09:21:00Z">
+                  <w:rPr/>
+                </w:rPrChange>
+              </w:rPr>
+            </w:pPr>
+            <w:r>
+              <w:rPr>
+                <w:lang w:val="es-ES"/>
                 <w:rPrChange w:id="44" w:author="Muniz-Diez, Clara" w:date="2025-09-10T10:21:00Z" w16du:dateUtc="2025-09-10T09:21:00Z">
-                  <w:rPr/>
-                </w:rPrChange>
-              </w:rPr>
-            </w:pPr>
-            <w:r>
-              <w:rPr>
-                <w:lang w:val="es-ES"/>
-                <w:rPrChange w:id="45" w:author="Muniz-Diez, Clara" w:date="2025-09-10T10:21:00Z" w16du:dateUtc="2025-09-10T09:21:00Z">
                   <w:rPr/>
                 </w:rPrChange>
               </w:rPr>
@@ -1059,18 +1048,18 @@
               <w:jc w:val="center"/>
               <w:rPr>
                 <w:lang w:val="es-ES"/>
+                <w:rPrChange w:id="45" w:author="Muniz-Diez, Clara" w:date="2025-09-10T10:21:00Z" w16du:dateUtc="2025-09-10T09:21:00Z">
+                  <w:rPr/>
+                </w:rPrChange>
+              </w:rPr>
+            </w:pPr>
+            <w:r>
+              <w:rPr>
+                <w:lang w:val="es-ES"/>
                 <w:rPrChange w:id="46" w:author="Muniz-Diez, Clara" w:date="2025-09-10T10:21:00Z" w16du:dateUtc="2025-09-10T09:21:00Z">
                   <w:rPr/>
                 </w:rPrChange>
               </w:rPr>
-            </w:pPr>
-            <w:r>
-              <w:rPr>
-                <w:lang w:val="es-ES"/>
-                <w:rPrChange w:id="47" w:author="Muniz-Diez, Clara" w:date="2025-09-10T10:21:00Z" w16du:dateUtc="2025-09-10T09:21:00Z">
-                  <w:rPr/>
-                </w:rPrChange>
-              </w:rPr>
               <w:t xml:space="preserve">A vs </w:t>
             </w:r>
             <w:r>
@@ -1078,7 +1067,7 @@
                 <w:i/>
                 <w:iCs/>
                 <w:lang w:val="es-ES"/>
-                <w:rPrChange w:id="48" w:author="Muniz-Diez, Clara" w:date="2025-09-10T10:21:00Z" w16du:dateUtc="2025-09-10T09:21:00Z">
+                <w:rPrChange w:id="47" w:author="Muniz-Diez, Clara" w:date="2025-09-10T10:21:00Z" w16du:dateUtc="2025-09-10T09:21:00Z">
                   <w:rPr>
                     <w:i/>
                     <w:iCs/>
@@ -1090,7 +1079,7 @@
             <w:r>
               <w:rPr>
                 <w:lang w:val="es-ES"/>
-                <w:rPrChange w:id="49" w:author="Muniz-Diez, Clara" w:date="2025-09-10T10:21:00Z" w16du:dateUtc="2025-09-10T09:21:00Z">
+                <w:rPrChange w:id="48" w:author="Muniz-Diez, Clara" w:date="2025-09-10T10:21:00Z" w16du:dateUtc="2025-09-10T09:21:00Z">
                   <w:rPr/>
                 </w:rPrChange>
               </w:rPr>
@@ -1101,7 +1090,7 @@
                 <w:i/>
                 <w:iCs/>
                 <w:lang w:val="es-ES"/>
-                <w:rPrChange w:id="50" w:author="Muniz-Diez, Clara" w:date="2025-09-10T10:21:00Z" w16du:dateUtc="2025-09-10T09:21:00Z">
+                <w:rPrChange w:id="49" w:author="Muniz-Diez, Clara" w:date="2025-09-10T10:21:00Z" w16du:dateUtc="2025-09-10T09:21:00Z">
                   <w:rPr>
                     <w:i/>
                     <w:iCs/>
@@ -1113,7 +1102,7 @@
             <w:r>
               <w:rPr>
                 <w:lang w:val="es-ES"/>
-                <w:rPrChange w:id="51" w:author="Muniz-Diez, Clara" w:date="2025-09-10T10:21:00Z" w16du:dateUtc="2025-09-10T09:21:00Z">
+                <w:rPrChange w:id="50" w:author="Muniz-Diez, Clara" w:date="2025-09-10T10:21:00Z" w16du:dateUtc="2025-09-10T09:21:00Z">
                   <w:rPr/>
                 </w:rPrChange>
               </w:rPr>
@@ -1124,7 +1113,7 @@
                 <w:i/>
                 <w:iCs/>
                 <w:lang w:val="es-ES"/>
-                <w:rPrChange w:id="52" w:author="Muniz-Diez, Clara" w:date="2025-09-10T10:21:00Z" w16du:dateUtc="2025-09-10T09:21:00Z">
+                <w:rPrChange w:id="51" w:author="Muniz-Diez, Clara" w:date="2025-09-10T10:21:00Z" w16du:dateUtc="2025-09-10T09:21:00Z">
                   <w:rPr>
                     <w:i/>
                     <w:iCs/>
@@ -1140,18 +1129,18 @@
               <w:jc w:val="center"/>
               <w:rPr>
                 <w:lang w:val="es-ES"/>
+                <w:rPrChange w:id="52" w:author="Muniz-Diez, Clara" w:date="2025-09-10T10:21:00Z" w16du:dateUtc="2025-09-10T09:21:00Z">
+                  <w:rPr/>
+                </w:rPrChange>
+              </w:rPr>
+            </w:pPr>
+            <w:r>
+              <w:rPr>
+                <w:lang w:val="es-ES"/>
                 <w:rPrChange w:id="53" w:author="Muniz-Diez, Clara" w:date="2025-09-10T10:21:00Z" w16du:dateUtc="2025-09-10T09:21:00Z">
                   <w:rPr/>
                 </w:rPrChange>
               </w:rPr>
-            </w:pPr>
-            <w:r>
-              <w:rPr>
-                <w:lang w:val="es-ES"/>
-                <w:rPrChange w:id="54" w:author="Muniz-Diez, Clara" w:date="2025-09-10T10:21:00Z" w16du:dateUtc="2025-09-10T09:21:00Z">
-                  <w:rPr/>
-                </w:rPrChange>
-              </w:rPr>
               <w:t xml:space="preserve">B vs </w:t>
             </w:r>
             <w:r>
@@ -1159,7 +1148,7 @@
                 <w:i/>
                 <w:iCs/>
                 <w:lang w:val="es-ES"/>
-                <w:rPrChange w:id="55" w:author="Muniz-Diez, Clara" w:date="2025-09-10T10:21:00Z" w16du:dateUtc="2025-09-10T09:21:00Z">
+                <w:rPrChange w:id="54" w:author="Muniz-Diez, Clara" w:date="2025-09-10T10:21:00Z" w16du:dateUtc="2025-09-10T09:21:00Z">
                   <w:rPr>
                     <w:i/>
                     <w:iCs/>
@@ -1171,7 +1160,7 @@
             <w:r>
               <w:rPr>
                 <w:lang w:val="es-ES"/>
-                <w:rPrChange w:id="56" w:author="Muniz-Diez, Clara" w:date="2025-09-10T10:21:00Z" w16du:dateUtc="2025-09-10T09:21:00Z">
+                <w:rPrChange w:id="55" w:author="Muniz-Diez, Clara" w:date="2025-09-10T10:21:00Z" w16du:dateUtc="2025-09-10T09:21:00Z">
                   <w:rPr/>
                 </w:rPrChange>
               </w:rPr>
@@ -1182,7 +1171,7 @@
                 <w:i/>
                 <w:iCs/>
                 <w:lang w:val="es-ES"/>
-                <w:rPrChange w:id="57" w:author="Muniz-Diez, Clara" w:date="2025-09-10T10:21:00Z" w16du:dateUtc="2025-09-10T09:21:00Z">
+                <w:rPrChange w:id="56" w:author="Muniz-Diez, Clara" w:date="2025-09-10T10:21:00Z" w16du:dateUtc="2025-09-10T09:21:00Z">
                   <w:rPr>
                     <w:i/>
                     <w:iCs/>
@@ -1194,7 +1183,7 @@
             <w:r>
               <w:rPr>
                 <w:lang w:val="es-ES"/>
-                <w:rPrChange w:id="58" w:author="Muniz-Diez, Clara" w:date="2025-09-10T10:21:00Z" w16du:dateUtc="2025-09-10T09:21:00Z">
+                <w:rPrChange w:id="57" w:author="Muniz-Diez, Clara" w:date="2025-09-10T10:21:00Z" w16du:dateUtc="2025-09-10T09:21:00Z">
                   <w:rPr/>
                 </w:rPrChange>
               </w:rPr>
@@ -1205,7 +1194,7 @@
                 <w:i/>
                 <w:iCs/>
                 <w:lang w:val="es-ES"/>
-                <w:rPrChange w:id="59" w:author="Muniz-Diez, Clara" w:date="2025-09-10T10:21:00Z" w16du:dateUtc="2025-09-10T09:21:00Z">
+                <w:rPrChange w:id="58" w:author="Muniz-Diez, Clara" w:date="2025-09-10T10:21:00Z" w16du:dateUtc="2025-09-10T09:21:00Z">
                   <w:rPr>
                     <w:i/>
                     <w:iCs/>
@@ -1221,18 +1210,18 @@
               <w:jc w:val="center"/>
               <w:rPr>
                 <w:lang w:val="es-ES"/>
+                <w:rPrChange w:id="59" w:author="Muniz-Diez, Clara" w:date="2025-09-10T10:21:00Z" w16du:dateUtc="2025-09-10T09:21:00Z">
+                  <w:rPr/>
+                </w:rPrChange>
+              </w:rPr>
+            </w:pPr>
+            <w:r>
+              <w:rPr>
+                <w:lang w:val="es-ES"/>
                 <w:rPrChange w:id="60" w:author="Muniz-Diez, Clara" w:date="2025-09-10T10:21:00Z" w16du:dateUtc="2025-09-10T09:21:00Z">
                   <w:rPr/>
                 </w:rPrChange>
               </w:rPr>
-            </w:pPr>
-            <w:r>
-              <w:rPr>
-                <w:lang w:val="es-ES"/>
-                <w:rPrChange w:id="61" w:author="Muniz-Diez, Clara" w:date="2025-09-10T10:21:00Z" w16du:dateUtc="2025-09-10T09:21:00Z">
-                  <w:rPr/>
-                </w:rPrChange>
-              </w:rPr>
               <w:t xml:space="preserve">X vs </w:t>
             </w:r>
             <w:r>
@@ -1240,7 +1229,7 @@
                 <w:i/>
                 <w:iCs/>
                 <w:lang w:val="es-ES"/>
-                <w:rPrChange w:id="62" w:author="Muniz-Diez, Clara" w:date="2025-09-10T10:21:00Z" w16du:dateUtc="2025-09-10T09:21:00Z">
+                <w:rPrChange w:id="61" w:author="Muniz-Diez, Clara" w:date="2025-09-10T10:21:00Z" w16du:dateUtc="2025-09-10T09:21:00Z">
                   <w:rPr>
                     <w:i/>
                     <w:iCs/>
@@ -1252,7 +1241,7 @@
             <w:r>
               <w:rPr>
                 <w:lang w:val="es-ES"/>
-                <w:rPrChange w:id="63" w:author="Muniz-Diez, Clara" w:date="2025-09-10T10:21:00Z" w16du:dateUtc="2025-09-10T09:21:00Z">
+                <w:rPrChange w:id="62" w:author="Muniz-Diez, Clara" w:date="2025-09-10T10:21:00Z" w16du:dateUtc="2025-09-10T09:21:00Z">
                   <w:rPr/>
                 </w:rPrChange>
               </w:rPr>
@@ -1263,7 +1252,7 @@
                 <w:i/>
                 <w:iCs/>
                 <w:lang w:val="es-ES"/>
-                <w:rPrChange w:id="64" w:author="Muniz-Diez, Clara" w:date="2025-09-10T10:21:00Z" w16du:dateUtc="2025-09-10T09:21:00Z">
+                <w:rPrChange w:id="63" w:author="Muniz-Diez, Clara" w:date="2025-09-10T10:21:00Z" w16du:dateUtc="2025-09-10T09:21:00Z">
                   <w:rPr>
                     <w:i/>
                     <w:iCs/>
@@ -1275,7 +1264,7 @@
             <w:r>
               <w:rPr>
                 <w:lang w:val="es-ES"/>
-                <w:rPrChange w:id="65" w:author="Muniz-Diez, Clara" w:date="2025-09-10T10:21:00Z" w16du:dateUtc="2025-09-10T09:21:00Z">
+                <w:rPrChange w:id="64" w:author="Muniz-Diez, Clara" w:date="2025-09-10T10:21:00Z" w16du:dateUtc="2025-09-10T09:21:00Z">
                   <w:rPr/>
                 </w:rPrChange>
               </w:rPr>
@@ -1286,7 +1275,7 @@
                 <w:i/>
                 <w:iCs/>
                 <w:lang w:val="es-ES"/>
-                <w:rPrChange w:id="66" w:author="Muniz-Diez, Clara" w:date="2025-09-10T10:21:00Z" w16du:dateUtc="2025-09-10T09:21:00Z">
+                <w:rPrChange w:id="65" w:author="Muniz-Diez, Clara" w:date="2025-09-10T10:21:00Z" w16du:dateUtc="2025-09-10T09:21:00Z">
                   <w:rPr>
                     <w:i/>
                     <w:iCs/>
@@ -1302,18 +1291,18 @@
               <w:jc w:val="center"/>
               <w:rPr>
                 <w:lang w:val="es-ES"/>
+                <w:rPrChange w:id="66" w:author="Muniz-Diez, Clara" w:date="2025-09-10T10:21:00Z" w16du:dateUtc="2025-09-10T09:21:00Z">
+                  <w:rPr/>
+                </w:rPrChange>
+              </w:rPr>
+            </w:pPr>
+            <w:r>
+              <w:rPr>
+                <w:lang w:val="es-ES"/>
                 <w:rPrChange w:id="67" w:author="Muniz-Diez, Clara" w:date="2025-09-10T10:21:00Z" w16du:dateUtc="2025-09-10T09:21:00Z">
                   <w:rPr/>
                 </w:rPrChange>
               </w:rPr>
-            </w:pPr>
-            <w:r>
-              <w:rPr>
-                <w:lang w:val="es-ES"/>
-                <w:rPrChange w:id="68" w:author="Muniz-Diez, Clara" w:date="2025-09-10T10:21:00Z" w16du:dateUtc="2025-09-10T09:21:00Z">
-                  <w:rPr/>
-                </w:rPrChange>
-              </w:rPr>
               <w:t xml:space="preserve">Y vs </w:t>
             </w:r>
             <w:r>
@@ -1321,7 +1310,7 @@
                 <w:i/>
                 <w:iCs/>
                 <w:lang w:val="es-ES"/>
-                <w:rPrChange w:id="69" w:author="Muniz-Diez, Clara" w:date="2025-09-10T10:21:00Z" w16du:dateUtc="2025-09-10T09:21:00Z">
+                <w:rPrChange w:id="68" w:author="Muniz-Diez, Clara" w:date="2025-09-10T10:21:00Z" w16du:dateUtc="2025-09-10T09:21:00Z">
                   <w:rPr>
                     <w:i/>
                     <w:iCs/>
@@ -1333,7 +1322,7 @@
             <w:r>
               <w:rPr>
                 <w:lang w:val="es-ES"/>
-                <w:rPrChange w:id="70" w:author="Muniz-Diez, Clara" w:date="2025-09-10T10:21:00Z" w16du:dateUtc="2025-09-10T09:21:00Z">
+                <w:rPrChange w:id="69" w:author="Muniz-Diez, Clara" w:date="2025-09-10T10:21:00Z" w16du:dateUtc="2025-09-10T09:21:00Z">
                   <w:rPr/>
                 </w:rPrChange>
               </w:rPr>
@@ -1344,7 +1333,7 @@
                 <w:i/>
                 <w:iCs/>
                 <w:lang w:val="es-ES"/>
-                <w:rPrChange w:id="71" w:author="Muniz-Diez, Clara" w:date="2025-09-10T10:21:00Z" w16du:dateUtc="2025-09-10T09:21:00Z">
+                <w:rPrChange w:id="70" w:author="Muniz-Diez, Clara" w:date="2025-09-10T10:21:00Z" w16du:dateUtc="2025-09-10T09:21:00Z">
                   <w:rPr>
                     <w:i/>
                     <w:iCs/>
@@ -1356,7 +1345,7 @@
             <w:r>
               <w:rPr>
                 <w:lang w:val="es-ES"/>
-                <w:rPrChange w:id="72" w:author="Muniz-Diez, Clara" w:date="2025-09-10T10:21:00Z" w16du:dateUtc="2025-09-10T09:21:00Z">
+                <w:rPrChange w:id="71" w:author="Muniz-Diez, Clara" w:date="2025-09-10T10:21:00Z" w16du:dateUtc="2025-09-10T09:21:00Z">
                   <w:rPr/>
                 </w:rPrChange>
               </w:rPr>
@@ -1367,7 +1356,7 @@
                 <w:i/>
                 <w:iCs/>
                 <w:lang w:val="es-ES"/>
-                <w:rPrChange w:id="73" w:author="Muniz-Diez, Clara" w:date="2025-09-10T10:21:00Z" w16du:dateUtc="2025-09-10T09:21:00Z">
+                <w:rPrChange w:id="72" w:author="Muniz-Diez, Clara" w:date="2025-09-10T10:21:00Z" w16du:dateUtc="2025-09-10T09:21:00Z">
                   <w:rPr>
                     <w:i/>
                     <w:iCs/>
@@ -1403,15 +1392,15 @@
               <w:jc w:val="center"/>
               <w:rPr>
                 <w:lang w:val="es-ES"/>
+                <w:rPrChange w:id="73" w:author="Muniz-Diez, Clara" w:date="2025-09-10T10:21:00Z" w16du:dateUtc="2025-09-10T09:21:00Z">
+                  <w:rPr/>
+                </w:rPrChange>
+              </w:rPr>
+            </w:pPr>
+            <w:r>
+              <w:rPr>
+                <w:lang w:val="es-ES"/>
                 <w:rPrChange w:id="74" w:author="Muniz-Diez, Clara" w:date="2025-09-10T10:21:00Z" w16du:dateUtc="2025-09-10T09:21:00Z">
-                  <w:rPr/>
-                </w:rPrChange>
-              </w:rPr>
-            </w:pPr>
-            <w:r>
-              <w:rPr>
-                <w:lang w:val="es-ES"/>
-                <w:rPrChange w:id="75" w:author="Muniz-Diez, Clara" w:date="2025-09-10T10:21:00Z" w16du:dateUtc="2025-09-10T09:21:00Z">
                   <w:rPr/>
                 </w:rPrChange>
               </w:rPr>
@@ -1424,15 +1413,15 @@
               <w:jc w:val="center"/>
               <w:rPr>
                 <w:lang w:val="es-ES"/>
+                <w:rPrChange w:id="75" w:author="Muniz-Diez, Clara" w:date="2025-09-10T10:21:00Z" w16du:dateUtc="2025-09-10T09:21:00Z">
+                  <w:rPr/>
+                </w:rPrChange>
+              </w:rPr>
+            </w:pPr>
+            <w:r>
+              <w:rPr>
+                <w:lang w:val="es-ES"/>
                 <w:rPrChange w:id="76" w:author="Muniz-Diez, Clara" w:date="2025-09-10T10:21:00Z" w16du:dateUtc="2025-09-10T09:21:00Z">
-                  <w:rPr/>
-                </w:rPrChange>
-              </w:rPr>
-            </w:pPr>
-            <w:r>
-              <w:rPr>
-                <w:lang w:val="es-ES"/>
-                <w:rPrChange w:id="77" w:author="Muniz-Diez, Clara" w:date="2025-09-10T10:21:00Z" w16du:dateUtc="2025-09-10T09:21:00Z">
                   <w:rPr/>
                 </w:rPrChange>
               </w:rPr>
@@ -1480,18 +1469,18 @@
               <w:jc w:val="center"/>
               <w:rPr>
                 <w:lang w:val="es-ES"/>
+                <w:rPrChange w:id="77" w:author="Muniz-Diez, Clara" w:date="2025-09-10T10:21:00Z" w16du:dateUtc="2025-09-10T09:21:00Z">
+                  <w:rPr/>
+                </w:rPrChange>
+              </w:rPr>
+            </w:pPr>
+            <w:r>
+              <w:rPr>
+                <w:lang w:val="es-ES"/>
                 <w:rPrChange w:id="78" w:author="Muniz-Diez, Clara" w:date="2025-09-10T10:21:00Z" w16du:dateUtc="2025-09-10T09:21:00Z">
                   <w:rPr/>
                 </w:rPrChange>
               </w:rPr>
-            </w:pPr>
-            <w:r>
-              <w:rPr>
-                <w:lang w:val="es-ES"/>
-                <w:rPrChange w:id="79" w:author="Muniz-Diez, Clara" w:date="2025-09-10T10:21:00Z" w16du:dateUtc="2025-09-10T09:21:00Z">
-                  <w:rPr/>
-                </w:rPrChange>
-              </w:rPr>
               <w:t xml:space="preserve">A vs </w:t>
             </w:r>
             <w:r>
@@ -1499,7 +1488,7 @@
                 <w:i/>
                 <w:iCs/>
                 <w:lang w:val="es-ES"/>
-                <w:rPrChange w:id="80" w:author="Muniz-Diez, Clara" w:date="2025-09-10T10:21:00Z" w16du:dateUtc="2025-09-10T09:21:00Z">
+                <w:rPrChange w:id="79" w:author="Muniz-Diez, Clara" w:date="2025-09-10T10:21:00Z" w16du:dateUtc="2025-09-10T09:21:00Z">
                   <w:rPr>
                     <w:i/>
                     <w:iCs/>
@@ -1511,7 +1500,7 @@
             <w:r>
               <w:rPr>
                 <w:lang w:val="es-ES"/>
-                <w:rPrChange w:id="81" w:author="Muniz-Diez, Clara" w:date="2025-09-10T10:21:00Z" w16du:dateUtc="2025-09-10T09:21:00Z">
+                <w:rPrChange w:id="80" w:author="Muniz-Diez, Clara" w:date="2025-09-10T10:21:00Z" w16du:dateUtc="2025-09-10T09:21:00Z">
                   <w:rPr/>
                 </w:rPrChange>
               </w:rPr>
@@ -1522,7 +1511,7 @@
                 <w:i/>
                 <w:iCs/>
                 <w:lang w:val="es-ES"/>
-                <w:rPrChange w:id="82" w:author="Muniz-Diez, Clara" w:date="2025-09-10T10:21:00Z" w16du:dateUtc="2025-09-10T09:21:00Z">
+                <w:rPrChange w:id="81" w:author="Muniz-Diez, Clara" w:date="2025-09-10T10:21:00Z" w16du:dateUtc="2025-09-10T09:21:00Z">
                   <w:rPr>
                     <w:i/>
                     <w:iCs/>
@@ -1534,7 +1523,7 @@
             <w:r>
               <w:rPr>
                 <w:lang w:val="es-ES"/>
-                <w:rPrChange w:id="83" w:author="Muniz-Diez, Clara" w:date="2025-09-10T10:21:00Z" w16du:dateUtc="2025-09-10T09:21:00Z">
+                <w:rPrChange w:id="82" w:author="Muniz-Diez, Clara" w:date="2025-09-10T10:21:00Z" w16du:dateUtc="2025-09-10T09:21:00Z">
                   <w:rPr/>
                 </w:rPrChange>
               </w:rPr>
@@ -1545,7 +1534,7 @@
                 <w:i/>
                 <w:iCs/>
                 <w:lang w:val="es-ES"/>
-                <w:rPrChange w:id="84" w:author="Muniz-Diez, Clara" w:date="2025-09-10T10:21:00Z" w16du:dateUtc="2025-09-10T09:21:00Z">
+                <w:rPrChange w:id="83" w:author="Muniz-Diez, Clara" w:date="2025-09-10T10:21:00Z" w16du:dateUtc="2025-09-10T09:21:00Z">
                   <w:rPr>
                     <w:i/>
                     <w:iCs/>
@@ -1561,18 +1550,18 @@
               <w:jc w:val="center"/>
               <w:rPr>
                 <w:lang w:val="es-ES"/>
+                <w:rPrChange w:id="84" w:author="Muniz-Diez, Clara" w:date="2025-09-10T10:21:00Z" w16du:dateUtc="2025-09-10T09:21:00Z">
+                  <w:rPr/>
+                </w:rPrChange>
+              </w:rPr>
+            </w:pPr>
+            <w:r>
+              <w:rPr>
+                <w:lang w:val="es-ES"/>
                 <w:rPrChange w:id="85" w:author="Muniz-Diez, Clara" w:date="2025-09-10T10:21:00Z" w16du:dateUtc="2025-09-10T09:21:00Z">
                   <w:rPr/>
                 </w:rPrChange>
               </w:rPr>
-            </w:pPr>
-            <w:r>
-              <w:rPr>
-                <w:lang w:val="es-ES"/>
-                <w:rPrChange w:id="86" w:author="Muniz-Diez, Clara" w:date="2025-09-10T10:21:00Z" w16du:dateUtc="2025-09-10T09:21:00Z">
-                  <w:rPr/>
-                </w:rPrChange>
-              </w:rPr>
               <w:t xml:space="preserve">B vs </w:t>
             </w:r>
             <w:r>
@@ -1580,7 +1569,7 @@
                 <w:i/>
                 <w:iCs/>
                 <w:lang w:val="es-ES"/>
-                <w:rPrChange w:id="87" w:author="Muniz-Diez, Clara" w:date="2025-09-10T10:21:00Z" w16du:dateUtc="2025-09-10T09:21:00Z">
+                <w:rPrChange w:id="86" w:author="Muniz-Diez, Clara" w:date="2025-09-10T10:21:00Z" w16du:dateUtc="2025-09-10T09:21:00Z">
                   <w:rPr>
                     <w:i/>
                     <w:iCs/>
@@ -1592,7 +1581,7 @@
             <w:r>
               <w:rPr>
                 <w:lang w:val="es-ES"/>
-                <w:rPrChange w:id="88" w:author="Muniz-Diez, Clara" w:date="2025-09-10T10:21:00Z" w16du:dateUtc="2025-09-10T09:21:00Z">
+                <w:rPrChange w:id="87" w:author="Muniz-Diez, Clara" w:date="2025-09-10T10:21:00Z" w16du:dateUtc="2025-09-10T09:21:00Z">
                   <w:rPr/>
                 </w:rPrChange>
               </w:rPr>
@@ -1603,7 +1592,7 @@
                 <w:i/>
                 <w:iCs/>
                 <w:lang w:val="es-ES"/>
-                <w:rPrChange w:id="89" w:author="Muniz-Diez, Clara" w:date="2025-09-10T10:21:00Z" w16du:dateUtc="2025-09-10T09:21:00Z">
+                <w:rPrChange w:id="88" w:author="Muniz-Diez, Clara" w:date="2025-09-10T10:21:00Z" w16du:dateUtc="2025-09-10T09:21:00Z">
                   <w:rPr>
                     <w:i/>
                     <w:iCs/>
@@ -1615,7 +1604,7 @@
             <w:r>
               <w:rPr>
                 <w:lang w:val="es-ES"/>
-                <w:rPrChange w:id="90" w:author="Muniz-Diez, Clara" w:date="2025-09-10T10:21:00Z" w16du:dateUtc="2025-09-10T09:21:00Z">
+                <w:rPrChange w:id="89" w:author="Muniz-Diez, Clara" w:date="2025-09-10T10:21:00Z" w16du:dateUtc="2025-09-10T09:21:00Z">
                   <w:rPr/>
                 </w:rPrChange>
               </w:rPr>
@@ -1626,7 +1615,7 @@
                 <w:i/>
                 <w:iCs/>
                 <w:lang w:val="es-ES"/>
-                <w:rPrChange w:id="91" w:author="Muniz-Diez, Clara" w:date="2025-09-10T10:21:00Z" w16du:dateUtc="2025-09-10T09:21:00Z">
+                <w:rPrChange w:id="90" w:author="Muniz-Diez, Clara" w:date="2025-09-10T10:21:00Z" w16du:dateUtc="2025-09-10T09:21:00Z">
                   <w:rPr>
                     <w:i/>
                     <w:iCs/>
@@ -1642,18 +1631,18 @@
               <w:jc w:val="center"/>
               <w:rPr>
                 <w:lang w:val="es-ES"/>
+                <w:rPrChange w:id="91" w:author="Muniz-Diez, Clara" w:date="2025-09-10T10:21:00Z" w16du:dateUtc="2025-09-10T09:21:00Z">
+                  <w:rPr/>
+                </w:rPrChange>
+              </w:rPr>
+            </w:pPr>
+            <w:r>
+              <w:rPr>
+                <w:lang w:val="es-ES"/>
                 <w:rPrChange w:id="92" w:author="Muniz-Diez, Clara" w:date="2025-09-10T10:21:00Z" w16du:dateUtc="2025-09-10T09:21:00Z">
                   <w:rPr/>
                 </w:rPrChange>
               </w:rPr>
-            </w:pPr>
-            <w:r>
-              <w:rPr>
-                <w:lang w:val="es-ES"/>
-                <w:rPrChange w:id="93" w:author="Muniz-Diez, Clara" w:date="2025-09-10T10:21:00Z" w16du:dateUtc="2025-09-10T09:21:00Z">
-                  <w:rPr/>
-                </w:rPrChange>
-              </w:rPr>
               <w:t xml:space="preserve">X vs </w:t>
             </w:r>
             <w:r>
@@ -1661,7 +1650,7 @@
                 <w:i/>
                 <w:iCs/>
                 <w:lang w:val="es-ES"/>
-                <w:rPrChange w:id="94" w:author="Muniz-Diez, Clara" w:date="2025-09-10T10:21:00Z" w16du:dateUtc="2025-09-10T09:21:00Z">
+                <w:rPrChange w:id="93" w:author="Muniz-Diez, Clara" w:date="2025-09-10T10:21:00Z" w16du:dateUtc="2025-09-10T09:21:00Z">
                   <w:rPr>
                     <w:i/>
                     <w:iCs/>
@@ -1673,7 +1662,7 @@
             <w:r>
               <w:rPr>
                 <w:lang w:val="es-ES"/>
-                <w:rPrChange w:id="95" w:author="Muniz-Diez, Clara" w:date="2025-09-10T10:21:00Z" w16du:dateUtc="2025-09-10T09:21:00Z">
+                <w:rPrChange w:id="94" w:author="Muniz-Diez, Clara" w:date="2025-09-10T10:21:00Z" w16du:dateUtc="2025-09-10T09:21:00Z">
                   <w:rPr/>
                 </w:rPrChange>
               </w:rPr>
@@ -1684,7 +1673,7 @@
                 <w:i/>
                 <w:iCs/>
                 <w:lang w:val="es-ES"/>
-                <w:rPrChange w:id="96" w:author="Muniz-Diez, Clara" w:date="2025-09-10T10:21:00Z" w16du:dateUtc="2025-09-10T09:21:00Z">
+                <w:rPrChange w:id="95" w:author="Muniz-Diez, Clara" w:date="2025-09-10T10:21:00Z" w16du:dateUtc="2025-09-10T09:21:00Z">
                   <w:rPr>
                     <w:i/>
                     <w:iCs/>
@@ -1696,7 +1685,7 @@
             <w:r>
               <w:rPr>
                 <w:lang w:val="es-ES"/>
-                <w:rPrChange w:id="97" w:author="Muniz-Diez, Clara" w:date="2025-09-10T10:21:00Z" w16du:dateUtc="2025-09-10T09:21:00Z">
+                <w:rPrChange w:id="96" w:author="Muniz-Diez, Clara" w:date="2025-09-10T10:21:00Z" w16du:dateUtc="2025-09-10T09:21:00Z">
                   <w:rPr/>
                 </w:rPrChange>
               </w:rPr>
@@ -1707,7 +1696,7 @@
                 <w:i/>
                 <w:iCs/>
                 <w:lang w:val="es-ES"/>
-                <w:rPrChange w:id="98" w:author="Muniz-Diez, Clara" w:date="2025-09-10T10:21:00Z" w16du:dateUtc="2025-09-10T09:21:00Z">
+                <w:rPrChange w:id="97" w:author="Muniz-Diez, Clara" w:date="2025-09-10T10:21:00Z" w16du:dateUtc="2025-09-10T09:21:00Z">
                   <w:rPr>
                     <w:i/>
                     <w:iCs/>
@@ -1723,18 +1712,18 @@
               <w:jc w:val="center"/>
               <w:rPr>
                 <w:lang w:val="es-ES"/>
+                <w:rPrChange w:id="98" w:author="Muniz-Diez, Clara" w:date="2025-09-10T10:21:00Z" w16du:dateUtc="2025-09-10T09:21:00Z">
+                  <w:rPr/>
+                </w:rPrChange>
+              </w:rPr>
+            </w:pPr>
+            <w:r>
+              <w:rPr>
+                <w:lang w:val="es-ES"/>
                 <w:rPrChange w:id="99" w:author="Muniz-Diez, Clara" w:date="2025-09-10T10:21:00Z" w16du:dateUtc="2025-09-10T09:21:00Z">
                   <w:rPr/>
                 </w:rPrChange>
               </w:rPr>
-            </w:pPr>
-            <w:r>
-              <w:rPr>
-                <w:lang w:val="es-ES"/>
-                <w:rPrChange w:id="100" w:author="Muniz-Diez, Clara" w:date="2025-09-10T10:21:00Z" w16du:dateUtc="2025-09-10T09:21:00Z">
-                  <w:rPr/>
-                </w:rPrChange>
-              </w:rPr>
               <w:t xml:space="preserve">Y vs </w:t>
             </w:r>
             <w:r>
@@ -1742,7 +1731,7 @@
                 <w:i/>
                 <w:iCs/>
                 <w:lang w:val="es-ES"/>
-                <w:rPrChange w:id="101" w:author="Muniz-Diez, Clara" w:date="2025-09-10T10:21:00Z" w16du:dateUtc="2025-09-10T09:21:00Z">
+                <w:rPrChange w:id="100" w:author="Muniz-Diez, Clara" w:date="2025-09-10T10:21:00Z" w16du:dateUtc="2025-09-10T09:21:00Z">
                   <w:rPr>
                     <w:i/>
                     <w:iCs/>
@@ -1754,7 +1743,7 @@
             <w:r>
               <w:rPr>
                 <w:lang w:val="es-ES"/>
-                <w:rPrChange w:id="102" w:author="Muniz-Diez, Clara" w:date="2025-09-10T10:21:00Z" w16du:dateUtc="2025-09-10T09:21:00Z">
+                <w:rPrChange w:id="101" w:author="Muniz-Diez, Clara" w:date="2025-09-10T10:21:00Z" w16du:dateUtc="2025-09-10T09:21:00Z">
                   <w:rPr/>
                 </w:rPrChange>
               </w:rPr>
@@ -1765,7 +1754,7 @@
                 <w:i/>
                 <w:iCs/>
                 <w:lang w:val="es-ES"/>
-                <w:rPrChange w:id="103" w:author="Muniz-Diez, Clara" w:date="2025-09-10T10:21:00Z" w16du:dateUtc="2025-09-10T09:21:00Z">
+                <w:rPrChange w:id="102" w:author="Muniz-Diez, Clara" w:date="2025-09-10T10:21:00Z" w16du:dateUtc="2025-09-10T09:21:00Z">
                   <w:rPr>
                     <w:i/>
                     <w:iCs/>
@@ -1777,7 +1766,7 @@
             <w:r>
               <w:rPr>
                 <w:lang w:val="es-ES"/>
-                <w:rPrChange w:id="104" w:author="Muniz-Diez, Clara" w:date="2025-09-10T10:21:00Z" w16du:dateUtc="2025-09-10T09:21:00Z">
+                <w:rPrChange w:id="103" w:author="Muniz-Diez, Clara" w:date="2025-09-10T10:21:00Z" w16du:dateUtc="2025-09-10T09:21:00Z">
                   <w:rPr/>
                 </w:rPrChange>
               </w:rPr>
@@ -1788,7 +1777,7 @@
                 <w:i/>
                 <w:iCs/>
                 <w:lang w:val="es-ES"/>
-                <w:rPrChange w:id="105" w:author="Muniz-Diez, Clara" w:date="2025-09-10T10:21:00Z" w16du:dateUtc="2025-09-10T09:21:00Z">
+                <w:rPrChange w:id="104" w:author="Muniz-Diez, Clara" w:date="2025-09-10T10:21:00Z" w16du:dateUtc="2025-09-10T09:21:00Z">
                   <w:rPr>
                     <w:i/>
                     <w:iCs/>
@@ -1801,7 +1790,7 @@
         </w:tc>
       </w:tr>
     </w:tbl>
-    <w:bookmarkEnd w:id="37"/>
+    <w:bookmarkEnd w:id="36"/>
     <w:p>
       <w:pPr>
         <w:pStyle w:val="FigureNote"/>
@@ -1821,7 +1810,7 @@
       <w:pPr>
         <w:pStyle w:val="Heading2"/>
       </w:pPr>
-      <w:bookmarkStart w:id="106" w:name="methods"/>
+      <w:bookmarkStart w:id="105" w:name="methods"/>
       <w:r>
         <w:t>Methods</w:t>
       </w:r>
@@ -1830,7 +1819,7 @@
       <w:pPr>
         <w:pStyle w:val="Heading3"/>
       </w:pPr>
-      <w:bookmarkStart w:id="107" w:name="transparency-and-openness-statement"/>
+      <w:bookmarkStart w:id="106" w:name="transparency-and-openness-statement"/>
       <w:r>
         <w:t>Transparency and openness statement</w:t>
       </w:r>
@@ -1857,8 +1846,8 @@
       <w:pPr>
         <w:pStyle w:val="Heading3"/>
       </w:pPr>
-      <w:bookmarkStart w:id="108" w:name="participants"/>
-      <w:bookmarkEnd w:id="107"/>
+      <w:bookmarkStart w:id="107" w:name="participants"/>
+      <w:bookmarkEnd w:id="106"/>
       <w:r>
         <w:t>Participants</w:t>
       </w:r>
@@ -1868,7 +1857,89 @@
         <w:pStyle w:val="FirstParagraph"/>
       </w:pPr>
       <w:r>
-        <w:t xml:space="preserve">98 participants were recruited through Prolific. The sample consisted of 34 women, 63 men and one non-binary person, with 20 different nationalities. The mean age was 32.1 calculated for the 95 participants that reported their age (range 18 - 71). Pre-screening of participants in Prolific ensured that they had normal or corrected to normal vision, fluency in English language, and had not participated in previous studies from our lab. Participants were rewarded with £2.70 for their participation in the study. Participants were randomly allocated to either the Certain or Uncertain condition. Four participants were excluded due to failing the comprehension check before the test (three in group Certain and one in group Uncertain). Post-hoc calculations using G*Power 3.1 (Faul et al., 2007) revealed that this sample size had a power of .99 to detect an effect size of </w:t>
+        <w:t xml:space="preserve">98 participants were recruited through Prolific. </w:t>
+      </w:r>
+      <w:ins w:id="108" w:author="Muniz-Diez, Clara" w:date="2025-09-15T12:42:00Z" w16du:dateUtc="2025-09-15T11:42:00Z">
+        <w:r>
+          <w:t>Four participants were excluded due to failing the comprehension check before the test.</w:t>
+        </w:r>
+        <w:r>
+          <w:t xml:space="preserve"> </w:t>
+        </w:r>
+      </w:ins>
+      <w:r>
+        <w:t xml:space="preserve">The </w:t>
+      </w:r>
+      <w:ins w:id="109" w:author="Muniz-Diez, Clara" w:date="2025-09-15T12:42:00Z" w16du:dateUtc="2025-09-15T11:42:00Z">
+        <w:r>
+          <w:t xml:space="preserve">remaining </w:t>
+        </w:r>
+      </w:ins>
+      <w:r>
+        <w:t xml:space="preserve">sample consisted of 34 women, </w:t>
+      </w:r>
+      <w:ins w:id="110" w:author="Muniz-Diez, Clara" w:date="2025-09-15T12:43:00Z" w16du:dateUtc="2025-09-15T11:43:00Z">
+        <w:r>
+          <w:t>59</w:t>
+        </w:r>
+      </w:ins>
+      <w:del w:id="111" w:author="Muniz-Diez, Clara" w:date="2025-09-15T12:43:00Z" w16du:dateUtc="2025-09-15T11:43:00Z">
+        <w:r>
+          <w:delText>63</w:delText>
+        </w:r>
+      </w:del>
+      <w:r>
+        <w:t xml:space="preserve"> men and one non-binary person, with </w:t>
+      </w:r>
+      <w:del w:id="112" w:author="Muniz-Diez, Clara" w:date="2025-09-15T12:45:00Z" w16du:dateUtc="2025-09-15T11:45:00Z">
+        <w:r>
+          <w:delText xml:space="preserve">20 </w:delText>
+        </w:r>
+      </w:del>
+      <w:ins w:id="113" w:author="Muniz-Diez, Clara" w:date="2025-09-15T12:45:00Z" w16du:dateUtc="2025-09-15T11:45:00Z">
+        <w:r>
+          <w:t>18</w:t>
+        </w:r>
+        <w:r>
+          <w:t xml:space="preserve"> </w:t>
+        </w:r>
+      </w:ins>
+      <w:r>
+        <w:t>different nationalities. The mean age was 32.</w:t>
+      </w:r>
+      <w:ins w:id="114" w:author="Muniz-Diez, Clara" w:date="2025-09-15T12:45:00Z" w16du:dateUtc="2025-09-15T11:45:00Z">
+        <w:r>
+          <w:t>2</w:t>
+        </w:r>
+      </w:ins>
+      <w:del w:id="115" w:author="Muniz-Diez, Clara" w:date="2025-09-15T12:45:00Z" w16du:dateUtc="2025-09-15T11:45:00Z">
+        <w:r>
+          <w:delText>1</w:delText>
+        </w:r>
+      </w:del>
+      <w:r>
+        <w:t xml:space="preserve"> calculated for the 9</w:t>
+      </w:r>
+      <w:del w:id="116" w:author="Muniz-Diez, Clara" w:date="2025-09-15T12:46:00Z" w16du:dateUtc="2025-09-15T11:46:00Z">
+        <w:r>
+          <w:delText>5</w:delText>
+        </w:r>
+      </w:del>
+      <w:ins w:id="117" w:author="Muniz-Diez, Clara" w:date="2025-09-15T12:46:00Z" w16du:dateUtc="2025-09-15T11:46:00Z">
+        <w:r>
+          <w:t>1</w:t>
+        </w:r>
+      </w:ins>
+      <w:r>
+        <w:t xml:space="preserve"> participants that reported their age (range 18 - 71). Pre-screening of participants in Prolific ensured that they had normal or corrected to normal vision, fluency in English language, and had not participated in previous studies from our lab. Participants were rewarded with £2.70 for their participation in the study. Participants were randomly allocated to either the Certain or Uncertain condition. </w:t>
+      </w:r>
+      <w:del w:id="118" w:author="Muniz-Diez, Clara" w:date="2025-09-15T12:42:00Z" w16du:dateUtc="2025-09-15T11:42:00Z">
+        <w:r>
+          <w:delText xml:space="preserve">Four participants were excluded due to failing the comprehension check before the test (three in group Certain and one in group Uncertain). </w:delText>
+        </w:r>
+      </w:del>
+      <w:r>
+        <w:t xml:space="preserve">Post-hoc calculations using G*Power 3.1 (Faul et al., 2007) revealed that this sample size had a power of .99 to detect an effect size of </w:t>
       </w:r>
       <w:r>
         <w:rPr>
@@ -1922,8 +1993,8 @@
       <w:pPr>
         <w:pStyle w:val="Heading3"/>
       </w:pPr>
-      <w:bookmarkStart w:id="109" w:name="apparatus-and-stimuli"/>
-      <w:bookmarkEnd w:id="108"/>
+      <w:bookmarkStart w:id="119" w:name="apparatus-and-stimuli"/>
+      <w:bookmarkEnd w:id="107"/>
       <w:r>
         <w:t>Apparatus and stimuli</w:t>
       </w:r>
@@ -1933,11 +2004,11 @@
         <w:pStyle w:val="FirstParagraph"/>
       </w:pPr>
       <w:r>
-        <w:t xml:space="preserve">Participants were presented with a task built in PsychoPy (v. 2022.2.4, Peirce et al., 2019) and hosted in Pavlovia. The task was designed so it could only be run on a computer, but not on mobile devices. The screen background colour was grey (RGB: 128, 128, 128) and all stimuli and instructions were presented against this background. The four cues presented to each participant (A, B, X and Y) were randomly selected from a set of eight images, representing imaginary chemical compounds made of three red circles and three blue circles connected with black lines. Each cue was 945 x 945 pixels, automatically re-scaled to 0.4 x 0.4 of the window </w:t>
+        <w:t xml:space="preserve">Participants were presented with a task built in PsychoPy (v. 2022.2.4, Peirce et al., 2019) and hosted in Pavlovia. The task was designed so it could only be run on a computer, but not on mobile devices. The screen background colour was grey (RGB: 128, 128, 128) and all stimuli and instructions were presented against this background. The four cues presented to each participant (A, B, X and Y) were randomly selected from a set of eight images, representing imaginary chemical compounds made of three red circles and three blue circles connected with </w:t>
       </w:r>
       <w:r>
         <w:lastRenderedPageBreak/>
-        <w:t>height. The foils (</w:t>
+        <w:t>black lines. Each cue was 945 x 945 pixels, automatically re-scaled to 0.4 x 0.4 of the window height. The foils (</w:t>
       </w:r>
       <w:r>
         <w:rPr>
@@ -1984,8 +2055,8 @@
       <w:pPr>
         <w:pStyle w:val="Heading3"/>
       </w:pPr>
-      <w:bookmarkStart w:id="110" w:name="design"/>
-      <w:bookmarkEnd w:id="109"/>
+      <w:bookmarkStart w:id="120" w:name="design"/>
+      <w:bookmarkEnd w:id="119"/>
       <w:r>
         <w:t>Design</w:t>
       </w:r>
@@ -2036,8 +2107,8 @@
       <w:pPr>
         <w:pStyle w:val="Heading3"/>
       </w:pPr>
-      <w:bookmarkStart w:id="111" w:name="procedure"/>
-      <w:bookmarkEnd w:id="110"/>
+      <w:bookmarkStart w:id="121" w:name="procedure"/>
+      <w:bookmarkEnd w:id="120"/>
       <w:r>
         <w:t>Procedure</w:t>
       </w:r>
@@ -2085,7 +2156,7 @@
       <w:pPr>
         <w:pStyle w:val="FigureTitle"/>
       </w:pPr>
-      <w:bookmarkStart w:id="112" w:name="fig-trainexample"/>
+      <w:bookmarkStart w:id="122" w:name="fig-trainexample"/>
       <w:r>
         <w:lastRenderedPageBreak/>
         <w:t>Figure 1</w:t>
@@ -2150,7 +2221,7 @@
         </w:drawing>
       </w:r>
     </w:p>
-    <w:bookmarkEnd w:id="112"/>
+    <w:bookmarkEnd w:id="122"/>
     <w:p>
       <w:pPr>
         <w:pStyle w:val="FigureNote"/>
@@ -2241,7 +2312,7 @@
       <w:pPr>
         <w:pStyle w:val="FigureTitle"/>
       </w:pPr>
-      <w:bookmarkStart w:id="113" w:name="fig-testexample"/>
+      <w:bookmarkStart w:id="123" w:name="fig-testexample"/>
       <w:r>
         <w:t>Figure 2</w:t>
       </w:r>
@@ -2305,7 +2376,7 @@
         </w:drawing>
       </w:r>
     </w:p>
-    <w:bookmarkEnd w:id="113"/>
+    <w:bookmarkEnd w:id="123"/>
     <w:p>
       <w:pPr>
         <w:pStyle w:val="FigureNote"/>
@@ -2325,9 +2396,9 @@
       <w:pPr>
         <w:pStyle w:val="Heading2"/>
       </w:pPr>
-      <w:bookmarkStart w:id="114" w:name="results"/>
-      <w:bookmarkEnd w:id="106"/>
-      <w:bookmarkEnd w:id="111"/>
+      <w:bookmarkStart w:id="124" w:name="results"/>
+      <w:bookmarkEnd w:id="105"/>
+      <w:bookmarkEnd w:id="121"/>
       <w:r>
         <w:t>Results</w:t>
       </w:r>
@@ -2364,7 +2435,7 @@
       <w:pPr>
         <w:pStyle w:val="FigureTitle"/>
       </w:pPr>
-      <w:bookmarkStart w:id="115" w:name="fig-trainingExp1"/>
+      <w:bookmarkStart w:id="125" w:name="fig-trainingExp1"/>
       <w:r>
         <w:lastRenderedPageBreak/>
         <w:t>Figure 3</w:t>
@@ -2429,7 +2500,7 @@
         </w:drawing>
       </w:r>
     </w:p>
-    <w:bookmarkEnd w:id="115"/>
+    <w:bookmarkEnd w:id="125"/>
     <w:p>
       <w:pPr>
         <w:pStyle w:val="FigureNote"/>
@@ -2727,7 +2798,7 @@
       <w:pPr>
         <w:pStyle w:val="FigureTitle"/>
       </w:pPr>
-      <w:bookmarkStart w:id="116" w:name="fig-acctestExp1"/>
+      <w:bookmarkStart w:id="126" w:name="fig-acctestExp1"/>
       <w:r>
         <w:t>Figure 4</w:t>
       </w:r>
@@ -2791,7 +2862,7 @@
         </w:drawing>
       </w:r>
     </w:p>
-    <w:bookmarkEnd w:id="116"/>
+    <w:bookmarkEnd w:id="126"/>
     <w:p>
       <w:pPr>
         <w:pStyle w:val="FigureNote"/>
@@ -3119,7 +3190,7 @@
       <w:pPr>
         <w:pStyle w:val="FigureTitle"/>
       </w:pPr>
-      <w:bookmarkStart w:id="117" w:name="fig-testExp1"/>
+      <w:bookmarkStart w:id="127" w:name="fig-testExp1"/>
       <w:r>
         <w:lastRenderedPageBreak/>
         <w:t>Figure 5</w:t>
@@ -3184,7 +3255,7 @@
         </w:drawing>
       </w:r>
     </w:p>
-    <w:bookmarkEnd w:id="117"/>
+    <w:bookmarkEnd w:id="127"/>
     <w:p>
       <w:pPr>
         <w:pStyle w:val="FigureNote"/>
@@ -3483,8 +3554,8 @@
       <w:pPr>
         <w:pStyle w:val="Heading2"/>
       </w:pPr>
-      <w:bookmarkStart w:id="118" w:name="discussion"/>
-      <w:bookmarkEnd w:id="114"/>
+      <w:bookmarkStart w:id="128" w:name="discussion"/>
+      <w:bookmarkEnd w:id="124"/>
       <w:r>
         <w:t>Discussion</w:t>
       </w:r>
@@ -3533,9 +3604,9 @@
       <w:pPr>
         <w:pStyle w:val="Heading1"/>
       </w:pPr>
-      <w:bookmarkStart w:id="119" w:name="experiment-2"/>
-      <w:bookmarkEnd w:id="36"/>
-      <w:bookmarkEnd w:id="118"/>
+      <w:bookmarkStart w:id="129" w:name="experiment-2"/>
+      <w:bookmarkEnd w:id="35"/>
+      <w:bookmarkEnd w:id="128"/>
       <w:r>
         <w:t>Experiment 2</w:t>
       </w:r>
@@ -3558,7 +3629,7 @@
       <w:r>
         <w:t xml:space="preserve">. The experiment consisted of three groups. Groups Certain Long and Certain Short received training that was similar to the Certain condition from Experiment 1, experiencing certain contingencies between the cue compounds and the outcomes throughout the training phase, differing only in the amount of training they experienced. Group </w:t>
       </w:r>
-      <w:ins w:id="120" w:author="Muniz-Diez, Clara" w:date="2025-09-10T12:52:00Z" w16du:dateUtc="2025-09-10T11:52:00Z">
+      <w:ins w:id="130" w:author="Muniz-Diez, Clara" w:date="2025-09-10T12:52:00Z" w16du:dateUtc="2025-09-10T11:52:00Z">
         <w:r>
           <w:t xml:space="preserve">Unexpected </w:t>
         </w:r>
@@ -3571,7 +3642,7 @@
       <w:pPr>
         <w:pStyle w:val="FigureTitle"/>
       </w:pPr>
-      <w:bookmarkStart w:id="121" w:name="tbl-exp2"/>
+      <w:bookmarkStart w:id="131" w:name="tbl-exp2"/>
       <w:r>
         <w:lastRenderedPageBreak/>
         <w:t>Table 2</w:t>
@@ -3681,7 +3752,7 @@
               <w:pStyle w:val="FigureWithNote"/>
               <w:rPr>
                 <w:lang w:val="es-ES"/>
-                <w:rPrChange w:id="122" w:author="Muniz-Diez, Clara" w:date="2025-09-10T10:21:00Z" w16du:dateUtc="2025-09-10T09:21:00Z">
+                <w:rPrChange w:id="132" w:author="Muniz-Diez, Clara" w:date="2025-09-10T10:21:00Z" w16du:dateUtc="2025-09-10T09:21:00Z">
                   <w:rPr/>
                 </w:rPrChange>
               </w:rPr>
@@ -3689,7 +3760,7 @@
             <w:r>
               <w:rPr>
                 <w:lang w:val="es-ES"/>
-                <w:rPrChange w:id="123" w:author="Muniz-Diez, Clara" w:date="2025-09-10T10:21:00Z" w16du:dateUtc="2025-09-10T09:21:00Z">
+                <w:rPrChange w:id="133" w:author="Muniz-Diez, Clara" w:date="2025-09-10T10:21:00Z" w16du:dateUtc="2025-09-10T09:21:00Z">
                   <w:rPr/>
                 </w:rPrChange>
               </w:rPr>
@@ -3701,7 +3772,7 @@
               <w:pStyle w:val="FigureWithNote"/>
               <w:rPr>
                 <w:lang w:val="es-ES"/>
-                <w:rPrChange w:id="124" w:author="Muniz-Diez, Clara" w:date="2025-09-10T10:21:00Z" w16du:dateUtc="2025-09-10T09:21:00Z">
+                <w:rPrChange w:id="134" w:author="Muniz-Diez, Clara" w:date="2025-09-10T10:21:00Z" w16du:dateUtc="2025-09-10T09:21:00Z">
                   <w:rPr/>
                 </w:rPrChange>
               </w:rPr>
@@ -3709,7 +3780,7 @@
             <w:r>
               <w:rPr>
                 <w:lang w:val="es-ES"/>
-                <w:rPrChange w:id="125" w:author="Muniz-Diez, Clara" w:date="2025-09-10T10:21:00Z" w16du:dateUtc="2025-09-10T09:21:00Z">
+                <w:rPrChange w:id="135" w:author="Muniz-Diez, Clara" w:date="2025-09-10T10:21:00Z" w16du:dateUtc="2025-09-10T09:21:00Z">
                   <w:rPr/>
                 </w:rPrChange>
               </w:rPr>
@@ -3721,7 +3792,7 @@
               <w:pStyle w:val="FigureWithNote"/>
               <w:rPr>
                 <w:lang w:val="es-ES"/>
-                <w:rPrChange w:id="126" w:author="Muniz-Diez, Clara" w:date="2025-09-10T10:21:00Z" w16du:dateUtc="2025-09-10T09:21:00Z">
+                <w:rPrChange w:id="136" w:author="Muniz-Diez, Clara" w:date="2025-09-10T10:21:00Z" w16du:dateUtc="2025-09-10T09:21:00Z">
                   <w:rPr/>
                 </w:rPrChange>
               </w:rPr>
@@ -3729,7 +3800,7 @@
             <w:r>
               <w:rPr>
                 <w:lang w:val="es-ES"/>
-                <w:rPrChange w:id="127" w:author="Muniz-Diez, Clara" w:date="2025-09-10T10:21:00Z" w16du:dateUtc="2025-09-10T09:21:00Z">
+                <w:rPrChange w:id="137" w:author="Muniz-Diez, Clara" w:date="2025-09-10T10:21:00Z" w16du:dateUtc="2025-09-10T09:21:00Z">
                   <w:rPr/>
                 </w:rPrChange>
               </w:rPr>
@@ -3741,7 +3812,7 @@
               <w:pStyle w:val="FigureWithNote"/>
               <w:rPr>
                 <w:lang w:val="es-ES"/>
-                <w:rPrChange w:id="128" w:author="Muniz-Diez, Clara" w:date="2025-09-10T10:21:00Z" w16du:dateUtc="2025-09-10T09:21:00Z">
+                <w:rPrChange w:id="138" w:author="Muniz-Diez, Clara" w:date="2025-09-10T10:21:00Z" w16du:dateUtc="2025-09-10T09:21:00Z">
                   <w:rPr/>
                 </w:rPrChange>
               </w:rPr>
@@ -3749,7 +3820,7 @@
             <w:r>
               <w:rPr>
                 <w:lang w:val="es-ES"/>
-                <w:rPrChange w:id="129" w:author="Muniz-Diez, Clara" w:date="2025-09-10T10:21:00Z" w16du:dateUtc="2025-09-10T09:21:00Z">
+                <w:rPrChange w:id="139" w:author="Muniz-Diez, Clara" w:date="2025-09-10T10:21:00Z" w16du:dateUtc="2025-09-10T09:21:00Z">
                   <w:rPr/>
                 </w:rPrChange>
               </w:rPr>
@@ -3767,7 +3838,7 @@
               <w:jc w:val="center"/>
               <w:rPr>
                 <w:lang w:val="es-ES"/>
-                <w:rPrChange w:id="130" w:author="Muniz-Diez, Clara" w:date="2025-09-10T10:21:00Z" w16du:dateUtc="2025-09-10T09:21:00Z">
+                <w:rPrChange w:id="140" w:author="Muniz-Diez, Clara" w:date="2025-09-10T10:21:00Z" w16du:dateUtc="2025-09-10T09:21:00Z">
                   <w:rPr/>
                 </w:rPrChange>
               </w:rPr>
@@ -3775,7 +3846,7 @@
             <w:r>
               <w:rPr>
                 <w:lang w:val="es-ES"/>
-                <w:rPrChange w:id="131" w:author="Muniz-Diez, Clara" w:date="2025-09-10T10:21:00Z" w16du:dateUtc="2025-09-10T09:21:00Z">
+                <w:rPrChange w:id="141" w:author="Muniz-Diez, Clara" w:date="2025-09-10T10:21:00Z" w16du:dateUtc="2025-09-10T09:21:00Z">
                   <w:rPr/>
                 </w:rPrChange>
               </w:rPr>
@@ -3788,7 +3859,7 @@
               <w:jc w:val="center"/>
               <w:rPr>
                 <w:lang w:val="es-ES"/>
-                <w:rPrChange w:id="132" w:author="Muniz-Diez, Clara" w:date="2025-09-10T10:21:00Z" w16du:dateUtc="2025-09-10T09:21:00Z">
+                <w:rPrChange w:id="142" w:author="Muniz-Diez, Clara" w:date="2025-09-10T10:21:00Z" w16du:dateUtc="2025-09-10T09:21:00Z">
                   <w:rPr/>
                 </w:rPrChange>
               </w:rPr>
@@ -3796,7 +3867,7 @@
             <w:r>
               <w:rPr>
                 <w:lang w:val="es-ES"/>
-                <w:rPrChange w:id="133" w:author="Muniz-Diez, Clara" w:date="2025-09-10T10:21:00Z" w16du:dateUtc="2025-09-10T09:21:00Z">
+                <w:rPrChange w:id="143" w:author="Muniz-Diez, Clara" w:date="2025-09-10T10:21:00Z" w16du:dateUtc="2025-09-10T09:21:00Z">
                   <w:rPr/>
                 </w:rPrChange>
               </w:rPr>
@@ -3809,7 +3880,7 @@
               <w:jc w:val="center"/>
               <w:rPr>
                 <w:lang w:val="es-ES"/>
-                <w:rPrChange w:id="134" w:author="Muniz-Diez, Clara" w:date="2025-09-10T10:21:00Z" w16du:dateUtc="2025-09-10T09:21:00Z">
+                <w:rPrChange w:id="144" w:author="Muniz-Diez, Clara" w:date="2025-09-10T10:21:00Z" w16du:dateUtc="2025-09-10T09:21:00Z">
                   <w:rPr/>
                 </w:rPrChange>
               </w:rPr>
@@ -3817,7 +3888,7 @@
             <w:r>
               <w:rPr>
                 <w:lang w:val="es-ES"/>
-                <w:rPrChange w:id="135" w:author="Muniz-Diez, Clara" w:date="2025-09-10T10:21:00Z" w16du:dateUtc="2025-09-10T09:21:00Z">
+                <w:rPrChange w:id="145" w:author="Muniz-Diez, Clara" w:date="2025-09-10T10:21:00Z" w16du:dateUtc="2025-09-10T09:21:00Z">
                   <w:rPr/>
                 </w:rPrChange>
               </w:rPr>
@@ -3830,7 +3901,7 @@
               <w:jc w:val="center"/>
               <w:rPr>
                 <w:lang w:val="es-ES"/>
-                <w:rPrChange w:id="136" w:author="Muniz-Diez, Clara" w:date="2025-09-10T10:21:00Z" w16du:dateUtc="2025-09-10T09:21:00Z">
+                <w:rPrChange w:id="146" w:author="Muniz-Diez, Clara" w:date="2025-09-10T10:21:00Z" w16du:dateUtc="2025-09-10T09:21:00Z">
                   <w:rPr/>
                 </w:rPrChange>
               </w:rPr>
@@ -3838,7 +3909,7 @@
             <w:r>
               <w:rPr>
                 <w:lang w:val="es-ES"/>
-                <w:rPrChange w:id="137" w:author="Muniz-Diez, Clara" w:date="2025-09-10T10:21:00Z" w16du:dateUtc="2025-09-10T09:21:00Z">
+                <w:rPrChange w:id="147" w:author="Muniz-Diez, Clara" w:date="2025-09-10T10:21:00Z" w16du:dateUtc="2025-09-10T09:21:00Z">
                   <w:rPr/>
                 </w:rPrChange>
               </w:rPr>
@@ -3856,7 +3927,7 @@
               <w:jc w:val="center"/>
               <w:rPr>
                 <w:lang w:val="es-ES"/>
-                <w:rPrChange w:id="138" w:author="Muniz-Diez, Clara" w:date="2025-09-10T10:21:00Z" w16du:dateUtc="2025-09-10T09:21:00Z">
+                <w:rPrChange w:id="148" w:author="Muniz-Diez, Clara" w:date="2025-09-10T10:21:00Z" w16du:dateUtc="2025-09-10T09:21:00Z">
                   <w:rPr/>
                 </w:rPrChange>
               </w:rPr>
@@ -3864,7 +3935,7 @@
             <w:r>
               <w:rPr>
                 <w:lang w:val="es-ES"/>
-                <w:rPrChange w:id="139" w:author="Muniz-Diez, Clara" w:date="2025-09-10T10:21:00Z" w16du:dateUtc="2025-09-10T09:21:00Z">
+                <w:rPrChange w:id="149" w:author="Muniz-Diez, Clara" w:date="2025-09-10T10:21:00Z" w16du:dateUtc="2025-09-10T09:21:00Z">
                   <w:rPr/>
                 </w:rPrChange>
               </w:rPr>
@@ -3875,7 +3946,7 @@
                 <w:i/>
                 <w:iCs/>
                 <w:lang w:val="es-ES"/>
-                <w:rPrChange w:id="140" w:author="Muniz-Diez, Clara" w:date="2025-09-10T10:21:00Z" w16du:dateUtc="2025-09-10T09:21:00Z">
+                <w:rPrChange w:id="150" w:author="Muniz-Diez, Clara" w:date="2025-09-10T10:21:00Z" w16du:dateUtc="2025-09-10T09:21:00Z">
                   <w:rPr>
                     <w:i/>
                     <w:iCs/>
@@ -3887,7 +3958,7 @@
             <w:r>
               <w:rPr>
                 <w:lang w:val="es-ES"/>
-                <w:rPrChange w:id="141" w:author="Muniz-Diez, Clara" w:date="2025-09-10T10:21:00Z" w16du:dateUtc="2025-09-10T09:21:00Z">
+                <w:rPrChange w:id="151" w:author="Muniz-Diez, Clara" w:date="2025-09-10T10:21:00Z" w16du:dateUtc="2025-09-10T09:21:00Z">
                   <w:rPr/>
                 </w:rPrChange>
               </w:rPr>
@@ -3898,7 +3969,7 @@
                 <w:i/>
                 <w:iCs/>
                 <w:lang w:val="es-ES"/>
-                <w:rPrChange w:id="142" w:author="Muniz-Diez, Clara" w:date="2025-09-10T10:21:00Z" w16du:dateUtc="2025-09-10T09:21:00Z">
+                <w:rPrChange w:id="152" w:author="Muniz-Diez, Clara" w:date="2025-09-10T10:21:00Z" w16du:dateUtc="2025-09-10T09:21:00Z">
                   <w:rPr>
                     <w:i/>
                     <w:iCs/>
@@ -3910,7 +3981,7 @@
             <w:r>
               <w:rPr>
                 <w:lang w:val="es-ES"/>
-                <w:rPrChange w:id="143" w:author="Muniz-Diez, Clara" w:date="2025-09-10T10:21:00Z" w16du:dateUtc="2025-09-10T09:21:00Z">
+                <w:rPrChange w:id="153" w:author="Muniz-Diez, Clara" w:date="2025-09-10T10:21:00Z" w16du:dateUtc="2025-09-10T09:21:00Z">
                   <w:rPr/>
                 </w:rPrChange>
               </w:rPr>
@@ -3921,7 +3992,7 @@
                 <w:i/>
                 <w:iCs/>
                 <w:lang w:val="es-ES"/>
-                <w:rPrChange w:id="144" w:author="Muniz-Diez, Clara" w:date="2025-09-10T10:21:00Z" w16du:dateUtc="2025-09-10T09:21:00Z">
+                <w:rPrChange w:id="154" w:author="Muniz-Diez, Clara" w:date="2025-09-10T10:21:00Z" w16du:dateUtc="2025-09-10T09:21:00Z">
                   <w:rPr>
                     <w:i/>
                     <w:iCs/>
@@ -3937,7 +4008,7 @@
               <w:jc w:val="center"/>
               <w:rPr>
                 <w:lang w:val="es-ES"/>
-                <w:rPrChange w:id="145" w:author="Muniz-Diez, Clara" w:date="2025-09-10T10:21:00Z" w16du:dateUtc="2025-09-10T09:21:00Z">
+                <w:rPrChange w:id="155" w:author="Muniz-Diez, Clara" w:date="2025-09-10T10:21:00Z" w16du:dateUtc="2025-09-10T09:21:00Z">
                   <w:rPr/>
                 </w:rPrChange>
               </w:rPr>
@@ -3945,7 +4016,7 @@
             <w:r>
               <w:rPr>
                 <w:lang w:val="es-ES"/>
-                <w:rPrChange w:id="146" w:author="Muniz-Diez, Clara" w:date="2025-09-10T10:21:00Z" w16du:dateUtc="2025-09-10T09:21:00Z">
+                <w:rPrChange w:id="156" w:author="Muniz-Diez, Clara" w:date="2025-09-10T10:21:00Z" w16du:dateUtc="2025-09-10T09:21:00Z">
                   <w:rPr/>
                 </w:rPrChange>
               </w:rPr>
@@ -3956,7 +4027,7 @@
                 <w:i/>
                 <w:iCs/>
                 <w:lang w:val="es-ES"/>
-                <w:rPrChange w:id="147" w:author="Muniz-Diez, Clara" w:date="2025-09-10T10:21:00Z" w16du:dateUtc="2025-09-10T09:21:00Z">
+                <w:rPrChange w:id="157" w:author="Muniz-Diez, Clara" w:date="2025-09-10T10:21:00Z" w16du:dateUtc="2025-09-10T09:21:00Z">
                   <w:rPr>
                     <w:i/>
                     <w:iCs/>
@@ -3968,7 +4039,7 @@
             <w:r>
               <w:rPr>
                 <w:lang w:val="es-ES"/>
-                <w:rPrChange w:id="148" w:author="Muniz-Diez, Clara" w:date="2025-09-10T10:21:00Z" w16du:dateUtc="2025-09-10T09:21:00Z">
+                <w:rPrChange w:id="158" w:author="Muniz-Diez, Clara" w:date="2025-09-10T10:21:00Z" w16du:dateUtc="2025-09-10T09:21:00Z">
                   <w:rPr/>
                 </w:rPrChange>
               </w:rPr>
@@ -3979,7 +4050,7 @@
                 <w:i/>
                 <w:iCs/>
                 <w:lang w:val="es-ES"/>
-                <w:rPrChange w:id="149" w:author="Muniz-Diez, Clara" w:date="2025-09-10T10:21:00Z" w16du:dateUtc="2025-09-10T09:21:00Z">
+                <w:rPrChange w:id="159" w:author="Muniz-Diez, Clara" w:date="2025-09-10T10:21:00Z" w16du:dateUtc="2025-09-10T09:21:00Z">
                   <w:rPr>
                     <w:i/>
                     <w:iCs/>
@@ -3991,7 +4062,7 @@
             <w:r>
               <w:rPr>
                 <w:lang w:val="es-ES"/>
-                <w:rPrChange w:id="150" w:author="Muniz-Diez, Clara" w:date="2025-09-10T10:21:00Z" w16du:dateUtc="2025-09-10T09:21:00Z">
+                <w:rPrChange w:id="160" w:author="Muniz-Diez, Clara" w:date="2025-09-10T10:21:00Z" w16du:dateUtc="2025-09-10T09:21:00Z">
                   <w:rPr/>
                 </w:rPrChange>
               </w:rPr>
@@ -4002,7 +4073,7 @@
                 <w:i/>
                 <w:iCs/>
                 <w:lang w:val="es-ES"/>
-                <w:rPrChange w:id="151" w:author="Muniz-Diez, Clara" w:date="2025-09-10T10:21:00Z" w16du:dateUtc="2025-09-10T09:21:00Z">
+                <w:rPrChange w:id="161" w:author="Muniz-Diez, Clara" w:date="2025-09-10T10:21:00Z" w16du:dateUtc="2025-09-10T09:21:00Z">
                   <w:rPr>
                     <w:i/>
                     <w:iCs/>
@@ -4018,7 +4089,7 @@
               <w:jc w:val="center"/>
               <w:rPr>
                 <w:lang w:val="es-ES"/>
-                <w:rPrChange w:id="152" w:author="Muniz-Diez, Clara" w:date="2025-09-10T10:21:00Z" w16du:dateUtc="2025-09-10T09:21:00Z">
+                <w:rPrChange w:id="162" w:author="Muniz-Diez, Clara" w:date="2025-09-10T10:21:00Z" w16du:dateUtc="2025-09-10T09:21:00Z">
                   <w:rPr/>
                 </w:rPrChange>
               </w:rPr>
@@ -4026,7 +4097,7 @@
             <w:r>
               <w:rPr>
                 <w:lang w:val="es-ES"/>
-                <w:rPrChange w:id="153" w:author="Muniz-Diez, Clara" w:date="2025-09-10T10:21:00Z" w16du:dateUtc="2025-09-10T09:21:00Z">
+                <w:rPrChange w:id="163" w:author="Muniz-Diez, Clara" w:date="2025-09-10T10:21:00Z" w16du:dateUtc="2025-09-10T09:21:00Z">
                   <w:rPr/>
                 </w:rPrChange>
               </w:rPr>
@@ -4037,7 +4108,7 @@
                 <w:i/>
                 <w:iCs/>
                 <w:lang w:val="es-ES"/>
-                <w:rPrChange w:id="154" w:author="Muniz-Diez, Clara" w:date="2025-09-10T10:21:00Z" w16du:dateUtc="2025-09-10T09:21:00Z">
+                <w:rPrChange w:id="164" w:author="Muniz-Diez, Clara" w:date="2025-09-10T10:21:00Z" w16du:dateUtc="2025-09-10T09:21:00Z">
                   <w:rPr>
                     <w:i/>
                     <w:iCs/>
@@ -4049,7 +4120,7 @@
             <w:r>
               <w:rPr>
                 <w:lang w:val="es-ES"/>
-                <w:rPrChange w:id="155" w:author="Muniz-Diez, Clara" w:date="2025-09-10T10:21:00Z" w16du:dateUtc="2025-09-10T09:21:00Z">
+                <w:rPrChange w:id="165" w:author="Muniz-Diez, Clara" w:date="2025-09-10T10:21:00Z" w16du:dateUtc="2025-09-10T09:21:00Z">
                   <w:rPr/>
                 </w:rPrChange>
               </w:rPr>
@@ -4060,7 +4131,7 @@
                 <w:i/>
                 <w:iCs/>
                 <w:lang w:val="es-ES"/>
-                <w:rPrChange w:id="156" w:author="Muniz-Diez, Clara" w:date="2025-09-10T10:21:00Z" w16du:dateUtc="2025-09-10T09:21:00Z">
+                <w:rPrChange w:id="166" w:author="Muniz-Diez, Clara" w:date="2025-09-10T10:21:00Z" w16du:dateUtc="2025-09-10T09:21:00Z">
                   <w:rPr>
                     <w:i/>
                     <w:iCs/>
@@ -4072,7 +4143,7 @@
             <w:r>
               <w:rPr>
                 <w:lang w:val="es-ES"/>
-                <w:rPrChange w:id="157" w:author="Muniz-Diez, Clara" w:date="2025-09-10T10:21:00Z" w16du:dateUtc="2025-09-10T09:21:00Z">
+                <w:rPrChange w:id="167" w:author="Muniz-Diez, Clara" w:date="2025-09-10T10:21:00Z" w16du:dateUtc="2025-09-10T09:21:00Z">
                   <w:rPr/>
                 </w:rPrChange>
               </w:rPr>
@@ -4083,7 +4154,7 @@
                 <w:i/>
                 <w:iCs/>
                 <w:lang w:val="es-ES"/>
-                <w:rPrChange w:id="158" w:author="Muniz-Diez, Clara" w:date="2025-09-10T10:21:00Z" w16du:dateUtc="2025-09-10T09:21:00Z">
+                <w:rPrChange w:id="168" w:author="Muniz-Diez, Clara" w:date="2025-09-10T10:21:00Z" w16du:dateUtc="2025-09-10T09:21:00Z">
                   <w:rPr>
                     <w:i/>
                     <w:iCs/>
@@ -4099,7 +4170,7 @@
               <w:jc w:val="center"/>
               <w:rPr>
                 <w:lang w:val="es-ES"/>
-                <w:rPrChange w:id="159" w:author="Muniz-Diez, Clara" w:date="2025-09-10T10:21:00Z" w16du:dateUtc="2025-09-10T09:21:00Z">
+                <w:rPrChange w:id="169" w:author="Muniz-Diez, Clara" w:date="2025-09-10T10:21:00Z" w16du:dateUtc="2025-09-10T09:21:00Z">
                   <w:rPr/>
                 </w:rPrChange>
               </w:rPr>
@@ -4107,7 +4178,7 @@
             <w:r>
               <w:rPr>
                 <w:lang w:val="es-ES"/>
-                <w:rPrChange w:id="160" w:author="Muniz-Diez, Clara" w:date="2025-09-10T10:21:00Z" w16du:dateUtc="2025-09-10T09:21:00Z">
+                <w:rPrChange w:id="170" w:author="Muniz-Diez, Clara" w:date="2025-09-10T10:21:00Z" w16du:dateUtc="2025-09-10T09:21:00Z">
                   <w:rPr/>
                 </w:rPrChange>
               </w:rPr>
@@ -4118,7 +4189,7 @@
                 <w:i/>
                 <w:iCs/>
                 <w:lang w:val="es-ES"/>
-                <w:rPrChange w:id="161" w:author="Muniz-Diez, Clara" w:date="2025-09-10T10:21:00Z" w16du:dateUtc="2025-09-10T09:21:00Z">
+                <w:rPrChange w:id="171" w:author="Muniz-Diez, Clara" w:date="2025-09-10T10:21:00Z" w16du:dateUtc="2025-09-10T09:21:00Z">
                   <w:rPr>
                     <w:i/>
                     <w:iCs/>
@@ -4130,7 +4201,7 @@
             <w:r>
               <w:rPr>
                 <w:lang w:val="es-ES"/>
-                <w:rPrChange w:id="162" w:author="Muniz-Diez, Clara" w:date="2025-09-10T10:21:00Z" w16du:dateUtc="2025-09-10T09:21:00Z">
+                <w:rPrChange w:id="172" w:author="Muniz-Diez, Clara" w:date="2025-09-10T10:21:00Z" w16du:dateUtc="2025-09-10T09:21:00Z">
                   <w:rPr/>
                 </w:rPrChange>
               </w:rPr>
@@ -4141,7 +4212,7 @@
                 <w:i/>
                 <w:iCs/>
                 <w:lang w:val="es-ES"/>
-                <w:rPrChange w:id="163" w:author="Muniz-Diez, Clara" w:date="2025-09-10T10:21:00Z" w16du:dateUtc="2025-09-10T09:21:00Z">
+                <w:rPrChange w:id="173" w:author="Muniz-Diez, Clara" w:date="2025-09-10T10:21:00Z" w16du:dateUtc="2025-09-10T09:21:00Z">
                   <w:rPr>
                     <w:i/>
                     <w:iCs/>
@@ -4153,7 +4224,7 @@
             <w:r>
               <w:rPr>
                 <w:lang w:val="es-ES"/>
-                <w:rPrChange w:id="164" w:author="Muniz-Diez, Clara" w:date="2025-09-10T10:21:00Z" w16du:dateUtc="2025-09-10T09:21:00Z">
+                <w:rPrChange w:id="174" w:author="Muniz-Diez, Clara" w:date="2025-09-10T10:21:00Z" w16du:dateUtc="2025-09-10T09:21:00Z">
                   <w:rPr/>
                 </w:rPrChange>
               </w:rPr>
@@ -4164,7 +4235,7 @@
                 <w:i/>
                 <w:iCs/>
                 <w:lang w:val="es-ES"/>
-                <w:rPrChange w:id="165" w:author="Muniz-Diez, Clara" w:date="2025-09-10T10:21:00Z" w16du:dateUtc="2025-09-10T09:21:00Z">
+                <w:rPrChange w:id="175" w:author="Muniz-Diez, Clara" w:date="2025-09-10T10:21:00Z" w16du:dateUtc="2025-09-10T09:21:00Z">
                   <w:rPr>
                     <w:i/>
                     <w:iCs/>
@@ -4199,7 +4270,7 @@
               <w:pStyle w:val="FigureWithNote"/>
               <w:rPr>
                 <w:lang w:val="es-ES"/>
-                <w:rPrChange w:id="166" w:author="Muniz-Diez, Clara" w:date="2025-09-10T10:21:00Z" w16du:dateUtc="2025-09-10T09:21:00Z">
+                <w:rPrChange w:id="176" w:author="Muniz-Diez, Clara" w:date="2025-09-10T10:21:00Z" w16du:dateUtc="2025-09-10T09:21:00Z">
                   <w:rPr/>
                 </w:rPrChange>
               </w:rPr>
@@ -4207,7 +4278,7 @@
             <w:r>
               <w:rPr>
                 <w:lang w:val="es-ES"/>
-                <w:rPrChange w:id="167" w:author="Muniz-Diez, Clara" w:date="2025-09-10T10:21:00Z" w16du:dateUtc="2025-09-10T09:21:00Z">
+                <w:rPrChange w:id="177" w:author="Muniz-Diez, Clara" w:date="2025-09-10T10:21:00Z" w16du:dateUtc="2025-09-10T09:21:00Z">
                   <w:rPr/>
                 </w:rPrChange>
               </w:rPr>
@@ -4219,7 +4290,7 @@
               <w:pStyle w:val="FigureWithNote"/>
               <w:rPr>
                 <w:lang w:val="es-ES"/>
-                <w:rPrChange w:id="168" w:author="Muniz-Diez, Clara" w:date="2025-09-10T10:21:00Z" w16du:dateUtc="2025-09-10T09:21:00Z">
+                <w:rPrChange w:id="178" w:author="Muniz-Diez, Clara" w:date="2025-09-10T10:21:00Z" w16du:dateUtc="2025-09-10T09:21:00Z">
                   <w:rPr/>
                 </w:rPrChange>
               </w:rPr>
@@ -4227,7 +4298,7 @@
             <w:r>
               <w:rPr>
                 <w:lang w:val="es-ES"/>
-                <w:rPrChange w:id="169" w:author="Muniz-Diez, Clara" w:date="2025-09-10T10:21:00Z" w16du:dateUtc="2025-09-10T09:21:00Z">
+                <w:rPrChange w:id="179" w:author="Muniz-Diez, Clara" w:date="2025-09-10T10:21:00Z" w16du:dateUtc="2025-09-10T09:21:00Z">
                   <w:rPr/>
                 </w:rPrChange>
               </w:rPr>
@@ -4239,7 +4310,7 @@
               <w:pStyle w:val="FigureWithNote"/>
               <w:rPr>
                 <w:lang w:val="es-ES"/>
-                <w:rPrChange w:id="170" w:author="Muniz-Diez, Clara" w:date="2025-09-10T10:21:00Z" w16du:dateUtc="2025-09-10T09:21:00Z">
+                <w:rPrChange w:id="180" w:author="Muniz-Diez, Clara" w:date="2025-09-10T10:21:00Z" w16du:dateUtc="2025-09-10T09:21:00Z">
                   <w:rPr/>
                 </w:rPrChange>
               </w:rPr>
@@ -4247,7 +4318,7 @@
             <w:r>
               <w:rPr>
                 <w:lang w:val="es-ES"/>
-                <w:rPrChange w:id="171" w:author="Muniz-Diez, Clara" w:date="2025-09-10T10:21:00Z" w16du:dateUtc="2025-09-10T09:21:00Z">
+                <w:rPrChange w:id="181" w:author="Muniz-Diez, Clara" w:date="2025-09-10T10:21:00Z" w16du:dateUtc="2025-09-10T09:21:00Z">
                   <w:rPr/>
                 </w:rPrChange>
               </w:rPr>
@@ -4259,7 +4330,7 @@
               <w:pStyle w:val="FigureWithNote"/>
               <w:rPr>
                 <w:lang w:val="es-ES"/>
-                <w:rPrChange w:id="172" w:author="Muniz-Diez, Clara" w:date="2025-09-10T10:21:00Z" w16du:dateUtc="2025-09-10T09:21:00Z">
+                <w:rPrChange w:id="182" w:author="Muniz-Diez, Clara" w:date="2025-09-10T10:21:00Z" w16du:dateUtc="2025-09-10T09:21:00Z">
                   <w:rPr/>
                 </w:rPrChange>
               </w:rPr>
@@ -4267,7 +4338,7 @@
             <w:r>
               <w:rPr>
                 <w:lang w:val="es-ES"/>
-                <w:rPrChange w:id="173" w:author="Muniz-Diez, Clara" w:date="2025-09-10T10:21:00Z" w16du:dateUtc="2025-09-10T09:21:00Z">
+                <w:rPrChange w:id="183" w:author="Muniz-Diez, Clara" w:date="2025-09-10T10:21:00Z" w16du:dateUtc="2025-09-10T09:21:00Z">
                   <w:rPr/>
                 </w:rPrChange>
               </w:rPr>
@@ -4284,7 +4355,7 @@
               <w:pStyle w:val="Compact"/>
               <w:rPr>
                 <w:lang w:val="es-ES"/>
-                <w:rPrChange w:id="174" w:author="Muniz-Diez, Clara" w:date="2025-09-10T10:21:00Z" w16du:dateUtc="2025-09-10T09:21:00Z">
+                <w:rPrChange w:id="184" w:author="Muniz-Diez, Clara" w:date="2025-09-10T10:21:00Z" w16du:dateUtc="2025-09-10T09:21:00Z">
                   <w:rPr/>
                 </w:rPrChange>
               </w:rPr>
@@ -4301,7 +4372,7 @@
               <w:jc w:val="center"/>
               <w:rPr>
                 <w:lang w:val="es-ES"/>
-                <w:rPrChange w:id="175" w:author="Muniz-Diez, Clara" w:date="2025-09-10T10:21:00Z" w16du:dateUtc="2025-09-10T09:21:00Z">
+                <w:rPrChange w:id="185" w:author="Muniz-Diez, Clara" w:date="2025-09-10T10:21:00Z" w16du:dateUtc="2025-09-10T09:21:00Z">
                   <w:rPr/>
                 </w:rPrChange>
               </w:rPr>
@@ -4309,7 +4380,7 @@
             <w:r>
               <w:rPr>
                 <w:lang w:val="es-ES"/>
-                <w:rPrChange w:id="176" w:author="Muniz-Diez, Clara" w:date="2025-09-10T10:21:00Z" w16du:dateUtc="2025-09-10T09:21:00Z">
+                <w:rPrChange w:id="186" w:author="Muniz-Diez, Clara" w:date="2025-09-10T10:21:00Z" w16du:dateUtc="2025-09-10T09:21:00Z">
                   <w:rPr/>
                 </w:rPrChange>
               </w:rPr>
@@ -4320,7 +4391,7 @@
                 <w:i/>
                 <w:iCs/>
                 <w:lang w:val="es-ES"/>
-                <w:rPrChange w:id="177" w:author="Muniz-Diez, Clara" w:date="2025-09-10T10:21:00Z" w16du:dateUtc="2025-09-10T09:21:00Z">
+                <w:rPrChange w:id="187" w:author="Muniz-Diez, Clara" w:date="2025-09-10T10:21:00Z" w16du:dateUtc="2025-09-10T09:21:00Z">
                   <w:rPr>
                     <w:i/>
                     <w:iCs/>
@@ -4332,7 +4403,7 @@
             <w:r>
               <w:rPr>
                 <w:lang w:val="es-ES"/>
-                <w:rPrChange w:id="178" w:author="Muniz-Diez, Clara" w:date="2025-09-10T10:21:00Z" w16du:dateUtc="2025-09-10T09:21:00Z">
+                <w:rPrChange w:id="188" w:author="Muniz-Diez, Clara" w:date="2025-09-10T10:21:00Z" w16du:dateUtc="2025-09-10T09:21:00Z">
                   <w:rPr/>
                 </w:rPrChange>
               </w:rPr>
@@ -4343,7 +4414,7 @@
                 <w:i/>
                 <w:iCs/>
                 <w:lang w:val="es-ES"/>
-                <w:rPrChange w:id="179" w:author="Muniz-Diez, Clara" w:date="2025-09-10T10:21:00Z" w16du:dateUtc="2025-09-10T09:21:00Z">
+                <w:rPrChange w:id="189" w:author="Muniz-Diez, Clara" w:date="2025-09-10T10:21:00Z" w16du:dateUtc="2025-09-10T09:21:00Z">
                   <w:rPr>
                     <w:i/>
                     <w:iCs/>
@@ -4355,7 +4426,7 @@
             <w:r>
               <w:rPr>
                 <w:lang w:val="es-ES"/>
-                <w:rPrChange w:id="180" w:author="Muniz-Diez, Clara" w:date="2025-09-10T10:21:00Z" w16du:dateUtc="2025-09-10T09:21:00Z">
+                <w:rPrChange w:id="190" w:author="Muniz-Diez, Clara" w:date="2025-09-10T10:21:00Z" w16du:dateUtc="2025-09-10T09:21:00Z">
                   <w:rPr/>
                 </w:rPrChange>
               </w:rPr>
@@ -4366,7 +4437,7 @@
                 <w:i/>
                 <w:iCs/>
                 <w:lang w:val="es-ES"/>
-                <w:rPrChange w:id="181" w:author="Muniz-Diez, Clara" w:date="2025-09-10T10:21:00Z" w16du:dateUtc="2025-09-10T09:21:00Z">
+                <w:rPrChange w:id="191" w:author="Muniz-Diez, Clara" w:date="2025-09-10T10:21:00Z" w16du:dateUtc="2025-09-10T09:21:00Z">
                   <w:rPr>
                     <w:i/>
                     <w:iCs/>
@@ -4382,7 +4453,7 @@
               <w:jc w:val="center"/>
               <w:rPr>
                 <w:lang w:val="es-ES"/>
-                <w:rPrChange w:id="182" w:author="Muniz-Diez, Clara" w:date="2025-09-10T10:21:00Z" w16du:dateUtc="2025-09-10T09:21:00Z">
+                <w:rPrChange w:id="192" w:author="Muniz-Diez, Clara" w:date="2025-09-10T10:21:00Z" w16du:dateUtc="2025-09-10T09:21:00Z">
                   <w:rPr/>
                 </w:rPrChange>
               </w:rPr>
@@ -4390,7 +4461,7 @@
             <w:r>
               <w:rPr>
                 <w:lang w:val="es-ES"/>
-                <w:rPrChange w:id="183" w:author="Muniz-Diez, Clara" w:date="2025-09-10T10:21:00Z" w16du:dateUtc="2025-09-10T09:21:00Z">
+                <w:rPrChange w:id="193" w:author="Muniz-Diez, Clara" w:date="2025-09-10T10:21:00Z" w16du:dateUtc="2025-09-10T09:21:00Z">
                   <w:rPr/>
                 </w:rPrChange>
               </w:rPr>
@@ -4401,7 +4472,7 @@
                 <w:i/>
                 <w:iCs/>
                 <w:lang w:val="es-ES"/>
-                <w:rPrChange w:id="184" w:author="Muniz-Diez, Clara" w:date="2025-09-10T10:21:00Z" w16du:dateUtc="2025-09-10T09:21:00Z">
+                <w:rPrChange w:id="194" w:author="Muniz-Diez, Clara" w:date="2025-09-10T10:21:00Z" w16du:dateUtc="2025-09-10T09:21:00Z">
                   <w:rPr>
                     <w:i/>
                     <w:iCs/>
@@ -4413,7 +4484,7 @@
             <w:r>
               <w:rPr>
                 <w:lang w:val="es-ES"/>
-                <w:rPrChange w:id="185" w:author="Muniz-Diez, Clara" w:date="2025-09-10T10:21:00Z" w16du:dateUtc="2025-09-10T09:21:00Z">
+                <w:rPrChange w:id="195" w:author="Muniz-Diez, Clara" w:date="2025-09-10T10:21:00Z" w16du:dateUtc="2025-09-10T09:21:00Z">
                   <w:rPr/>
                 </w:rPrChange>
               </w:rPr>
@@ -4424,7 +4495,7 @@
                 <w:i/>
                 <w:iCs/>
                 <w:lang w:val="es-ES"/>
-                <w:rPrChange w:id="186" w:author="Muniz-Diez, Clara" w:date="2025-09-10T10:21:00Z" w16du:dateUtc="2025-09-10T09:21:00Z">
+                <w:rPrChange w:id="196" w:author="Muniz-Diez, Clara" w:date="2025-09-10T10:21:00Z" w16du:dateUtc="2025-09-10T09:21:00Z">
                   <w:rPr>
                     <w:i/>
                     <w:iCs/>
@@ -4436,7 +4507,7 @@
             <w:r>
               <w:rPr>
                 <w:lang w:val="es-ES"/>
-                <w:rPrChange w:id="187" w:author="Muniz-Diez, Clara" w:date="2025-09-10T10:21:00Z" w16du:dateUtc="2025-09-10T09:21:00Z">
+                <w:rPrChange w:id="197" w:author="Muniz-Diez, Clara" w:date="2025-09-10T10:21:00Z" w16du:dateUtc="2025-09-10T09:21:00Z">
                   <w:rPr/>
                 </w:rPrChange>
               </w:rPr>
@@ -4447,7 +4518,7 @@
                 <w:i/>
                 <w:iCs/>
                 <w:lang w:val="es-ES"/>
-                <w:rPrChange w:id="188" w:author="Muniz-Diez, Clara" w:date="2025-09-10T10:21:00Z" w16du:dateUtc="2025-09-10T09:21:00Z">
+                <w:rPrChange w:id="198" w:author="Muniz-Diez, Clara" w:date="2025-09-10T10:21:00Z" w16du:dateUtc="2025-09-10T09:21:00Z">
                   <w:rPr>
                     <w:i/>
                     <w:iCs/>
@@ -4463,7 +4534,7 @@
               <w:jc w:val="center"/>
               <w:rPr>
                 <w:lang w:val="es-ES"/>
-                <w:rPrChange w:id="189" w:author="Muniz-Diez, Clara" w:date="2025-09-10T10:21:00Z" w16du:dateUtc="2025-09-10T09:21:00Z">
+                <w:rPrChange w:id="199" w:author="Muniz-Diez, Clara" w:date="2025-09-10T10:21:00Z" w16du:dateUtc="2025-09-10T09:21:00Z">
                   <w:rPr/>
                 </w:rPrChange>
               </w:rPr>
@@ -4471,7 +4542,7 @@
             <w:r>
               <w:rPr>
                 <w:lang w:val="es-ES"/>
-                <w:rPrChange w:id="190" w:author="Muniz-Diez, Clara" w:date="2025-09-10T10:21:00Z" w16du:dateUtc="2025-09-10T09:21:00Z">
+                <w:rPrChange w:id="200" w:author="Muniz-Diez, Clara" w:date="2025-09-10T10:21:00Z" w16du:dateUtc="2025-09-10T09:21:00Z">
                   <w:rPr/>
                 </w:rPrChange>
               </w:rPr>
@@ -4482,7 +4553,7 @@
                 <w:i/>
                 <w:iCs/>
                 <w:lang w:val="es-ES"/>
-                <w:rPrChange w:id="191" w:author="Muniz-Diez, Clara" w:date="2025-09-10T10:21:00Z" w16du:dateUtc="2025-09-10T09:21:00Z">
+                <w:rPrChange w:id="201" w:author="Muniz-Diez, Clara" w:date="2025-09-10T10:21:00Z" w16du:dateUtc="2025-09-10T09:21:00Z">
                   <w:rPr>
                     <w:i/>
                     <w:iCs/>
@@ -4494,7 +4565,7 @@
             <w:r>
               <w:rPr>
                 <w:lang w:val="es-ES"/>
-                <w:rPrChange w:id="192" w:author="Muniz-Diez, Clara" w:date="2025-09-10T10:21:00Z" w16du:dateUtc="2025-09-10T09:21:00Z">
+                <w:rPrChange w:id="202" w:author="Muniz-Diez, Clara" w:date="2025-09-10T10:21:00Z" w16du:dateUtc="2025-09-10T09:21:00Z">
                   <w:rPr/>
                 </w:rPrChange>
               </w:rPr>
@@ -4505,7 +4576,7 @@
                 <w:i/>
                 <w:iCs/>
                 <w:lang w:val="es-ES"/>
-                <w:rPrChange w:id="193" w:author="Muniz-Diez, Clara" w:date="2025-09-10T10:21:00Z" w16du:dateUtc="2025-09-10T09:21:00Z">
+                <w:rPrChange w:id="203" w:author="Muniz-Diez, Clara" w:date="2025-09-10T10:21:00Z" w16du:dateUtc="2025-09-10T09:21:00Z">
                   <w:rPr>
                     <w:i/>
                     <w:iCs/>
@@ -4517,7 +4588,7 @@
             <w:r>
               <w:rPr>
                 <w:lang w:val="es-ES"/>
-                <w:rPrChange w:id="194" w:author="Muniz-Diez, Clara" w:date="2025-09-10T10:21:00Z" w16du:dateUtc="2025-09-10T09:21:00Z">
+                <w:rPrChange w:id="204" w:author="Muniz-Diez, Clara" w:date="2025-09-10T10:21:00Z" w16du:dateUtc="2025-09-10T09:21:00Z">
                   <w:rPr/>
                 </w:rPrChange>
               </w:rPr>
@@ -4528,7 +4599,7 @@
                 <w:i/>
                 <w:iCs/>
                 <w:lang w:val="es-ES"/>
-                <w:rPrChange w:id="195" w:author="Muniz-Diez, Clara" w:date="2025-09-10T10:21:00Z" w16du:dateUtc="2025-09-10T09:21:00Z">
+                <w:rPrChange w:id="205" w:author="Muniz-Diez, Clara" w:date="2025-09-10T10:21:00Z" w16du:dateUtc="2025-09-10T09:21:00Z">
                   <w:rPr>
                     <w:i/>
                     <w:iCs/>
@@ -4544,7 +4615,7 @@
               <w:jc w:val="center"/>
               <w:rPr>
                 <w:lang w:val="es-ES"/>
-                <w:rPrChange w:id="196" w:author="Muniz-Diez, Clara" w:date="2025-09-10T10:21:00Z" w16du:dateUtc="2025-09-10T09:21:00Z">
+                <w:rPrChange w:id="206" w:author="Muniz-Diez, Clara" w:date="2025-09-10T10:21:00Z" w16du:dateUtc="2025-09-10T09:21:00Z">
                   <w:rPr/>
                 </w:rPrChange>
               </w:rPr>
@@ -4552,7 +4623,7 @@
             <w:r>
               <w:rPr>
                 <w:lang w:val="es-ES"/>
-                <w:rPrChange w:id="197" w:author="Muniz-Diez, Clara" w:date="2025-09-10T10:21:00Z" w16du:dateUtc="2025-09-10T09:21:00Z">
+                <w:rPrChange w:id="207" w:author="Muniz-Diez, Clara" w:date="2025-09-10T10:21:00Z" w16du:dateUtc="2025-09-10T09:21:00Z">
                   <w:rPr/>
                 </w:rPrChange>
               </w:rPr>
@@ -4563,7 +4634,7 @@
                 <w:i/>
                 <w:iCs/>
                 <w:lang w:val="es-ES"/>
-                <w:rPrChange w:id="198" w:author="Muniz-Diez, Clara" w:date="2025-09-10T10:21:00Z" w16du:dateUtc="2025-09-10T09:21:00Z">
+                <w:rPrChange w:id="208" w:author="Muniz-Diez, Clara" w:date="2025-09-10T10:21:00Z" w16du:dateUtc="2025-09-10T09:21:00Z">
                   <w:rPr>
                     <w:i/>
                     <w:iCs/>
@@ -4575,7 +4646,7 @@
             <w:r>
               <w:rPr>
                 <w:lang w:val="es-ES"/>
-                <w:rPrChange w:id="199" w:author="Muniz-Diez, Clara" w:date="2025-09-10T10:21:00Z" w16du:dateUtc="2025-09-10T09:21:00Z">
+                <w:rPrChange w:id="209" w:author="Muniz-Diez, Clara" w:date="2025-09-10T10:21:00Z" w16du:dateUtc="2025-09-10T09:21:00Z">
                   <w:rPr/>
                 </w:rPrChange>
               </w:rPr>
@@ -4586,7 +4657,7 @@
                 <w:i/>
                 <w:iCs/>
                 <w:lang w:val="es-ES"/>
-                <w:rPrChange w:id="200" w:author="Muniz-Diez, Clara" w:date="2025-09-10T10:21:00Z" w16du:dateUtc="2025-09-10T09:21:00Z">
+                <w:rPrChange w:id="210" w:author="Muniz-Diez, Clara" w:date="2025-09-10T10:21:00Z" w16du:dateUtc="2025-09-10T09:21:00Z">
                   <w:rPr>
                     <w:i/>
                     <w:iCs/>
@@ -4598,7 +4669,7 @@
             <w:r>
               <w:rPr>
                 <w:lang w:val="es-ES"/>
-                <w:rPrChange w:id="201" w:author="Muniz-Diez, Clara" w:date="2025-09-10T10:21:00Z" w16du:dateUtc="2025-09-10T09:21:00Z">
+                <w:rPrChange w:id="211" w:author="Muniz-Diez, Clara" w:date="2025-09-10T10:21:00Z" w16du:dateUtc="2025-09-10T09:21:00Z">
                   <w:rPr/>
                 </w:rPrChange>
               </w:rPr>
@@ -4609,7 +4680,7 @@
                 <w:i/>
                 <w:iCs/>
                 <w:lang w:val="es-ES"/>
-                <w:rPrChange w:id="202" w:author="Muniz-Diez, Clara" w:date="2025-09-10T10:21:00Z" w16du:dateUtc="2025-09-10T09:21:00Z">
+                <w:rPrChange w:id="212" w:author="Muniz-Diez, Clara" w:date="2025-09-10T10:21:00Z" w16du:dateUtc="2025-09-10T09:21:00Z">
                   <w:rPr>
                     <w:i/>
                     <w:iCs/>
@@ -4630,7 +4701,7 @@
             <w:pPr>
               <w:pStyle w:val="Compact"/>
             </w:pPr>
-            <w:ins w:id="203" w:author="Muniz-Diez, Clara" w:date="2025-09-10T12:52:00Z" w16du:dateUtc="2025-09-10T11:52:00Z">
+            <w:ins w:id="213" w:author="Muniz-Diez, Clara" w:date="2025-09-10T12:52:00Z" w16du:dateUtc="2025-09-10T11:52:00Z">
               <w:r>
                 <w:t xml:space="preserve">Unexpected </w:t>
               </w:r>
@@ -4649,7 +4720,7 @@
               <w:pStyle w:val="FigureWithNote"/>
               <w:rPr>
                 <w:lang w:val="es-ES"/>
-                <w:rPrChange w:id="204" w:author="Muniz-Diez, Clara" w:date="2025-09-10T10:21:00Z" w16du:dateUtc="2025-09-10T09:21:00Z">
+                <w:rPrChange w:id="214" w:author="Muniz-Diez, Clara" w:date="2025-09-10T10:21:00Z" w16du:dateUtc="2025-09-10T09:21:00Z">
                   <w:rPr/>
                 </w:rPrChange>
               </w:rPr>
@@ -4657,7 +4728,7 @@
             <w:r>
               <w:rPr>
                 <w:lang w:val="es-ES"/>
-                <w:rPrChange w:id="205" w:author="Muniz-Diez, Clara" w:date="2025-09-10T10:21:00Z" w16du:dateUtc="2025-09-10T09:21:00Z">
+                <w:rPrChange w:id="215" w:author="Muniz-Diez, Clara" w:date="2025-09-10T10:21:00Z" w16du:dateUtc="2025-09-10T09:21:00Z">
                   <w:rPr/>
                 </w:rPrChange>
               </w:rPr>
@@ -4669,7 +4740,7 @@
               <w:pStyle w:val="FigureWithNote"/>
               <w:rPr>
                 <w:lang w:val="es-ES"/>
-                <w:rPrChange w:id="206" w:author="Muniz-Diez, Clara" w:date="2025-09-10T10:21:00Z" w16du:dateUtc="2025-09-10T09:21:00Z">
+                <w:rPrChange w:id="216" w:author="Muniz-Diez, Clara" w:date="2025-09-10T10:21:00Z" w16du:dateUtc="2025-09-10T09:21:00Z">
                   <w:rPr/>
                 </w:rPrChange>
               </w:rPr>
@@ -4677,7 +4748,7 @@
             <w:r>
               <w:rPr>
                 <w:lang w:val="es-ES"/>
-                <w:rPrChange w:id="207" w:author="Muniz-Diez, Clara" w:date="2025-09-10T10:21:00Z" w16du:dateUtc="2025-09-10T09:21:00Z">
+                <w:rPrChange w:id="217" w:author="Muniz-Diez, Clara" w:date="2025-09-10T10:21:00Z" w16du:dateUtc="2025-09-10T09:21:00Z">
                   <w:rPr/>
                 </w:rPrChange>
               </w:rPr>
@@ -4689,7 +4760,7 @@
               <w:pStyle w:val="FigureWithNote"/>
               <w:rPr>
                 <w:lang w:val="es-ES"/>
-                <w:rPrChange w:id="208" w:author="Muniz-Diez, Clara" w:date="2025-09-10T10:21:00Z" w16du:dateUtc="2025-09-10T09:21:00Z">
+                <w:rPrChange w:id="218" w:author="Muniz-Diez, Clara" w:date="2025-09-10T10:21:00Z" w16du:dateUtc="2025-09-10T09:21:00Z">
                   <w:rPr/>
                 </w:rPrChange>
               </w:rPr>
@@ -4697,7 +4768,7 @@
             <w:r>
               <w:rPr>
                 <w:lang w:val="es-ES"/>
-                <w:rPrChange w:id="209" w:author="Muniz-Diez, Clara" w:date="2025-09-10T10:21:00Z" w16du:dateUtc="2025-09-10T09:21:00Z">
+                <w:rPrChange w:id="219" w:author="Muniz-Diez, Clara" w:date="2025-09-10T10:21:00Z" w16du:dateUtc="2025-09-10T09:21:00Z">
                   <w:rPr/>
                 </w:rPrChange>
               </w:rPr>
@@ -4709,7 +4780,7 @@
               <w:pStyle w:val="FigureWithNote"/>
               <w:rPr>
                 <w:lang w:val="es-ES"/>
-                <w:rPrChange w:id="210" w:author="Muniz-Diez, Clara" w:date="2025-09-10T10:21:00Z" w16du:dateUtc="2025-09-10T09:21:00Z">
+                <w:rPrChange w:id="220" w:author="Muniz-Diez, Clara" w:date="2025-09-10T10:21:00Z" w16du:dateUtc="2025-09-10T09:21:00Z">
                   <w:rPr/>
                 </w:rPrChange>
               </w:rPr>
@@ -4717,7 +4788,7 @@
             <w:r>
               <w:rPr>
                 <w:lang w:val="es-ES"/>
-                <w:rPrChange w:id="211" w:author="Muniz-Diez, Clara" w:date="2025-09-10T10:21:00Z" w16du:dateUtc="2025-09-10T09:21:00Z">
+                <w:rPrChange w:id="221" w:author="Muniz-Diez, Clara" w:date="2025-09-10T10:21:00Z" w16du:dateUtc="2025-09-10T09:21:00Z">
                   <w:rPr/>
                 </w:rPrChange>
               </w:rPr>
@@ -4735,7 +4806,7 @@
               <w:jc w:val="center"/>
               <w:rPr>
                 <w:lang w:val="es-ES"/>
-                <w:rPrChange w:id="212" w:author="Muniz-Diez, Clara" w:date="2025-09-10T10:21:00Z" w16du:dateUtc="2025-09-10T09:21:00Z">
+                <w:rPrChange w:id="222" w:author="Muniz-Diez, Clara" w:date="2025-09-10T10:21:00Z" w16du:dateUtc="2025-09-10T09:21:00Z">
                   <w:rPr/>
                 </w:rPrChange>
               </w:rPr>
@@ -4743,7 +4814,7 @@
             <w:r>
               <w:rPr>
                 <w:lang w:val="es-ES"/>
-                <w:rPrChange w:id="213" w:author="Muniz-Diez, Clara" w:date="2025-09-10T10:21:00Z" w16du:dateUtc="2025-09-10T09:21:00Z">
+                <w:rPrChange w:id="223" w:author="Muniz-Diez, Clara" w:date="2025-09-10T10:21:00Z" w16du:dateUtc="2025-09-10T09:21:00Z">
                   <w:rPr/>
                 </w:rPrChange>
               </w:rPr>
@@ -4756,7 +4827,7 @@
               <w:jc w:val="center"/>
               <w:rPr>
                 <w:lang w:val="es-ES"/>
-                <w:rPrChange w:id="214" w:author="Muniz-Diez, Clara" w:date="2025-09-10T10:21:00Z" w16du:dateUtc="2025-09-10T09:21:00Z">
+                <w:rPrChange w:id="224" w:author="Muniz-Diez, Clara" w:date="2025-09-10T10:21:00Z" w16du:dateUtc="2025-09-10T09:21:00Z">
                   <w:rPr/>
                 </w:rPrChange>
               </w:rPr>
@@ -4764,7 +4835,7 @@
             <w:r>
               <w:rPr>
                 <w:lang w:val="es-ES"/>
-                <w:rPrChange w:id="215" w:author="Muniz-Diez, Clara" w:date="2025-09-10T10:21:00Z" w16du:dateUtc="2025-09-10T09:21:00Z">
+                <w:rPrChange w:id="225" w:author="Muniz-Diez, Clara" w:date="2025-09-10T10:21:00Z" w16du:dateUtc="2025-09-10T09:21:00Z">
                   <w:rPr/>
                 </w:rPrChange>
               </w:rPr>
@@ -4812,7 +4883,7 @@
               <w:jc w:val="center"/>
               <w:rPr>
                 <w:lang w:val="es-ES"/>
-                <w:rPrChange w:id="216" w:author="Muniz-Diez, Clara" w:date="2025-09-10T10:21:00Z" w16du:dateUtc="2025-09-10T09:21:00Z">
+                <w:rPrChange w:id="226" w:author="Muniz-Diez, Clara" w:date="2025-09-10T10:21:00Z" w16du:dateUtc="2025-09-10T09:21:00Z">
                   <w:rPr/>
                 </w:rPrChange>
               </w:rPr>
@@ -4820,7 +4891,7 @@
             <w:r>
               <w:rPr>
                 <w:lang w:val="es-ES"/>
-                <w:rPrChange w:id="217" w:author="Muniz-Diez, Clara" w:date="2025-09-10T10:21:00Z" w16du:dateUtc="2025-09-10T09:21:00Z">
+                <w:rPrChange w:id="227" w:author="Muniz-Diez, Clara" w:date="2025-09-10T10:21:00Z" w16du:dateUtc="2025-09-10T09:21:00Z">
                   <w:rPr/>
                 </w:rPrChange>
               </w:rPr>
@@ -4831,7 +4902,7 @@
                 <w:i/>
                 <w:iCs/>
                 <w:lang w:val="es-ES"/>
-                <w:rPrChange w:id="218" w:author="Muniz-Diez, Clara" w:date="2025-09-10T10:21:00Z" w16du:dateUtc="2025-09-10T09:21:00Z">
+                <w:rPrChange w:id="228" w:author="Muniz-Diez, Clara" w:date="2025-09-10T10:21:00Z" w16du:dateUtc="2025-09-10T09:21:00Z">
                   <w:rPr>
                     <w:i/>
                     <w:iCs/>
@@ -4843,7 +4914,7 @@
             <w:r>
               <w:rPr>
                 <w:lang w:val="es-ES"/>
-                <w:rPrChange w:id="219" w:author="Muniz-Diez, Clara" w:date="2025-09-10T10:21:00Z" w16du:dateUtc="2025-09-10T09:21:00Z">
+                <w:rPrChange w:id="229" w:author="Muniz-Diez, Clara" w:date="2025-09-10T10:21:00Z" w16du:dateUtc="2025-09-10T09:21:00Z">
                   <w:rPr/>
                 </w:rPrChange>
               </w:rPr>
@@ -4854,7 +4925,7 @@
                 <w:i/>
                 <w:iCs/>
                 <w:lang w:val="es-ES"/>
-                <w:rPrChange w:id="220" w:author="Muniz-Diez, Clara" w:date="2025-09-10T10:21:00Z" w16du:dateUtc="2025-09-10T09:21:00Z">
+                <w:rPrChange w:id="230" w:author="Muniz-Diez, Clara" w:date="2025-09-10T10:21:00Z" w16du:dateUtc="2025-09-10T09:21:00Z">
                   <w:rPr>
                     <w:i/>
                     <w:iCs/>
@@ -4866,7 +4937,7 @@
             <w:r>
               <w:rPr>
                 <w:lang w:val="es-ES"/>
-                <w:rPrChange w:id="221" w:author="Muniz-Diez, Clara" w:date="2025-09-10T10:21:00Z" w16du:dateUtc="2025-09-10T09:21:00Z">
+                <w:rPrChange w:id="231" w:author="Muniz-Diez, Clara" w:date="2025-09-10T10:21:00Z" w16du:dateUtc="2025-09-10T09:21:00Z">
                   <w:rPr/>
                 </w:rPrChange>
               </w:rPr>
@@ -4877,7 +4948,7 @@
                 <w:i/>
                 <w:iCs/>
                 <w:lang w:val="es-ES"/>
-                <w:rPrChange w:id="222" w:author="Muniz-Diez, Clara" w:date="2025-09-10T10:21:00Z" w16du:dateUtc="2025-09-10T09:21:00Z">
+                <w:rPrChange w:id="232" w:author="Muniz-Diez, Clara" w:date="2025-09-10T10:21:00Z" w16du:dateUtc="2025-09-10T09:21:00Z">
                   <w:rPr>
                     <w:i/>
                     <w:iCs/>
@@ -4893,7 +4964,7 @@
               <w:jc w:val="center"/>
               <w:rPr>
                 <w:lang w:val="es-ES"/>
-                <w:rPrChange w:id="223" w:author="Muniz-Diez, Clara" w:date="2025-09-10T10:21:00Z" w16du:dateUtc="2025-09-10T09:21:00Z">
+                <w:rPrChange w:id="233" w:author="Muniz-Diez, Clara" w:date="2025-09-10T10:21:00Z" w16du:dateUtc="2025-09-10T09:21:00Z">
                   <w:rPr/>
                 </w:rPrChange>
               </w:rPr>
@@ -4901,7 +4972,7 @@
             <w:r>
               <w:rPr>
                 <w:lang w:val="es-ES"/>
-                <w:rPrChange w:id="224" w:author="Muniz-Diez, Clara" w:date="2025-09-10T10:21:00Z" w16du:dateUtc="2025-09-10T09:21:00Z">
+                <w:rPrChange w:id="234" w:author="Muniz-Diez, Clara" w:date="2025-09-10T10:21:00Z" w16du:dateUtc="2025-09-10T09:21:00Z">
                   <w:rPr/>
                 </w:rPrChange>
               </w:rPr>
@@ -4912,7 +4983,7 @@
                 <w:i/>
                 <w:iCs/>
                 <w:lang w:val="es-ES"/>
-                <w:rPrChange w:id="225" w:author="Muniz-Diez, Clara" w:date="2025-09-10T10:21:00Z" w16du:dateUtc="2025-09-10T09:21:00Z">
+                <w:rPrChange w:id="235" w:author="Muniz-Diez, Clara" w:date="2025-09-10T10:21:00Z" w16du:dateUtc="2025-09-10T09:21:00Z">
                   <w:rPr>
                     <w:i/>
                     <w:iCs/>
@@ -4924,7 +4995,7 @@
             <w:r>
               <w:rPr>
                 <w:lang w:val="es-ES"/>
-                <w:rPrChange w:id="226" w:author="Muniz-Diez, Clara" w:date="2025-09-10T10:21:00Z" w16du:dateUtc="2025-09-10T09:21:00Z">
+                <w:rPrChange w:id="236" w:author="Muniz-Diez, Clara" w:date="2025-09-10T10:21:00Z" w16du:dateUtc="2025-09-10T09:21:00Z">
                   <w:rPr/>
                 </w:rPrChange>
               </w:rPr>
@@ -4935,7 +5006,7 @@
                 <w:i/>
                 <w:iCs/>
                 <w:lang w:val="es-ES"/>
-                <w:rPrChange w:id="227" w:author="Muniz-Diez, Clara" w:date="2025-09-10T10:21:00Z" w16du:dateUtc="2025-09-10T09:21:00Z">
+                <w:rPrChange w:id="237" w:author="Muniz-Diez, Clara" w:date="2025-09-10T10:21:00Z" w16du:dateUtc="2025-09-10T09:21:00Z">
                   <w:rPr>
                     <w:i/>
                     <w:iCs/>
@@ -4947,7 +5018,7 @@
             <w:r>
               <w:rPr>
                 <w:lang w:val="es-ES"/>
-                <w:rPrChange w:id="228" w:author="Muniz-Diez, Clara" w:date="2025-09-10T10:21:00Z" w16du:dateUtc="2025-09-10T09:21:00Z">
+                <w:rPrChange w:id="238" w:author="Muniz-Diez, Clara" w:date="2025-09-10T10:21:00Z" w16du:dateUtc="2025-09-10T09:21:00Z">
                   <w:rPr/>
                 </w:rPrChange>
               </w:rPr>
@@ -4958,7 +5029,7 @@
                 <w:i/>
                 <w:iCs/>
                 <w:lang w:val="es-ES"/>
-                <w:rPrChange w:id="229" w:author="Muniz-Diez, Clara" w:date="2025-09-10T10:21:00Z" w16du:dateUtc="2025-09-10T09:21:00Z">
+                <w:rPrChange w:id="239" w:author="Muniz-Diez, Clara" w:date="2025-09-10T10:21:00Z" w16du:dateUtc="2025-09-10T09:21:00Z">
                   <w:rPr>
                     <w:i/>
                     <w:iCs/>
@@ -4974,7 +5045,7 @@
               <w:jc w:val="center"/>
               <w:rPr>
                 <w:lang w:val="es-ES"/>
-                <w:rPrChange w:id="230" w:author="Muniz-Diez, Clara" w:date="2025-09-10T10:21:00Z" w16du:dateUtc="2025-09-10T09:21:00Z">
+                <w:rPrChange w:id="240" w:author="Muniz-Diez, Clara" w:date="2025-09-10T10:21:00Z" w16du:dateUtc="2025-09-10T09:21:00Z">
                   <w:rPr/>
                 </w:rPrChange>
               </w:rPr>
@@ -4982,7 +5053,7 @@
             <w:r>
               <w:rPr>
                 <w:lang w:val="es-ES"/>
-                <w:rPrChange w:id="231" w:author="Muniz-Diez, Clara" w:date="2025-09-10T10:21:00Z" w16du:dateUtc="2025-09-10T09:21:00Z">
+                <w:rPrChange w:id="241" w:author="Muniz-Diez, Clara" w:date="2025-09-10T10:21:00Z" w16du:dateUtc="2025-09-10T09:21:00Z">
                   <w:rPr/>
                 </w:rPrChange>
               </w:rPr>
@@ -4993,7 +5064,7 @@
                 <w:i/>
                 <w:iCs/>
                 <w:lang w:val="es-ES"/>
-                <w:rPrChange w:id="232" w:author="Muniz-Diez, Clara" w:date="2025-09-10T10:21:00Z" w16du:dateUtc="2025-09-10T09:21:00Z">
+                <w:rPrChange w:id="242" w:author="Muniz-Diez, Clara" w:date="2025-09-10T10:21:00Z" w16du:dateUtc="2025-09-10T09:21:00Z">
                   <w:rPr>
                     <w:i/>
                     <w:iCs/>
@@ -5005,7 +5076,7 @@
             <w:r>
               <w:rPr>
                 <w:lang w:val="es-ES"/>
-                <w:rPrChange w:id="233" w:author="Muniz-Diez, Clara" w:date="2025-09-10T10:21:00Z" w16du:dateUtc="2025-09-10T09:21:00Z">
+                <w:rPrChange w:id="243" w:author="Muniz-Diez, Clara" w:date="2025-09-10T10:21:00Z" w16du:dateUtc="2025-09-10T09:21:00Z">
                   <w:rPr/>
                 </w:rPrChange>
               </w:rPr>
@@ -5016,7 +5087,7 @@
                 <w:i/>
                 <w:iCs/>
                 <w:lang w:val="es-ES"/>
-                <w:rPrChange w:id="234" w:author="Muniz-Diez, Clara" w:date="2025-09-10T10:21:00Z" w16du:dateUtc="2025-09-10T09:21:00Z">
+                <w:rPrChange w:id="244" w:author="Muniz-Diez, Clara" w:date="2025-09-10T10:21:00Z" w16du:dateUtc="2025-09-10T09:21:00Z">
                   <w:rPr>
                     <w:i/>
                     <w:iCs/>
@@ -5028,7 +5099,7 @@
             <w:r>
               <w:rPr>
                 <w:lang w:val="es-ES"/>
-                <w:rPrChange w:id="235" w:author="Muniz-Diez, Clara" w:date="2025-09-10T10:21:00Z" w16du:dateUtc="2025-09-10T09:21:00Z">
+                <w:rPrChange w:id="245" w:author="Muniz-Diez, Clara" w:date="2025-09-10T10:21:00Z" w16du:dateUtc="2025-09-10T09:21:00Z">
                   <w:rPr/>
                 </w:rPrChange>
               </w:rPr>
@@ -5039,7 +5110,7 @@
                 <w:i/>
                 <w:iCs/>
                 <w:lang w:val="es-ES"/>
-                <w:rPrChange w:id="236" w:author="Muniz-Diez, Clara" w:date="2025-09-10T10:21:00Z" w16du:dateUtc="2025-09-10T09:21:00Z">
+                <w:rPrChange w:id="246" w:author="Muniz-Diez, Clara" w:date="2025-09-10T10:21:00Z" w16du:dateUtc="2025-09-10T09:21:00Z">
                   <w:rPr>
                     <w:i/>
                     <w:iCs/>
@@ -5055,7 +5126,7 @@
               <w:jc w:val="center"/>
               <w:rPr>
                 <w:lang w:val="es-ES"/>
-                <w:rPrChange w:id="237" w:author="Muniz-Diez, Clara" w:date="2025-09-10T10:21:00Z" w16du:dateUtc="2025-09-10T09:21:00Z">
+                <w:rPrChange w:id="247" w:author="Muniz-Diez, Clara" w:date="2025-09-10T10:21:00Z" w16du:dateUtc="2025-09-10T09:21:00Z">
                   <w:rPr/>
                 </w:rPrChange>
               </w:rPr>
@@ -5063,7 +5134,7 @@
             <w:r>
               <w:rPr>
                 <w:lang w:val="es-ES"/>
-                <w:rPrChange w:id="238" w:author="Muniz-Diez, Clara" w:date="2025-09-10T10:21:00Z" w16du:dateUtc="2025-09-10T09:21:00Z">
+                <w:rPrChange w:id="248" w:author="Muniz-Diez, Clara" w:date="2025-09-10T10:21:00Z" w16du:dateUtc="2025-09-10T09:21:00Z">
                   <w:rPr/>
                 </w:rPrChange>
               </w:rPr>
@@ -5074,7 +5145,7 @@
                 <w:i/>
                 <w:iCs/>
                 <w:lang w:val="es-ES"/>
-                <w:rPrChange w:id="239" w:author="Muniz-Diez, Clara" w:date="2025-09-10T10:21:00Z" w16du:dateUtc="2025-09-10T09:21:00Z">
+                <w:rPrChange w:id="249" w:author="Muniz-Diez, Clara" w:date="2025-09-10T10:21:00Z" w16du:dateUtc="2025-09-10T09:21:00Z">
                   <w:rPr>
                     <w:i/>
                     <w:iCs/>
@@ -5086,7 +5157,7 @@
             <w:r>
               <w:rPr>
                 <w:lang w:val="es-ES"/>
-                <w:rPrChange w:id="240" w:author="Muniz-Diez, Clara" w:date="2025-09-10T10:21:00Z" w16du:dateUtc="2025-09-10T09:21:00Z">
+                <w:rPrChange w:id="250" w:author="Muniz-Diez, Clara" w:date="2025-09-10T10:21:00Z" w16du:dateUtc="2025-09-10T09:21:00Z">
                   <w:rPr/>
                 </w:rPrChange>
               </w:rPr>
@@ -5097,7 +5168,7 @@
                 <w:i/>
                 <w:iCs/>
                 <w:lang w:val="es-ES"/>
-                <w:rPrChange w:id="241" w:author="Muniz-Diez, Clara" w:date="2025-09-10T10:21:00Z" w16du:dateUtc="2025-09-10T09:21:00Z">
+                <w:rPrChange w:id="251" w:author="Muniz-Diez, Clara" w:date="2025-09-10T10:21:00Z" w16du:dateUtc="2025-09-10T09:21:00Z">
                   <w:rPr>
                     <w:i/>
                     <w:iCs/>
@@ -5109,7 +5180,7 @@
             <w:r>
               <w:rPr>
                 <w:lang w:val="es-ES"/>
-                <w:rPrChange w:id="242" w:author="Muniz-Diez, Clara" w:date="2025-09-10T10:21:00Z" w16du:dateUtc="2025-09-10T09:21:00Z">
+                <w:rPrChange w:id="252" w:author="Muniz-Diez, Clara" w:date="2025-09-10T10:21:00Z" w16du:dateUtc="2025-09-10T09:21:00Z">
                   <w:rPr/>
                 </w:rPrChange>
               </w:rPr>
@@ -5120,7 +5191,7 @@
                 <w:i/>
                 <w:iCs/>
                 <w:lang w:val="es-ES"/>
-                <w:rPrChange w:id="243" w:author="Muniz-Diez, Clara" w:date="2025-09-10T10:21:00Z" w16du:dateUtc="2025-09-10T09:21:00Z">
+                <w:rPrChange w:id="253" w:author="Muniz-Diez, Clara" w:date="2025-09-10T10:21:00Z" w16du:dateUtc="2025-09-10T09:21:00Z">
                   <w:rPr>
                     <w:i/>
                     <w:iCs/>
@@ -5133,7 +5204,7 @@
         </w:tc>
       </w:tr>
     </w:tbl>
-    <w:bookmarkEnd w:id="121"/>
+    <w:bookmarkEnd w:id="131"/>
     <w:p>
       <w:pPr>
         <w:pStyle w:val="FigureNote"/>
@@ -5156,7 +5227,7 @@
       <w:r>
         <w:t xml:space="preserve">Group Certain Short received the same certain contingencies as the other two conditions in Stage 1 but did not experience Stage 2; they received a shorter training phase than the other two conditions. If the onset of the uncertainty leads to greater cue-processing, then we should also see better cue-memory in the Uncertain condition compared to the Certain Short condition. The inclusion of this condition is important because longer training with the certain contingencies in the </w:t>
       </w:r>
-      <w:del w:id="244" w:author="Muniz-Diez, Clara" w:date="2025-09-10T14:52:00Z" w16du:dateUtc="2025-09-10T13:52:00Z">
+      <w:del w:id="254" w:author="Muniz-Diez, Clara" w:date="2025-09-10T14:52:00Z" w16du:dateUtc="2025-09-10T13:52:00Z">
         <w:r>
           <w:delText>“</w:delText>
         </w:r>
@@ -5164,7 +5235,7 @@
       <w:r>
         <w:t>Certain Long</w:t>
       </w:r>
-      <w:del w:id="245" w:author="Muniz-Diez, Clara" w:date="2025-09-10T14:52:00Z" w16du:dateUtc="2025-09-10T13:52:00Z">
+      <w:del w:id="255" w:author="Muniz-Diez, Clara" w:date="2025-09-10T14:52:00Z" w16du:dateUtc="2025-09-10T13:52:00Z">
         <w:r>
           <w:delText>”</w:delText>
         </w:r>
@@ -5182,7 +5253,7 @@
       <w:r>
         <w:t xml:space="preserve"> cue processing, which would be an alternative explanation of any difference in cue processing we observe between Group </w:t>
       </w:r>
-      <w:ins w:id="246" w:author="Muniz-Diez, Clara" w:date="2025-09-10T14:52:00Z" w16du:dateUtc="2025-09-10T13:52:00Z">
+      <w:ins w:id="256" w:author="Muniz-Diez, Clara" w:date="2025-09-10T14:52:00Z" w16du:dateUtc="2025-09-10T13:52:00Z">
         <w:r>
           <w:lastRenderedPageBreak/>
           <w:t xml:space="preserve">Unexpected </w:t>
@@ -5196,7 +5267,7 @@
       <w:pPr>
         <w:pStyle w:val="Heading2"/>
       </w:pPr>
-      <w:bookmarkStart w:id="247" w:name="methods-1"/>
+      <w:bookmarkStart w:id="257" w:name="methods-1"/>
       <w:r>
         <w:t>Methods</w:t>
       </w:r>
@@ -5205,7 +5276,7 @@
       <w:pPr>
         <w:pStyle w:val="Heading3"/>
       </w:pPr>
-      <w:bookmarkStart w:id="248" w:name="participants-1"/>
+      <w:bookmarkStart w:id="258" w:name="participants-1"/>
       <w:r>
         <w:t>Participants</w:t>
       </w:r>
@@ -5215,7 +5286,108 @@
         <w:pStyle w:val="FirstParagraph"/>
       </w:pPr>
       <w:r>
-        <w:t xml:space="preserve">180 participants were recruited through Prolific. The mean age of the 175 participants that reported their age was 32.8 (range 18 - 74), with 60 women, 119 men, and one non-binary person, and 33 different nationalities. Participants were randomly allocated to each condition. Eight participants were excluded on the basis of failing the comprehension check before the test, six in group Uncertain, one in group Certain Short, and one in group Certain Long. Since all three conditions experienced the same training in Stage 1, we imposed a performance criterion of 75% PPR (i.e., accuracy) in the last block of Stage 1, on the basis that the effect of “unexpected uncertainty” would be minimal if the contingencies had not been learned to a reasonable level at the point of this manipulation. Thirty-six participants were excluded due to a low PPR (&lt; 0.75) on the last block of Stage 1, eight in group Certain Long, 11 in group Certain Short and 17 in group Uncertain, leaving 136 participants overall in the final analyses. Post-hoc calculations using G*Power 3.1 (Faul et al., 2007) revealed that this sample size had a power of .79 to detect an effect size of </w:t>
+        <w:t xml:space="preserve">180 participants were recruited through Prolific. </w:t>
+      </w:r>
+      <w:ins w:id="259" w:author="Muniz-Diez, Clara" w:date="2025-09-15T12:55:00Z" w16du:dateUtc="2025-09-15T11:55:00Z">
+        <w:r>
+          <w:t xml:space="preserve">Eight participants were excluded on the basis of failing the comprehension check before the test, six in group Uncertain, one in group Certain Short, and one in group Certain Long. Since all three conditions experienced the same training in Stage 1, we imposed a performance criterion of 75% PPR (i.e., accuracy) in the last block of Stage 1, on the basis that the effect of “unexpected uncertainty” would be minimal if the contingencies had not been learned to a reasonable level at the point of this manipulation. Thirty-six participants were excluded due to a low PPR (&lt; 0.75) on the last block of Stage 1, eight in group Certain Long, 11 in group Certain Short and 17 in group Uncertain, leaving 136 participants overall in the final </w:t>
+        </w:r>
+      </w:ins>
+      <w:del w:id="260" w:author="Muniz-Diez, Clara" w:date="2025-09-15T12:55:00Z" w16du:dateUtc="2025-09-15T11:55:00Z">
+        <w:r>
+          <w:delText>The</w:delText>
+        </w:r>
+      </w:del>
+      <w:ins w:id="261" w:author="Muniz-Diez, Clara" w:date="2025-09-15T12:55:00Z" w16du:dateUtc="2025-09-15T11:55:00Z">
+        <w:r>
+          <w:t>analyses. The</w:t>
+        </w:r>
+      </w:ins>
+      <w:r>
+        <w:t xml:space="preserve"> mean age of the </w:t>
+      </w:r>
+      <w:del w:id="262" w:author="Muniz-Diez, Clara" w:date="2025-09-15T12:57:00Z" w16du:dateUtc="2025-09-15T11:57:00Z">
+        <w:r>
+          <w:delText xml:space="preserve">175 </w:delText>
+        </w:r>
+      </w:del>
+      <w:ins w:id="263" w:author="Muniz-Diez, Clara" w:date="2025-09-15T12:57:00Z" w16du:dateUtc="2025-09-15T11:57:00Z">
+        <w:r>
+          <w:t>1</w:t>
+        </w:r>
+        <w:r>
+          <w:t>67</w:t>
+        </w:r>
+        <w:r>
+          <w:t xml:space="preserve"> </w:t>
+        </w:r>
+      </w:ins>
+      <w:r>
+        <w:t>participants that reported their age was 32.</w:t>
+      </w:r>
+      <w:del w:id="264" w:author="Muniz-Diez, Clara" w:date="2025-09-15T12:57:00Z" w16du:dateUtc="2025-09-15T11:57:00Z">
+        <w:r>
+          <w:delText>8</w:delText>
+        </w:r>
+      </w:del>
+      <w:ins w:id="265" w:author="Muniz-Diez, Clara" w:date="2025-09-15T12:57:00Z" w16du:dateUtc="2025-09-15T11:57:00Z">
+        <w:r>
+          <w:t>9</w:t>
+        </w:r>
+      </w:ins>
+      <w:r>
+        <w:t xml:space="preserve"> (range 18 - 74), with </w:t>
+      </w:r>
+      <w:ins w:id="266" w:author="Muniz-Diez, Clara" w:date="2025-09-15T12:58:00Z" w16du:dateUtc="2025-09-15T11:58:00Z">
+        <w:r>
+          <w:t>56</w:t>
+        </w:r>
+      </w:ins>
+      <w:del w:id="267" w:author="Muniz-Diez, Clara" w:date="2025-09-15T12:58:00Z" w16du:dateUtc="2025-09-15T11:58:00Z">
+        <w:r>
+          <w:delText>60</w:delText>
+        </w:r>
+      </w:del>
+      <w:r>
+        <w:t xml:space="preserve"> women, 11</w:t>
+      </w:r>
+      <w:del w:id="268" w:author="Muniz-Diez, Clara" w:date="2025-09-15T12:58:00Z" w16du:dateUtc="2025-09-15T11:58:00Z">
+        <w:r>
+          <w:delText>9</w:delText>
+        </w:r>
+      </w:del>
+      <w:ins w:id="269" w:author="Muniz-Diez, Clara" w:date="2025-09-15T12:58:00Z" w16du:dateUtc="2025-09-15T11:58:00Z">
+        <w:r>
+          <w:t>5</w:t>
+        </w:r>
+      </w:ins>
+      <w:r>
+        <w:t xml:space="preserve"> men, and one non-binary person, and 3</w:t>
+      </w:r>
+      <w:del w:id="270" w:author="Muniz-Diez, Clara" w:date="2025-09-15T12:59:00Z" w16du:dateUtc="2025-09-15T11:59:00Z">
+        <w:r>
+          <w:delText>3</w:delText>
+        </w:r>
+      </w:del>
+      <w:ins w:id="271" w:author="Muniz-Diez, Clara" w:date="2025-09-15T12:59:00Z" w16du:dateUtc="2025-09-15T11:59:00Z">
+        <w:r>
+          <w:t>2</w:t>
+        </w:r>
+      </w:ins>
+      <w:r>
+        <w:t xml:space="preserve"> different nationalities. Participants were randomly allocated to each condition. </w:t>
+      </w:r>
+      <w:del w:id="272" w:author="Muniz-Diez, Clara" w:date="2025-09-15T12:54:00Z" w16du:dateUtc="2025-09-15T11:54:00Z">
+        <w:r>
+          <w:delText xml:space="preserve">Eight participants were excluded on the basis of failing the comprehension check before the test, six in group Uncertain, one in group Certain Short, and one in group Certain Long. Since all three conditions experienced the same training in Stage 1, we imposed a performance criterion of 75% PPR (i.e., accuracy) in the last block of Stage 1, on the basis that the effect of “unexpected uncertainty” would be minimal if the contingencies had not been learned to a reasonable level at </w:delText>
+        </w:r>
+        <w:r>
+          <w:lastRenderedPageBreak/>
+          <w:delText xml:space="preserve">the point of this manipulation. Thirty-six participants were excluded due to a low PPR (&lt; 0.75) on the last block of Stage 1, eight in group Certain Long, 11 in group Certain Short and 17 in group Uncertain, leaving 136 participants overall in the final analyses. </w:delText>
+        </w:r>
+      </w:del>
+      <w:r>
+        <w:t xml:space="preserve">Post-hoc calculations using G*Power 3.1 (Faul et al., 2007) revealed that this sample size had a power of .79 to detect an effect size of </w:t>
       </w:r>
       <w:r>
         <w:rPr>
@@ -5259,8 +5431,8 @@
       <w:pPr>
         <w:pStyle w:val="Heading3"/>
       </w:pPr>
-      <w:bookmarkStart w:id="249" w:name="apparatus-and-stimuli-1"/>
-      <w:bookmarkEnd w:id="248"/>
+      <w:bookmarkStart w:id="273" w:name="apparatus-and-stimuli-1"/>
+      <w:bookmarkEnd w:id="258"/>
       <w:r>
         <w:t>Apparatus and stimuli</w:t>
       </w:r>
@@ -5277,10 +5449,9 @@
       <w:pPr>
         <w:pStyle w:val="Heading3"/>
       </w:pPr>
-      <w:bookmarkStart w:id="250" w:name="design-1"/>
-      <w:bookmarkEnd w:id="249"/>
-      <w:r>
-        <w:lastRenderedPageBreak/>
+      <w:bookmarkStart w:id="274" w:name="design-1"/>
+      <w:bookmarkEnd w:id="273"/>
+      <w:r>
         <w:t>Design</w:t>
       </w:r>
     </w:p>
@@ -5302,7 +5473,7 @@
       <w:r>
         <w:t>), with three groups: Certain Long, Certain Short, and</w:t>
       </w:r>
-      <w:ins w:id="251" w:author="Muniz-Diez, Clara" w:date="2025-09-10T14:53:00Z" w16du:dateUtc="2025-09-10T13:53:00Z">
+      <w:ins w:id="275" w:author="Muniz-Diez, Clara" w:date="2025-09-10T14:53:00Z" w16du:dateUtc="2025-09-10T13:53:00Z">
         <w:r>
           <w:t xml:space="preserve"> Unexpected</w:t>
         </w:r>
@@ -5310,7 +5481,7 @@
       <w:r>
         <w:t xml:space="preserve"> Uncertain. All groups received six blocks of certain training. Group Certain Long then received a further 4 blocks of certain training; group </w:t>
       </w:r>
-      <w:ins w:id="252" w:author="Muniz-Diez, Clara" w:date="2025-09-10T14:54:00Z" w16du:dateUtc="2025-09-10T13:54:00Z">
+      <w:ins w:id="276" w:author="Muniz-Diez, Clara" w:date="2025-09-10T14:54:00Z" w16du:dateUtc="2025-09-10T13:54:00Z">
         <w:r>
           <w:t xml:space="preserve">Unexpected </w:t>
         </w:r>
@@ -5323,8 +5494,8 @@
       <w:pPr>
         <w:pStyle w:val="Heading3"/>
       </w:pPr>
-      <w:bookmarkStart w:id="253" w:name="procedure-1"/>
-      <w:bookmarkEnd w:id="250"/>
+      <w:bookmarkStart w:id="277" w:name="procedure-1"/>
+      <w:bookmarkEnd w:id="274"/>
       <w:r>
         <w:t>Procedure</w:t>
       </w:r>
@@ -5341,9 +5512,9 @@
       <w:pPr>
         <w:pStyle w:val="Heading2"/>
       </w:pPr>
-      <w:bookmarkStart w:id="254" w:name="results-1"/>
-      <w:bookmarkEnd w:id="247"/>
-      <w:bookmarkEnd w:id="253"/>
+      <w:bookmarkStart w:id="278" w:name="results-1"/>
+      <w:bookmarkEnd w:id="257"/>
+      <w:bookmarkEnd w:id="277"/>
       <w:r>
         <w:t>Results</w:t>
       </w:r>
@@ -5363,7 +5534,7 @@
       <w:r>
         <w:t xml:space="preserve"> shows the mean PPR for each group across the ten blocks of training. All participants showed a similar increase in PPR in stage 1, reaching a PPR of around 0.93 on block 6. In Stage 2, group Certain</w:t>
       </w:r>
-      <w:ins w:id="255" w:author="Muniz-Diez, Clara" w:date="2025-09-10T15:20:00Z" w16du:dateUtc="2025-09-10T14:20:00Z">
+      <w:ins w:id="279" w:author="Muniz-Diez, Clara" w:date="2025-09-10T15:20:00Z" w16du:dateUtc="2025-09-10T14:20:00Z">
         <w:r>
           <w:t xml:space="preserve"> Long</w:t>
         </w:r>
@@ -5371,7 +5542,7 @@
       <w:r>
         <w:t xml:space="preserve"> showed a maintenance of the rate of PPR across blocks 7-10, but the </w:t>
       </w:r>
-      <w:ins w:id="256" w:author="Muniz-Diez, Clara" w:date="2025-09-10T15:20:00Z" w16du:dateUtc="2025-09-10T14:20:00Z">
+      <w:ins w:id="280" w:author="Muniz-Diez, Clara" w:date="2025-09-10T15:20:00Z" w16du:dateUtc="2025-09-10T14:20:00Z">
         <w:r>
           <w:t xml:space="preserve">Unexpected </w:t>
         </w:r>
@@ -5384,7 +5555,7 @@
       <w:pPr>
         <w:pStyle w:val="FigureTitle"/>
       </w:pPr>
-      <w:bookmarkStart w:id="257" w:name="fig-trainingExp2"/>
+      <w:bookmarkStart w:id="281" w:name="fig-trainingExp2"/>
       <w:r>
         <w:lastRenderedPageBreak/>
         <w:t>Figure 6</w:t>
@@ -5449,7 +5620,7 @@
         </w:drawing>
       </w:r>
     </w:p>
-    <w:bookmarkEnd w:id="257"/>
+    <w:bookmarkEnd w:id="281"/>
     <w:p>
       <w:pPr>
         <w:pStyle w:val="FigureNote"/>
@@ -5482,7 +5653,7 @@
       <w:r>
         <w:t xml:space="preserve"> (Certain Long, Certain Short, and </w:t>
       </w:r>
-      <w:ins w:id="258" w:author="Muniz-Diez, Clara" w:date="2025-09-10T15:27:00Z" w16du:dateUtc="2025-09-10T14:27:00Z">
+      <w:ins w:id="282" w:author="Muniz-Diez, Clara" w:date="2025-09-10T15:27:00Z" w16du:dateUtc="2025-09-10T14:27:00Z">
         <w:r>
           <w:t xml:space="preserve">Unexpected </w:t>
         </w:r>
@@ -5704,12 +5875,12 @@
         <w:lastRenderedPageBreak/>
         <w:t xml:space="preserve">Long vs </w:t>
       </w:r>
-      <w:ins w:id="259" w:author="Muniz-Diez, Clara" w:date="2025-09-10T15:41:00Z" w16du:dateUtc="2025-09-10T14:41:00Z">
+      <w:ins w:id="283" w:author="Muniz-Diez, Clara" w:date="2025-09-10T15:41:00Z" w16du:dateUtc="2025-09-10T14:41:00Z">
         <w:r>
           <w:t>U</w:t>
         </w:r>
       </w:ins>
-      <w:ins w:id="260" w:author="Muniz-Diez, Clara" w:date="2025-09-10T15:42:00Z" w16du:dateUtc="2025-09-10T14:42:00Z">
+      <w:ins w:id="284" w:author="Muniz-Diez, Clara" w:date="2025-09-10T15:42:00Z" w16du:dateUtc="2025-09-10T14:42:00Z">
         <w:r>
           <w:t xml:space="preserve">nexpected </w:t>
         </w:r>
@@ -6049,7 +6220,7 @@
       <w:r>
         <w:t xml:space="preserve"> shows the accuracy results from the recognition memory test. Overall, accuracy was higher in group</w:t>
       </w:r>
-      <w:ins w:id="261" w:author="Muniz-Diez, Clara" w:date="2025-09-10T15:43:00Z" w16du:dateUtc="2025-09-10T14:43:00Z">
+      <w:ins w:id="285" w:author="Muniz-Diez, Clara" w:date="2025-09-10T15:43:00Z" w16du:dateUtc="2025-09-10T14:43:00Z">
         <w:r>
           <w:t xml:space="preserve"> Unexpected</w:t>
         </w:r>
@@ -6062,7 +6233,7 @@
       <w:pPr>
         <w:pStyle w:val="FigureTitle"/>
       </w:pPr>
-      <w:bookmarkStart w:id="262" w:name="fig-acctestExp2"/>
+      <w:bookmarkStart w:id="286" w:name="fig-acctestExp2"/>
       <w:r>
         <w:lastRenderedPageBreak/>
         <w:t>Figure 7</w:t>
@@ -6127,7 +6298,7 @@
         </w:drawing>
       </w:r>
     </w:p>
-    <w:bookmarkEnd w:id="262"/>
+    <w:bookmarkEnd w:id="286"/>
     <w:p>
       <w:pPr>
         <w:pStyle w:val="FigureNote"/>
@@ -6147,7 +6318,7 @@
       <w:pPr>
         <w:pStyle w:val="BodyText"/>
       </w:pPr>
-      <w:ins w:id="263" w:author="Muniz-Diez, Clara" w:date="2025-09-10T15:45:00Z" w16du:dateUtc="2025-09-10T14:45:00Z">
+      <w:ins w:id="287" w:author="Muniz-Diez, Clara" w:date="2025-09-10T15:45:00Z" w16du:dateUtc="2025-09-10T14:45:00Z">
         <w:r>
           <w:t xml:space="preserve">A mixed model ANOVA with the between-subjects factor </w:t>
         </w:r>
@@ -6155,7 +6326,7 @@
           <w:t>Group (Certain</w:t>
         </w:r>
       </w:ins>
-      <w:ins w:id="264" w:author="Muniz-Diez, Clara" w:date="2025-09-10T15:49:00Z" w16du:dateUtc="2025-09-10T14:49:00Z">
+      <w:ins w:id="288" w:author="Muniz-Diez, Clara" w:date="2025-09-10T15:49:00Z" w16du:dateUtc="2025-09-10T14:49:00Z">
         <w:r>
           <w:t xml:space="preserve"> Long, Certain Short, and Unexpected Uncertain) </w:t>
         </w:r>
@@ -6163,7 +6334,7 @@
           <w:t>showed</w:t>
         </w:r>
       </w:ins>
-      <w:del w:id="265" w:author="Muniz-Diez, Clara" w:date="2025-09-10T15:49:00Z" w16du:dateUtc="2025-09-10T14:49:00Z">
+      <w:del w:id="289" w:author="Muniz-Diez, Clara" w:date="2025-09-10T15:49:00Z" w16du:dateUtc="2025-09-10T14:49:00Z">
         <w:r>
           <w:delText>There was</w:delText>
         </w:r>
@@ -6402,7 +6573,7 @@
       <w:r>
         <w:t xml:space="preserve"> = 0.35 ± 2.45%. These results indicate that recognition accuracy was higher for predictive cues compared to non-predictive cues and that overall accuracy was higher in group</w:t>
       </w:r>
-      <w:ins w:id="266" w:author="Muniz-Diez, Clara" w:date="2025-09-10T15:50:00Z" w16du:dateUtc="2025-09-10T14:50:00Z">
+      <w:ins w:id="290" w:author="Muniz-Diez, Clara" w:date="2025-09-10T15:50:00Z" w16du:dateUtc="2025-09-10T14:50:00Z">
         <w:r>
           <w:t xml:space="preserve"> Unexpected</w:t>
         </w:r>
@@ -6414,7 +6585,7 @@
         <w:lastRenderedPageBreak/>
         <w:t xml:space="preserve">overall accuracy (average of P and NP cues) in group </w:t>
       </w:r>
-      <w:ins w:id="267" w:author="Muniz-Diez, Clara" w:date="2025-09-10T15:51:00Z" w16du:dateUtc="2025-09-10T14:51:00Z">
+      <w:ins w:id="291" w:author="Muniz-Diez, Clara" w:date="2025-09-10T15:51:00Z" w16du:dateUtc="2025-09-10T14:51:00Z">
         <w:r>
           <w:t xml:space="preserve">Unexpected </w:t>
         </w:r>
@@ -6422,7 +6593,6 @@
       <w:r>
         <w:t xml:space="preserve">Uncertain compared to the overall accuracy in groups Certain Long and Certain Short, </w:t>
       </w:r>
-      <w:proofErr w:type="gramStart"/>
       <w:r>
         <w:rPr>
           <w:i/>
@@ -6431,11 +6601,7 @@
         <w:t>t</w:t>
       </w:r>
       <w:r>
-        <w:t>(</w:t>
-      </w:r>
-      <w:proofErr w:type="gramEnd"/>
-      <w:r>
-        <w:t xml:space="preserve">133) = 3.449, </w:t>
+        <w:t xml:space="preserve">(133) = 3.449, </w:t>
       </w:r>
       <w:r>
         <w:rPr>
@@ -6454,15 +6620,7 @@
         <w:t>10</w:t>
       </w:r>
       <w:r>
-        <w:t xml:space="preserve"> = </w:t>
-      </w:r>
-      <w:proofErr w:type="gramStart"/>
-      <w:r>
-        <w:t>362.82 ± 0</w:t>
-      </w:r>
-      <w:proofErr w:type="gramEnd"/>
-      <w:r>
-        <w:t xml:space="preserve">%. There was evidence to suggest that overall accuracy for group Certain Long and group Certain Short was equivalent, </w:t>
+        <w:t xml:space="preserve"> = 362.82 ± 0%. There was evidence to suggest that overall accuracy for group Certain Long and group Certain Short was equivalent, </w:t>
       </w:r>
       <w:r>
         <w:rPr>
@@ -6499,7 +6657,7 @@
       <w:r>
         <w:t xml:space="preserve"> shows the recognition memory scores for the three conditions. Memory for non-predictive cues was lower than for predictive cues in all groups, but this difference was notably attenuated in the </w:t>
       </w:r>
-      <w:ins w:id="268" w:author="Muniz-Diez, Clara" w:date="2025-09-10T15:52:00Z" w16du:dateUtc="2025-09-10T14:52:00Z">
+      <w:ins w:id="292" w:author="Muniz-Diez, Clara" w:date="2025-09-10T15:52:00Z" w16du:dateUtc="2025-09-10T14:52:00Z">
         <w:r>
           <w:t xml:space="preserve">Unexpected </w:t>
         </w:r>
@@ -6507,7 +6665,7 @@
       <w:r>
         <w:t xml:space="preserve">Uncertain group. Mirroring the accuracy data, the memory scores for the cues in group </w:t>
       </w:r>
-      <w:ins w:id="269" w:author="Muniz-Diez, Clara" w:date="2025-09-10T15:55:00Z" w16du:dateUtc="2025-09-10T14:55:00Z">
+      <w:ins w:id="293" w:author="Muniz-Diez, Clara" w:date="2025-09-10T15:55:00Z" w16du:dateUtc="2025-09-10T14:55:00Z">
         <w:r>
           <w:t xml:space="preserve">Unexpected </w:t>
         </w:r>
@@ -6520,7 +6678,7 @@
       <w:pPr>
         <w:pStyle w:val="FigureTitle"/>
       </w:pPr>
-      <w:bookmarkStart w:id="270" w:name="fig-testExp2"/>
+      <w:bookmarkStart w:id="294" w:name="fig-testExp2"/>
       <w:r>
         <w:lastRenderedPageBreak/>
         <w:t>Figure 8</w:t>
@@ -6585,7 +6743,7 @@
         </w:drawing>
       </w:r>
     </w:p>
-    <w:bookmarkEnd w:id="270"/>
+    <w:bookmarkEnd w:id="294"/>
     <w:p>
       <w:pPr>
         <w:pStyle w:val="FigureNote"/>
@@ -6618,7 +6776,7 @@
       <w:r>
         <w:t xml:space="preserve"> (Certain Long, Certain Short, </w:t>
       </w:r>
-      <w:ins w:id="271" w:author="Muniz-Diez, Clara" w:date="2025-09-10T15:55:00Z" w16du:dateUtc="2025-09-10T14:55:00Z">
+      <w:ins w:id="295" w:author="Muniz-Diez, Clara" w:date="2025-09-10T15:55:00Z" w16du:dateUtc="2025-09-10T14:55:00Z">
         <w:r>
           <w:t xml:space="preserve">Unexpected </w:t>
         </w:r>
@@ -6877,7 +7035,7 @@
       <w:r>
         <w:t xml:space="preserve"> showed that group </w:t>
       </w:r>
-      <w:ins w:id="272" w:author="Muniz-Diez, Clara" w:date="2025-09-10T15:58:00Z" w16du:dateUtc="2025-09-10T14:58:00Z">
+      <w:ins w:id="296" w:author="Muniz-Diez, Clara" w:date="2025-09-10T15:58:00Z" w16du:dateUtc="2025-09-10T14:58:00Z">
         <w:r>
           <w:t xml:space="preserve">Unexpected </w:t>
         </w:r>
@@ -6889,7 +7047,6 @@
         <w:lastRenderedPageBreak/>
         <w:t xml:space="preserve">significantly from the average of the Certain groups, </w:t>
       </w:r>
-      <w:proofErr w:type="gramStart"/>
       <w:r>
         <w:rPr>
           <w:i/>
@@ -6898,11 +7055,7 @@
         <w:t>t</w:t>
       </w:r>
       <w:r>
-        <w:t>(</w:t>
-      </w:r>
-      <w:proofErr w:type="gramEnd"/>
-      <w:r>
-        <w:t xml:space="preserve">133) = 2.624, </w:t>
+        <w:t xml:space="preserve">(133) = 2.624, </w:t>
       </w:r>
       <w:r>
         <w:rPr>
@@ -7062,7 +7215,7 @@
       <w:r>
         <w:t xml:space="preserve"> = 809.64 ± 1.43%, but not for group </w:t>
       </w:r>
-      <w:ins w:id="273" w:author="Muniz-Diez, Clara" w:date="2025-09-10T15:58:00Z" w16du:dateUtc="2025-09-10T14:58:00Z">
+      <w:ins w:id="297" w:author="Muniz-Diez, Clara" w:date="2025-09-10T15:58:00Z" w16du:dateUtc="2025-09-10T14:58:00Z">
         <w:r>
           <w:t xml:space="preserve">Unexpected </w:t>
         </w:r>
@@ -7214,8 +7367,8 @@
       <w:pPr>
         <w:pStyle w:val="Heading2"/>
       </w:pPr>
-      <w:bookmarkStart w:id="274" w:name="discussion-1"/>
-      <w:bookmarkEnd w:id="254"/>
+      <w:bookmarkStart w:id="298" w:name="discussion-1"/>
+      <w:bookmarkEnd w:id="278"/>
       <w:r>
         <w:t>Discussion</w:t>
       </w:r>
@@ -7227,12 +7380,12 @@
       <w:r>
         <w:t xml:space="preserve">Experiment 2 examined the effect of unexpected uncertainty on recognition memory. The </w:t>
       </w:r>
-      <w:del w:id="275" w:author="Muniz-Diez, Clara" w:date="2025-09-11T08:11:00Z" w16du:dateUtc="2025-09-11T07:11:00Z">
+      <w:del w:id="299" w:author="Muniz-Diez, Clara" w:date="2025-09-11T08:11:00Z" w16du:dateUtc="2025-09-11T07:11:00Z">
         <w:r>
           <w:delText>“</w:delText>
         </w:r>
       </w:del>
-      <w:ins w:id="276" w:author="Muniz-Diez, Clara" w:date="2025-09-11T08:10:00Z" w16du:dateUtc="2025-09-11T07:10:00Z">
+      <w:ins w:id="300" w:author="Muniz-Diez, Clara" w:date="2025-09-11T08:10:00Z" w16du:dateUtc="2025-09-11T07:10:00Z">
         <w:r>
           <w:t xml:space="preserve">Unexpected </w:t>
         </w:r>
@@ -7240,7 +7393,7 @@
       <w:r>
         <w:t>Uncertain</w:t>
       </w:r>
-      <w:del w:id="277" w:author="Muniz-Diez, Clara" w:date="2025-09-11T08:11:00Z" w16du:dateUtc="2025-09-11T07:11:00Z">
+      <w:del w:id="301" w:author="Muniz-Diez, Clara" w:date="2025-09-11T08:11:00Z" w16du:dateUtc="2025-09-11T07:11:00Z">
         <w:r>
           <w:delText>”</w:delText>
         </w:r>
@@ -7248,7 +7401,7 @@
       <w:r>
         <w:t xml:space="preserve"> group of participants first experienced a period of training with certain contingencies, before receiving a second period with uncertain contingencies. Participants that were exposed to this unexpected uncertainty showed a higher level of recognition memory for the cues than participants that received only certain training. Furthermore, group </w:t>
       </w:r>
-      <w:ins w:id="278" w:author="Muniz-Diez, Clara" w:date="2025-09-11T08:12:00Z" w16du:dateUtc="2025-09-11T07:12:00Z">
+      <w:ins w:id="302" w:author="Muniz-Diez, Clara" w:date="2025-09-11T08:12:00Z" w16du:dateUtc="2025-09-11T07:12:00Z">
         <w:r>
           <w:t xml:space="preserve">Unexpected </w:t>
         </w:r>
@@ -7256,7 +7409,7 @@
       <w:r>
         <w:t xml:space="preserve">Uncertain did not show an effect of predictiveness, and the better overall memory seems to be driven by better memory for the non-predictive cues. An important difference between Experiment 1 and 2 is that in Experiment 1, the Certain and Uncertain groups had a similar recognition memory for the cues, whereas in the current experiment, the </w:t>
       </w:r>
-      <w:ins w:id="279" w:author="Muniz-Diez, Clara" w:date="2025-09-11T08:12:00Z" w16du:dateUtc="2025-09-11T07:12:00Z">
+      <w:ins w:id="303" w:author="Muniz-Diez, Clara" w:date="2025-09-11T08:12:00Z" w16du:dateUtc="2025-09-11T07:12:00Z">
         <w:r>
           <w:t xml:space="preserve">Unexpected </w:t>
         </w:r>
@@ -7273,27 +7426,27 @@
         <w:lastRenderedPageBreak/>
         <w:t>These results suggest that introducing a period of unexpected uncertainty results in enhanced cue processing, consistent with previous results (Easdale et al., 2019) that showed that unexpected uncertainty enhances learning. Easdale et al. used a training phase in which participants learnt about either certain or uncertain contingencies. Participants showed better attention to cues under uncertain conditions. However, when those cues were subsequently trained under new contingencies, it was participants in the certain condition that learnt about these more rapidly, compared to those participants in the uncertain condition. Easdale et al. suggested that the transition from certain to uncertain contingencies brought about a state of “unexpected uncertainty” which promoted new learning. Experiment 2 shows more directly that a period of unexpected uncertainty leads to superior cue processing and stronger memory representations.</w:t>
       </w:r>
-      <w:ins w:id="280" w:author="Muniz-Diez, Clara" w:date="2025-09-11T08:27:00Z" w16du:dateUtc="2025-09-11T07:27:00Z">
+      <w:ins w:id="304" w:author="Muniz-Diez, Clara" w:date="2025-09-11T08:27:00Z" w16du:dateUtc="2025-09-11T07:27:00Z">
         <w:r>
           <w:t xml:space="preserve"> </w:t>
         </w:r>
       </w:ins>
-      <w:ins w:id="281" w:author="Muniz-Diez, Clara" w:date="2025-09-11T08:36:00Z" w16du:dateUtc="2025-09-11T07:36:00Z">
+      <w:ins w:id="305" w:author="Muniz-Diez, Clara" w:date="2025-09-11T08:36:00Z" w16du:dateUtc="2025-09-11T07:36:00Z">
         <w:r>
           <w:t>Yet</w:t>
         </w:r>
       </w:ins>
-      <w:ins w:id="282" w:author="Muniz-Diez, Clara" w:date="2025-09-11T08:27:00Z" w16du:dateUtc="2025-09-11T07:27:00Z">
+      <w:ins w:id="306" w:author="Muniz-Diez, Clara" w:date="2025-09-11T08:27:00Z" w16du:dateUtc="2025-09-11T07:27:00Z">
         <w:r>
           <w:t xml:space="preserve">, Easdale </w:t>
         </w:r>
       </w:ins>
-      <w:ins w:id="283" w:author="Muniz-Diez, Clara" w:date="2025-09-11T08:28:00Z" w16du:dateUtc="2025-09-11T07:28:00Z">
+      <w:ins w:id="307" w:author="Muniz-Diez, Clara" w:date="2025-09-11T08:28:00Z" w16du:dateUtc="2025-09-11T07:28:00Z">
         <w:r>
           <w:t xml:space="preserve">et al. </w:t>
         </w:r>
       </w:ins>
-      <w:ins w:id="284" w:author="Muniz-Diez, Clara" w:date="2025-09-11T08:36:00Z" w16du:dateUtc="2025-09-11T07:36:00Z">
+      <w:ins w:id="308" w:author="Muniz-Diez, Clara" w:date="2025-09-11T08:36:00Z" w16du:dateUtc="2025-09-11T07:36:00Z">
         <w:r>
           <w:t xml:space="preserve">results are based on the comparison of a group that </w:t>
         </w:r>
@@ -7301,32 +7454,32 @@
           <w:t xml:space="preserve">transitioned from certain to uncertain contingencies, and a group that experienced uncertain contingencies throughout the experiment. </w:t>
         </w:r>
       </w:ins>
-      <w:ins w:id="285" w:author="Muniz-Diez, Clara" w:date="2025-09-11T08:38:00Z" w16du:dateUtc="2025-09-11T07:38:00Z">
+      <w:ins w:id="309" w:author="Muniz-Diez, Clara" w:date="2025-09-11T08:38:00Z" w16du:dateUtc="2025-09-11T07:38:00Z">
         <w:r>
           <w:t>Experiment 3 serve</w:t>
         </w:r>
       </w:ins>
-      <w:ins w:id="286" w:author="Muniz-Diez, Clara" w:date="2025-09-11T08:39:00Z" w16du:dateUtc="2025-09-11T07:39:00Z">
+      <w:ins w:id="310" w:author="Muniz-Diez, Clara" w:date="2025-09-11T08:39:00Z" w16du:dateUtc="2025-09-11T07:39:00Z">
         <w:r>
           <w:t>d</w:t>
         </w:r>
       </w:ins>
-      <w:ins w:id="287" w:author="Muniz-Diez, Clara" w:date="2025-09-11T08:38:00Z" w16du:dateUtc="2025-09-11T07:38:00Z">
+      <w:ins w:id="311" w:author="Muniz-Diez, Clara" w:date="2025-09-11T08:38:00Z" w16du:dateUtc="2025-09-11T07:38:00Z">
         <w:r>
           <w:t xml:space="preserve"> as a replication of the present results, but include</w:t>
         </w:r>
       </w:ins>
-      <w:ins w:id="288" w:author="Muniz-Diez, Clara" w:date="2025-09-11T08:39:00Z" w16du:dateUtc="2025-09-11T07:39:00Z">
+      <w:ins w:id="312" w:author="Muniz-Diez, Clara" w:date="2025-09-11T08:39:00Z" w16du:dateUtc="2025-09-11T07:39:00Z">
         <w:r>
           <w:t>d</w:t>
         </w:r>
       </w:ins>
-      <w:ins w:id="289" w:author="Muniz-Diez, Clara" w:date="2025-09-11T08:38:00Z" w16du:dateUtc="2025-09-11T07:38:00Z">
+      <w:ins w:id="313" w:author="Muniz-Diez, Clara" w:date="2025-09-11T08:38:00Z" w16du:dateUtc="2025-09-11T07:38:00Z">
         <w:r>
           <w:t xml:space="preserve"> an Uncertain group</w:t>
         </w:r>
       </w:ins>
-      <w:ins w:id="290" w:author="Muniz-Diez, Clara" w:date="2025-09-11T08:39:00Z" w16du:dateUtc="2025-09-11T07:39:00Z">
+      <w:ins w:id="314" w:author="Muniz-Diez, Clara" w:date="2025-09-11T08:39:00Z" w16du:dateUtc="2025-09-11T07:39:00Z">
         <w:r>
           <w:t xml:space="preserve"> </w:t>
         </w:r>
@@ -7334,12 +7487,12 @@
           <w:t>that</w:t>
         </w:r>
       </w:ins>
-      <w:ins w:id="291" w:author="Muniz-Diez, Clara" w:date="2025-09-11T08:40:00Z" w16du:dateUtc="2025-09-11T07:40:00Z">
+      <w:ins w:id="315" w:author="Muniz-Diez, Clara" w:date="2025-09-11T08:40:00Z" w16du:dateUtc="2025-09-11T07:40:00Z">
         <w:r>
           <w:t xml:space="preserve"> received uncertain contingencies throughout the training phase</w:t>
         </w:r>
       </w:ins>
-      <w:ins w:id="292" w:author="Muniz-Diez, Clara" w:date="2025-09-11T08:41:00Z" w16du:dateUtc="2025-09-11T07:41:00Z">
+      <w:ins w:id="316" w:author="Muniz-Diez, Clara" w:date="2025-09-11T08:41:00Z" w16du:dateUtc="2025-09-11T07:41:00Z">
         <w:r>
           <w:t xml:space="preserve">, </w:t>
         </w:r>
@@ -7347,7 +7500,7 @@
           <w:t xml:space="preserve">allowing for a more direct comparison </w:t>
         </w:r>
       </w:ins>
-      <w:ins w:id="293" w:author="Muniz-Diez, Clara" w:date="2025-09-11T08:42:00Z" w16du:dateUtc="2025-09-11T07:42:00Z">
+      <w:ins w:id="317" w:author="Muniz-Diez, Clara" w:date="2025-09-11T08:42:00Z" w16du:dateUtc="2025-09-11T07:42:00Z">
         <w:r>
           <w:t>with the results reported by Easdale et al.</w:t>
         </w:r>
@@ -7357,9 +7510,9 @@
       <w:pPr>
         <w:pStyle w:val="Heading1"/>
       </w:pPr>
-      <w:bookmarkStart w:id="294" w:name="general-discussion"/>
-      <w:bookmarkEnd w:id="119"/>
-      <w:bookmarkEnd w:id="274"/>
+      <w:bookmarkStart w:id="318" w:name="general-discussion"/>
+      <w:bookmarkEnd w:id="129"/>
+      <w:bookmarkEnd w:id="298"/>
       <w:r>
         <w:t>General discussion</w:t>
       </w:r>
@@ -7519,46 +7672,30 @@
       <w:pPr>
         <w:pStyle w:val="Heading1"/>
         <w:rPr>
-          <w:lang w:val="es-ES"/>
-        </w:rPr>
-      </w:pPr>
-      <w:bookmarkStart w:id="295" w:name="references"/>
-      <w:bookmarkEnd w:id="294"/>
-      <w:proofErr w:type="spellStart"/>
-      <w:r>
-        <w:rPr>
-          <w:lang w:val="es-ES"/>
+          <w:lang w:val="en-GB"/>
+        </w:rPr>
+      </w:pPr>
+      <w:bookmarkStart w:id="319" w:name="references"/>
+      <w:bookmarkEnd w:id="318"/>
+      <w:r>
+        <w:rPr>
+          <w:lang w:val="en-GB"/>
         </w:rPr>
         <w:lastRenderedPageBreak/>
         <w:t>References</w:t>
       </w:r>
-      <w:proofErr w:type="spellEnd"/>
     </w:p>
     <w:p>
       <w:pPr>
         <w:pStyle w:val="Bibliography"/>
       </w:pPr>
-      <w:bookmarkStart w:id="296" w:name="X57168802aaa77f18e04bb7ff96f81d57c719ae1"/>
-      <w:bookmarkStart w:id="297" w:name="refs"/>
-      <w:r>
-        <w:rPr>
-          <w:lang w:val="es-ES"/>
-        </w:rPr>
-        <w:t xml:space="preserve">Beesley, T., Nguyen, K. P., Pearson, D., &amp; Le </w:t>
-      </w:r>
-      <w:proofErr w:type="spellStart"/>
-      <w:r>
-        <w:rPr>
-          <w:lang w:val="es-ES"/>
-        </w:rPr>
-        <w:t>Pelley</w:t>
-      </w:r>
-      <w:proofErr w:type="spellEnd"/>
-      <w:r>
-        <w:rPr>
-          <w:lang w:val="es-ES"/>
-        </w:rPr>
-        <w:t xml:space="preserve">, M. E. (2015). </w:t>
+      <w:bookmarkStart w:id="320" w:name="X57168802aaa77f18e04bb7ff96f81d57c719ae1"/>
+      <w:bookmarkStart w:id="321" w:name="refs"/>
+      <w:r>
+        <w:rPr>
+          <w:lang w:val="en-GB"/>
+        </w:rPr>
+        <w:t xml:space="preserve">Beesley, T., Nguyen, K. P., Pearson, D., &amp; Le Pelley, M. E. (2015). </w:t>
       </w:r>
       <w:r>
         <w:t xml:space="preserve">Uncertainty and predictiveness determine attention to cues during human associative learning. </w:t>
@@ -7596,8 +7733,8 @@
       <w:pPr>
         <w:pStyle w:val="Bibliography"/>
       </w:pPr>
-      <w:bookmarkStart w:id="298" w:name="ref-behrensLearningValueInformation2007"/>
-      <w:bookmarkEnd w:id="296"/>
+      <w:bookmarkStart w:id="322" w:name="ref-behrensLearningValueInformation2007"/>
+      <w:bookmarkEnd w:id="320"/>
       <w:r>
         <w:t xml:space="preserve">Behrens, T. E. J., Woolrich, M. W., Walton, M. E., &amp; Rushworth, M. F. S. (2007). Learning the value of information in an uncertain world. </w:t>
       </w:r>
@@ -7634,8 +7771,8 @@
       <w:pPr>
         <w:pStyle w:val="Bibliography"/>
       </w:pPr>
-      <w:bookmarkStart w:id="299" w:name="ref-chunInteractionsAttentionMemory2007"/>
-      <w:bookmarkEnd w:id="298"/>
+      <w:bookmarkStart w:id="323" w:name="ref-chunInteractionsAttentionMemory2007"/>
+      <w:bookmarkEnd w:id="322"/>
       <w:r>
         <w:t xml:space="preserve">Chun, M. M., &amp; Turk-Browne, N. B. (2007). Interactions between attention and memory. </w:t>
       </w:r>
@@ -7672,8 +7809,8 @@
       <w:pPr>
         <w:pStyle w:val="Bibliography"/>
       </w:pPr>
-      <w:bookmarkStart w:id="300" w:name="ref-craikLevelsProcessingFramework1972"/>
-      <w:bookmarkEnd w:id="299"/>
+      <w:bookmarkStart w:id="324" w:name="ref-craikLevelsProcessingFramework1972"/>
+      <w:bookmarkEnd w:id="323"/>
       <w:r>
         <w:t xml:space="preserve">Craik, F. I. M., &amp; Lockhart, R. S. (1972). Levels of processing: A framework for memory research. </w:t>
       </w:r>
@@ -7710,8 +7847,8 @@
       <w:pPr>
         <w:pStyle w:val="Bibliography"/>
       </w:pPr>
-      <w:bookmarkStart w:id="301" w:name="ref-craikDepthProcessingRetention1975"/>
-      <w:bookmarkEnd w:id="300"/>
+      <w:bookmarkStart w:id="325" w:name="ref-craikDepthProcessingRetention1975"/>
+      <w:bookmarkEnd w:id="324"/>
       <w:r>
         <w:t xml:space="preserve">Craik, F. I. M., &amp; Tulving, E. (1975). Depth of processing and the retention of words in episodic memory. </w:t>
       </w:r>
@@ -7748,8 +7885,8 @@
       <w:pPr>
         <w:pStyle w:val="Bibliography"/>
       </w:pPr>
-      <w:bookmarkStart w:id="302" w:name="X97490bacb8246f80fb4b5666c3d3f4d71e0e753"/>
-      <w:bookmarkEnd w:id="301"/>
+      <w:bookmarkStart w:id="326" w:name="X97490bacb8246f80fb4b5666c3d3f4d71e0e753"/>
+      <w:bookmarkEnd w:id="325"/>
       <w:r>
         <w:t xml:space="preserve">Easdale, L. C., Le Pelley, M. E., &amp; Beesley, T. (2019). The onset of uncertainty facilitates the learning of new associations by increasing attention to cues. </w:t>
       </w:r>
@@ -7786,8 +7923,8 @@
       <w:pPr>
         <w:pStyle w:val="Bibliography"/>
       </w:pPr>
-      <w:bookmarkStart w:id="303" w:name="Xae984a4694c8b7019542e6fb19b96b322787484"/>
-      <w:bookmarkEnd w:id="302"/>
+      <w:bookmarkStart w:id="327" w:name="Xae984a4694c8b7019542e6fb19b96b322787484"/>
+      <w:bookmarkEnd w:id="326"/>
       <w:r>
         <w:t xml:space="preserve">Esber, G. R., &amp; Haselgrove, M. (2011). Reconciling the influence of predictiveness and uncertainty on stimulus salience: A model of attention in associative learning. </w:t>
       </w:r>
@@ -7825,12 +7962,12 @@
       <w:pPr>
         <w:pStyle w:val="Bibliography"/>
       </w:pPr>
-      <w:bookmarkStart w:id="304" w:name="ref-faulStatisticalPowerAnalyses2007"/>
-      <w:bookmarkEnd w:id="303"/>
+      <w:bookmarkStart w:id="328" w:name="ref-faulStatisticalPowerAnalyses2007"/>
+      <w:bookmarkEnd w:id="327"/>
       <w:r>
         <w:rPr>
           <w:lang w:val="de-DE"/>
-          <w:rPrChange w:id="305" w:author="Muniz-Diez, Clara" w:date="2025-09-10T10:21:00Z" w16du:dateUtc="2025-09-10T09:21:00Z">
+          <w:rPrChange w:id="329" w:author="Muniz-Diez, Clara" w:date="2025-09-10T10:21:00Z" w16du:dateUtc="2025-09-10T09:21:00Z">
             <w:rPr/>
           </w:rPrChange>
         </w:rPr>
@@ -7864,8 +8001,8 @@
       <w:pPr>
         <w:pStyle w:val="Bibliography"/>
       </w:pPr>
-      <w:bookmarkStart w:id="306" w:name="Xa50a2496fe31f11bad9ebc7f08e3848e8d85390"/>
-      <w:bookmarkEnd w:id="304"/>
+      <w:bookmarkStart w:id="330" w:name="Xa50a2496fe31f11bad9ebc7f08e3848e8d85390"/>
+      <w:bookmarkEnd w:id="328"/>
       <w:r>
         <w:t xml:space="preserve">Fletcher, P. C., Shallice, T., &amp; Dolan, R. J. (1998). The functional roles of prefrontal cortex in episodic memory. I. Encoding. </w:t>
       </w:r>
@@ -7902,8 +8039,8 @@
       <w:pPr>
         <w:pStyle w:val="Bibliography"/>
       </w:pPr>
-      <w:bookmarkStart w:id="307" w:name="ref-griffithsNegativeTransferHuman2011"/>
-      <w:bookmarkEnd w:id="306"/>
+      <w:bookmarkStart w:id="331" w:name="ref-griffithsNegativeTransferHuman2011"/>
+      <w:bookmarkEnd w:id="330"/>
       <w:r>
         <w:t xml:space="preserve">Griffiths, O., Johnson, A. M., &amp; Mitchell, C. J. (2011). Negative Transfer in Human Associative Learning. </w:t>
       </w:r>
@@ -7940,8 +8077,8 @@
       <w:pPr>
         <w:pStyle w:val="Bibliography"/>
       </w:pPr>
-      <w:bookmarkStart w:id="308" w:name="ref-griffithsSelectiveAttentionHuman2008"/>
-      <w:bookmarkEnd w:id="307"/>
+      <w:bookmarkStart w:id="332" w:name="ref-griffithsSelectiveAttentionHuman2008"/>
+      <w:bookmarkEnd w:id="331"/>
       <w:r>
         <w:t xml:space="preserve">Griffiths, O., &amp; Mitchell, C. J. (2008). Selective attention in human associative learning and recognition memory. </w:t>
       </w:r>
@@ -7978,8 +8115,8 @@
       <w:pPr>
         <w:pStyle w:val="Bibliography"/>
       </w:pPr>
-      <w:bookmarkStart w:id="309" w:name="ref-hallAttentionPerceiveLearn2019a"/>
-      <w:bookmarkEnd w:id="308"/>
+      <w:bookmarkStart w:id="333" w:name="ref-hallAttentionPerceiveLearn2019a"/>
+      <w:bookmarkEnd w:id="332"/>
       <w:r>
         <w:t xml:space="preserve">Hall, G., &amp; Rodr’ıguez, G. (2019). Attention to perceive, to learn and to respond. </w:t>
       </w:r>
@@ -8016,8 +8153,8 @@
       <w:pPr>
         <w:pStyle w:val="Bibliography"/>
       </w:pPr>
-      <w:bookmarkStart w:id="310" w:name="ref-kerstenTwoCompetingAttentional1998"/>
-      <w:bookmarkEnd w:id="309"/>
+      <w:bookmarkStart w:id="334" w:name="ref-kerstenTwoCompetingAttentional1998"/>
+      <w:bookmarkEnd w:id="333"/>
       <w:r>
         <w:t xml:space="preserve">Kersten, A. W., Goldstone, R. L., &amp; Schaffert, A. (1998). Two competing attentional mechanisms in category learning. </w:t>
       </w:r>
@@ -8054,12 +8191,12 @@
       <w:pPr>
         <w:pStyle w:val="Bibliography"/>
       </w:pPr>
-      <w:bookmarkStart w:id="311" w:name="ref-koenigRewardDrawsEye2017"/>
-      <w:bookmarkEnd w:id="310"/>
+      <w:bookmarkStart w:id="335" w:name="ref-koenigRewardDrawsEye2017"/>
+      <w:bookmarkEnd w:id="334"/>
       <w:r>
         <w:rPr>
           <w:lang w:val="de-DE"/>
-          <w:rPrChange w:id="312" w:author="Muniz-Diez, Clara" w:date="2025-09-10T10:21:00Z" w16du:dateUtc="2025-09-10T09:21:00Z">
+          <w:rPrChange w:id="336" w:author="Muniz-Diez, Clara" w:date="2025-09-10T10:21:00Z" w16du:dateUtc="2025-09-10T09:21:00Z">
             <w:rPr/>
           </w:rPrChange>
         </w:rPr>
@@ -8105,8 +8242,8 @@
       <w:pPr>
         <w:pStyle w:val="Bibliography"/>
       </w:pPr>
-      <w:bookmarkStart w:id="313" w:name="ref-kruschkeUnifiedModelAttention2001"/>
-      <w:bookmarkEnd w:id="311"/>
+      <w:bookmarkStart w:id="337" w:name="ref-kruschkeUnifiedModelAttention2001"/>
+      <w:bookmarkEnd w:id="335"/>
       <w:r>
         <w:t xml:space="preserve">Kruschke, J. K. (2001). Toward a Unified Model of Attention in Associative Learning. </w:t>
       </w:r>
@@ -8143,8 +8280,8 @@
       <w:pPr>
         <w:pStyle w:val="Bibliography"/>
       </w:pPr>
-      <w:bookmarkStart w:id="314" w:name="ref-kruschkeAttentionLearning2003"/>
-      <w:bookmarkEnd w:id="313"/>
+      <w:bookmarkStart w:id="338" w:name="ref-kruschkeAttentionLearning2003"/>
+      <w:bookmarkEnd w:id="337"/>
       <w:r>
         <w:t xml:space="preserve">Kruschke, J. K. (2003). Attention in Learning. </w:t>
       </w:r>
@@ -8181,8 +8318,8 @@
       <w:pPr>
         <w:pStyle w:val="Bibliography"/>
       </w:pPr>
-      <w:bookmarkStart w:id="315" w:name="ref-lepelleyRoleAssociativeHistory2004"/>
-      <w:bookmarkEnd w:id="314"/>
+      <w:bookmarkStart w:id="339" w:name="ref-lepelleyRoleAssociativeHistory2004"/>
+      <w:bookmarkEnd w:id="338"/>
       <w:r>
         <w:t xml:space="preserve">Le Pelley, M. E. (2004). The Role of Associative History in Models of Associative Learning: A Selective Review and a Hybrid Model. </w:t>
       </w:r>
@@ -8219,8 +8356,8 @@
       <w:pPr>
         <w:pStyle w:val="Bibliography"/>
       </w:pPr>
-      <w:bookmarkStart w:id="316" w:name="Xfd8e08b558d651fc386237bfe6725ed78bfff4d"/>
-      <w:bookmarkEnd w:id="315"/>
+      <w:bookmarkStart w:id="340" w:name="Xfd8e08b558d651fc386237bfe6725ed78bfff4d"/>
+      <w:bookmarkEnd w:id="339"/>
       <w:r>
         <w:t xml:space="preserve">Le Pelley, M. E., Beesley, T., &amp; Griffiths, O. (2011). Overt attention and predictiveness in human contingency learning. </w:t>
       </w:r>
@@ -8257,41 +8394,13 @@
       <w:pPr>
         <w:pStyle w:val="Bibliography"/>
       </w:pPr>
-      <w:bookmarkStart w:id="317" w:name="Xb640d47b9b72f9c117f2588eb98bb6d7bc50a55"/>
-      <w:bookmarkEnd w:id="316"/>
-      <w:r>
-        <w:rPr>
-          <w:lang w:val="es-ES"/>
-        </w:rPr>
-        <w:t xml:space="preserve">Le </w:t>
-      </w:r>
-      <w:proofErr w:type="spellStart"/>
-      <w:r>
-        <w:rPr>
-          <w:lang w:val="es-ES"/>
-        </w:rPr>
-        <w:t>Pelley</w:t>
-      </w:r>
-      <w:proofErr w:type="spellEnd"/>
-      <w:r>
-        <w:rPr>
-          <w:lang w:val="es-ES"/>
-        </w:rPr>
-        <w:t xml:space="preserve">, M. E., Haselgrove, M., &amp; </w:t>
-      </w:r>
-      <w:proofErr w:type="spellStart"/>
-      <w:r>
-        <w:rPr>
-          <w:lang w:val="es-ES"/>
-        </w:rPr>
-        <w:t>Esber</w:t>
-      </w:r>
-      <w:proofErr w:type="spellEnd"/>
-      <w:r>
-        <w:rPr>
-          <w:lang w:val="es-ES"/>
-        </w:rPr>
-        <w:t xml:space="preserve">, G. R. (2012). </w:t>
+      <w:bookmarkStart w:id="341" w:name="Xb640d47b9b72f9c117f2588eb98bb6d7bc50a55"/>
+      <w:bookmarkEnd w:id="340"/>
+      <w:r>
+        <w:rPr>
+          <w:lang w:val="en-GB"/>
+        </w:rPr>
+        <w:t xml:space="preserve">Le Pelley, M. E., Haselgrove, M., &amp; Esber, G. R. (2012). </w:t>
       </w:r>
       <w:r>
         <w:t xml:space="preserve">Modeling attention in associative learning: Two processes or one? </w:t>
@@ -8329,8 +8438,8 @@
       <w:pPr>
         <w:pStyle w:val="Bibliography"/>
       </w:pPr>
-      <w:bookmarkStart w:id="318" w:name="Xb206b7e771dee861385597d4f68bd3eb78e168d"/>
-      <w:bookmarkEnd w:id="317"/>
+      <w:bookmarkStart w:id="342" w:name="Xb206b7e771dee861385597d4f68bd3eb78e168d"/>
+      <w:bookmarkEnd w:id="341"/>
       <w:r>
         <w:t xml:space="preserve">Le Pelley, M. E., &amp; McLaren, I. P. L. (2003). Learned Associability and Associative Change in Human Causal Learning. </w:t>
       </w:r>
@@ -8367,11 +8476,11 @@
       <w:pPr>
         <w:pStyle w:val="Bibliography"/>
         <w:rPr>
-          <w:lang w:val="es-ES"/>
-        </w:rPr>
-      </w:pPr>
-      <w:bookmarkStart w:id="319" w:name="X37723a9fa7f211c3ec5c6441aae85f8cec4184a"/>
-      <w:bookmarkEnd w:id="318"/>
+          <w:lang w:val="en-GB"/>
+        </w:rPr>
+      </w:pPr>
+      <w:bookmarkStart w:id="343" w:name="X37723a9fa7f211c3ec5c6441aae85f8cec4184a"/>
+      <w:bookmarkEnd w:id="342"/>
       <w:r>
         <w:t xml:space="preserve">Le Pelley, M. E., Mitchell, C. J., Beesley, T., George, D. N., &amp; Wills, A. J. (2016). Attention and associative learning in humans: An integrative review. </w:t>
       </w:r>
@@ -8399,7 +8508,7 @@
         <w:r>
           <w:rPr>
             <w:rStyle w:val="Hyperlink"/>
-            <w:lang w:val="es-ES"/>
+            <w:lang w:val="en-GB"/>
           </w:rPr>
           <w:t>https://doi.org/10.1037/bul0000064</w:t>
         </w:r>
@@ -8409,27 +8518,13 @@
       <w:pPr>
         <w:pStyle w:val="Bibliography"/>
       </w:pPr>
-      <w:bookmarkStart w:id="320" w:name="Xff036088e0f9f9bf506af0c3913d06364b8b5f0"/>
-      <w:bookmarkEnd w:id="319"/>
-      <w:r>
-        <w:rPr>
-          <w:lang w:val="es-ES"/>
-        </w:rPr>
-        <w:t xml:space="preserve">Luque, D., Vadillo, M. A., Le </w:t>
-      </w:r>
-      <w:proofErr w:type="spellStart"/>
-      <w:r>
-        <w:rPr>
-          <w:lang w:val="es-ES"/>
-        </w:rPr>
-        <w:t>Pelley</w:t>
-      </w:r>
-      <w:proofErr w:type="spellEnd"/>
-      <w:r>
-        <w:rPr>
-          <w:lang w:val="es-ES"/>
-        </w:rPr>
-        <w:t xml:space="preserve">, M. E., &amp; Beesley, T. (2017). </w:t>
+      <w:bookmarkStart w:id="344" w:name="Xff036088e0f9f9bf506af0c3913d06364b8b5f0"/>
+      <w:bookmarkEnd w:id="343"/>
+      <w:r>
+        <w:rPr>
+          <w:lang w:val="en-GB"/>
+        </w:rPr>
+        <w:t xml:space="preserve">Luque, D., Vadillo, M. A., Le Pelley, M. E., &amp; Beesley, T. (2017). </w:t>
       </w:r>
       <w:r>
         <w:t xml:space="preserve">Prediction and Uncertainty in Associative Learning: Examining Controlled and Automatic Components of Learned </w:t>
@@ -8471,8 +8566,8 @@
       <w:pPr>
         <w:pStyle w:val="Bibliography"/>
       </w:pPr>
-      <w:bookmarkStart w:id="321" w:name="X8615592d0c62214ee7b1fac041bf88aa7de962e"/>
-      <w:bookmarkEnd w:id="320"/>
+      <w:bookmarkStart w:id="345" w:name="X8615592d0c62214ee7b1fac041bf88aa7de962e"/>
+      <w:bookmarkEnd w:id="344"/>
       <w:r>
         <w:t xml:space="preserve">Mackintosh, N. J. (1975). A theory of attention: Variations in the associability of stimuli with reinforcement. </w:t>
       </w:r>
@@ -8509,8 +8604,8 @@
       <w:pPr>
         <w:pStyle w:val="Bibliography"/>
       </w:pPr>
-      <w:bookmarkStart w:id="322" w:name="ref-ottenBrainActivityEvent2006"/>
-      <w:bookmarkEnd w:id="321"/>
+      <w:bookmarkStart w:id="346" w:name="ref-ottenBrainActivityEvent2006"/>
+      <w:bookmarkEnd w:id="345"/>
       <w:r>
         <w:t xml:space="preserve">Otten, L. J., Quayle, A. H., Akram, S., Ditewig, T. A., &amp; Rugg, M. D. (2006). Brain activity before an event predicts later recollection. </w:t>
       </w:r>
@@ -8547,8 +8642,8 @@
       <w:pPr>
         <w:pStyle w:val="Bibliography"/>
       </w:pPr>
-      <w:bookmarkStart w:id="323" w:name="ref-pearceModelPavlovianLearning1980"/>
-      <w:bookmarkEnd w:id="322"/>
+      <w:bookmarkStart w:id="347" w:name="ref-pearceModelPavlovianLearning1980"/>
+      <w:bookmarkEnd w:id="346"/>
       <w:r>
         <w:t xml:space="preserve">Pearce, J. M., &amp; Hall, G. (1980). A model for Pavlovian learning: Variations in the effectiveness of conditioned but not of unconditioned stimuli. </w:t>
       </w:r>
@@ -8585,8 +8680,8 @@
       <w:pPr>
         <w:pStyle w:val="Bibliography"/>
       </w:pPr>
-      <w:bookmarkStart w:id="324" w:name="ref-pearcePredictiveAccuracyStimulus1982"/>
-      <w:bookmarkEnd w:id="323"/>
+      <w:bookmarkStart w:id="348" w:name="ref-pearcePredictiveAccuracyStimulus1982"/>
+      <w:bookmarkEnd w:id="347"/>
       <w:r>
         <w:t xml:space="preserve">Pearce, J. M., Kaye, H., &amp; Hall, G. (1982). Predictive accuracy and stimulus associability: Development of a model for Pavlovian conditioning. In M. Commons, R. Herrnstein, &amp; A. R. Wagner (Eds.), </w:t>
       </w:r>
@@ -8605,8 +8700,8 @@
       <w:pPr>
         <w:pStyle w:val="Bibliography"/>
       </w:pPr>
-      <w:bookmarkStart w:id="325" w:name="ref-pearceTwoTheoriesAttention2010"/>
-      <w:bookmarkEnd w:id="324"/>
+      <w:bookmarkStart w:id="349" w:name="ref-pearceTwoTheoriesAttention2010"/>
+      <w:bookmarkEnd w:id="348"/>
       <w:r>
         <w:t xml:space="preserve">Pearce, J. M., &amp; Mackintosh, N. J. (2010). Two theories of attention: A review and a possible integration. In C. J. Mitchell &amp; M. E. Le Pelley (Eds.), </w:t>
       </w:r>
@@ -8625,8 +8720,8 @@
       <w:pPr>
         <w:pStyle w:val="Bibliography"/>
       </w:pPr>
-      <w:bookmarkStart w:id="326" w:name="Xbbc100c68483f96c48b8662a8ebad22a1578ea2"/>
-      <w:bookmarkEnd w:id="325"/>
+      <w:bookmarkStart w:id="350" w:name="Xbbc100c68483f96c48b8662a8ebad22a1578ea2"/>
+      <w:bookmarkEnd w:id="349"/>
       <w:r>
         <w:t xml:space="preserve">Peirce, J., Gray, J. R., Simpson, S., MacAskill, M., Höchenberger, R., Sogo, H., Kastman, E., &amp; Lindeløv, J. K. (2019). PsychoPy2: Experiments in behavior made easy. </w:t>
       </w:r>
@@ -8663,8 +8758,8 @@
       <w:pPr>
         <w:pStyle w:val="Bibliography"/>
       </w:pPr>
-      <w:bookmarkStart w:id="327" w:name="Xed860d95052771f082df31e61cb75b3b779bab2"/>
-      <w:bookmarkEnd w:id="326"/>
+      <w:bookmarkStart w:id="351" w:name="Xed860d95052771f082df31e61cb75b3b779bab2"/>
+      <w:bookmarkEnd w:id="350"/>
       <w:r>
         <w:t xml:space="preserve">Rescorla, R., &amp; Wagner, A. R. (1972). A theory of Pavlovian conditioning : Variations in the effectiveness of reinforcement and nonreinforcement. In A. H. Black &amp; W. F. Prokasy (Eds.), </w:t>
       </w:r>
@@ -8698,12 +8793,12 @@
       <w:pPr>
         <w:pStyle w:val="Bibliography"/>
       </w:pPr>
-      <w:bookmarkStart w:id="328" w:name="ref-schmajukLatentInhibitionNeural1996"/>
-      <w:bookmarkEnd w:id="327"/>
+      <w:bookmarkStart w:id="352" w:name="ref-schmajukLatentInhibitionNeural1996"/>
+      <w:bookmarkEnd w:id="351"/>
       <w:r>
         <w:rPr>
           <w:lang w:val="de-DE"/>
-          <w:rPrChange w:id="329" w:author="Muniz-Diez, Clara" w:date="2025-09-10T10:21:00Z" w16du:dateUtc="2025-09-10T09:21:00Z">
+          <w:rPrChange w:id="353" w:author="Muniz-Diez, Clara" w:date="2025-09-10T10:21:00Z" w16du:dateUtc="2025-09-10T09:21:00Z">
             <w:rPr/>
           </w:rPrChange>
         </w:rPr>
@@ -8745,12 +8840,12 @@
       <w:pPr>
         <w:pStyle w:val="Bibliography"/>
       </w:pPr>
-      <w:bookmarkStart w:id="330" w:name="ref-simonsGorillasOurMidst1999"/>
-      <w:bookmarkEnd w:id="328"/>
+      <w:bookmarkStart w:id="354" w:name="ref-simonsGorillasOurMidst1999"/>
+      <w:bookmarkEnd w:id="352"/>
       <w:r>
         <w:rPr>
           <w:lang w:val="fr-FR"/>
-          <w:rPrChange w:id="331" w:author="Muniz-Diez, Clara" w:date="2025-09-10T10:21:00Z" w16du:dateUtc="2025-09-10T09:21:00Z">
+          <w:rPrChange w:id="355" w:author="Muniz-Diez, Clara" w:date="2025-09-10T10:21:00Z" w16du:dateUtc="2025-09-10T09:21:00Z">
             <w:rPr/>
           </w:rPrChange>
         </w:rPr>
@@ -8792,8 +8887,8 @@
       <w:pPr>
         <w:pStyle w:val="Bibliography"/>
       </w:pPr>
-      <w:bookmarkStart w:id="332" w:name="ref-spicerTheoryProtectionHumans2022"/>
-      <w:bookmarkEnd w:id="330"/>
+      <w:bookmarkStart w:id="356" w:name="ref-spicerTheoryProtectionHumans2022"/>
+      <w:bookmarkEnd w:id="354"/>
       <w:r>
         <w:t xml:space="preserve">Spicer, S. G., Mitchell, C. J., Wills, A. J., Blake, K. L., &amp; Jones, P. M. (2022). Theory protection: Do humans protect existing associative links? </w:t>
       </w:r>
@@ -8830,8 +8925,8 @@
       <w:pPr>
         <w:pStyle w:val="Bibliography"/>
       </w:pPr>
-      <w:bookmarkStart w:id="333" w:name="X41e53b9a38f956825671e4464aca419d40dec15"/>
-      <w:bookmarkEnd w:id="332"/>
+      <w:bookmarkStart w:id="357" w:name="X41e53b9a38f956825671e4464aca419d40dec15"/>
+      <w:bookmarkEnd w:id="356"/>
       <w:r>
         <w:t xml:space="preserve">Spicer, S. G., Mitchell, C. J., Wills, A. J., &amp; Jones, P. M. (2020). Theory protection in associative learning: Humans maintain certain beliefs in a manner that violates prediction error. </w:t>
       </w:r>
@@ -8868,8 +8963,8 @@
       <w:pPr>
         <w:pStyle w:val="Bibliography"/>
       </w:pPr>
-      <w:bookmarkStart w:id="334" w:name="ref-positteamRStudio2024"/>
-      <w:bookmarkEnd w:id="333"/>
+      <w:bookmarkStart w:id="358" w:name="ref-positteamRStudio2024"/>
+      <w:bookmarkEnd w:id="357"/>
       <w:r>
         <w:t xml:space="preserve">team, P. (2024). </w:t>
       </w:r>
@@ -8888,8 +8983,8 @@
       <w:pPr>
         <w:pStyle w:val="Bibliography"/>
       </w:pPr>
-      <w:bookmarkStart w:id="335" w:name="X04f10d4463b043028b7f75edb0d6819149df155"/>
-      <w:bookmarkEnd w:id="334"/>
+      <w:bookmarkStart w:id="359" w:name="X04f10d4463b043028b7f75edb0d6819149df155"/>
+      <w:bookmarkEnd w:id="358"/>
       <w:r>
         <w:t xml:space="preserve">Team, R. C. (2024). </w:t>
       </w:r>
@@ -8917,17 +9012,17 @@
         <w:pStyle w:val="Bibliography"/>
         <w:rPr>
           <w:lang w:val="de-DE"/>
-          <w:rPrChange w:id="336" w:author="Muniz-Diez, Clara" w:date="2025-09-10T10:21:00Z" w16du:dateUtc="2025-09-10T09:21:00Z">
+          <w:rPrChange w:id="360" w:author="Muniz-Diez, Clara" w:date="2025-09-10T10:21:00Z" w16du:dateUtc="2025-09-10T09:21:00Z">
             <w:rPr/>
           </w:rPrChange>
         </w:rPr>
       </w:pPr>
-      <w:bookmarkStart w:id="337" w:name="Xfcc8b3eec36c5eaa9e34fcb2c5a4466abd08553"/>
-      <w:bookmarkEnd w:id="335"/>
+      <w:bookmarkStart w:id="361" w:name="Xfcc8b3eec36c5eaa9e34fcb2c5a4466abd08553"/>
+      <w:bookmarkEnd w:id="359"/>
       <w:r>
         <w:rPr>
           <w:lang w:val="de-DE"/>
-          <w:rPrChange w:id="338" w:author="Muniz-Diez, Clara" w:date="2025-09-10T10:21:00Z" w16du:dateUtc="2025-09-10T09:21:00Z">
+          <w:rPrChange w:id="362" w:author="Muniz-Diez, Clara" w:date="2025-09-10T10:21:00Z" w16du:dateUtc="2025-09-10T09:21:00Z">
             <w:rPr/>
           </w:rPrChange>
         </w:rPr>
@@ -8969,7 +9064,7 @@
         <w:rPr>
           <w:rStyle w:val="Hyperlink"/>
           <w:lang w:val="de-DE"/>
-          <w:rPrChange w:id="339" w:author="Muniz-Diez, Clara" w:date="2025-09-10T10:21:00Z" w16du:dateUtc="2025-09-10T09:21:00Z">
+          <w:rPrChange w:id="363" w:author="Muniz-Diez, Clara" w:date="2025-09-10T10:21:00Z" w16du:dateUtc="2025-09-10T09:21:00Z">
             <w:rPr>
               <w:rStyle w:val="Hyperlink"/>
             </w:rPr>
@@ -8988,12 +9083,12 @@
       <w:pPr>
         <w:pStyle w:val="Bibliography"/>
       </w:pPr>
-      <w:bookmarkStart w:id="340" w:name="X26919fe41897ac8cbcb0b7922f0d0d61d4d1ade"/>
-      <w:bookmarkEnd w:id="337"/>
+      <w:bookmarkStart w:id="364" w:name="X26919fe41897ac8cbcb0b7922f0d0d61d4d1ade"/>
+      <w:bookmarkEnd w:id="361"/>
       <w:r>
         <w:rPr>
           <w:lang w:val="de-DE"/>
-          <w:rPrChange w:id="341" w:author="Muniz-Diez, Clara" w:date="2025-09-10T10:21:00Z" w16du:dateUtc="2025-09-10T09:21:00Z">
+          <w:rPrChange w:id="365" w:author="Muniz-Diez, Clara" w:date="2025-09-10T10:21:00Z" w16du:dateUtc="2025-09-10T09:21:00Z">
             <w:rPr/>
           </w:rPrChange>
         </w:rPr>
@@ -9036,8 +9131,8 @@
       <w:pPr>
         <w:pStyle w:val="Bibliography"/>
       </w:pPr>
-      <w:bookmarkStart w:id="342" w:name="ref-walkerRoleUncertaintyAttentional2019"/>
-      <w:bookmarkEnd w:id="340"/>
+      <w:bookmarkStart w:id="366" w:name="ref-walkerRoleUncertaintyAttentional2019"/>
+      <w:bookmarkEnd w:id="364"/>
       <w:r>
         <w:t xml:space="preserve">Walker, A. R., Luque, D., Le Pelley, M. E., &amp; Beesley, T. (2019). The role of uncertainty in attentional and choice exploration. </w:t>
       </w:r>
@@ -9074,8 +9169,8 @@
       <w:pPr>
         <w:pStyle w:val="Bibliography"/>
       </w:pPr>
-      <w:bookmarkStart w:id="343" w:name="Xff63290c98892f5cce55263c5c57f1781879f5f"/>
-      <w:bookmarkEnd w:id="342"/>
+      <w:bookmarkStart w:id="367" w:name="Xff63290c98892f5cce55263c5c57f1781879f5f"/>
+      <w:bookmarkEnd w:id="366"/>
       <w:r>
         <w:t xml:space="preserve">Walker, A. R., Navarro, D. J., Newell, B. R., &amp; Beesley, T. (2022). Protection from uncertainty in the exploration/exploitation trade-off. </w:t>
       </w:r>
@@ -9108,8 +9203,8 @@
         </w:r>
       </w:hyperlink>
     </w:p>
-    <w:bookmarkEnd w:id="297"/>
-    <w:bookmarkEnd w:id="343"/>
+    <w:bookmarkEnd w:id="321"/>
+    <w:bookmarkEnd w:id="367"/>
     <w:p>
       <w:r>
         <w:br w:type="page"/>
@@ -9119,8 +9214,8 @@
       <w:pPr>
         <w:pStyle w:val="Heading1"/>
       </w:pPr>
-      <w:bookmarkStart w:id="344" w:name="appendix-i"/>
-      <w:bookmarkEnd w:id="295"/>
+      <w:bookmarkStart w:id="368" w:name="appendix-i"/>
+      <w:bookmarkEnd w:id="319"/>
       <w:r>
         <w:lastRenderedPageBreak/>
         <w:t>Appendix I</w:t>
@@ -9149,7 +9244,7 @@
       <w:pPr>
         <w:pStyle w:val="FigureTitle"/>
       </w:pPr>
-      <w:bookmarkStart w:id="345" w:name="fig-cues_and_foils"/>
+      <w:bookmarkStart w:id="369" w:name="fig-cues_and_foils"/>
       <w:r>
         <w:t>Figure 9</w:t>
       </w:r>
@@ -9213,7 +9308,7 @@
         </w:drawing>
       </w:r>
     </w:p>
-    <w:bookmarkEnd w:id="345"/>
+    <w:bookmarkEnd w:id="369"/>
     <w:p>
       <w:pPr>
         <w:pStyle w:val="AfterWithoutNote"/>
@@ -9237,7 +9332,7 @@
       <w:pPr>
         <w:pStyle w:val="FigureTitle"/>
       </w:pPr>
-      <w:bookmarkStart w:id="346" w:name="fig-outcomes"/>
+      <w:bookmarkStart w:id="370" w:name="fig-outcomes"/>
       <w:r>
         <w:lastRenderedPageBreak/>
         <w:t>Figure 10</w:t>
@@ -9302,7 +9397,7 @@
         </w:drawing>
       </w:r>
     </w:p>
-    <w:bookmarkEnd w:id="346"/>
+    <w:bookmarkEnd w:id="370"/>
     <w:p>
       <w:r>
         <w:br w:type="page"/>
@@ -9312,8 +9407,8 @@
       <w:pPr>
         <w:pStyle w:val="Heading1"/>
       </w:pPr>
-      <w:bookmarkStart w:id="347" w:name="appendix-ii"/>
-      <w:bookmarkEnd w:id="344"/>
+      <w:bookmarkStart w:id="371" w:name="appendix-ii"/>
+      <w:bookmarkEnd w:id="368"/>
       <w:r>
         <w:lastRenderedPageBreak/>
         <w:t>Appendix II</w:t>
@@ -9323,7 +9418,7 @@
       <w:pPr>
         <w:pStyle w:val="Heading2"/>
       </w:pPr>
-      <w:bookmarkStart w:id="348" w:name="experiment-1-1"/>
+      <w:bookmarkStart w:id="372" w:name="experiment-1-1"/>
       <w:r>
         <w:t>Experiment 1</w:t>
       </w:r>
@@ -9348,7 +9443,7 @@
       <w:pPr>
         <w:pStyle w:val="FigureTitle"/>
       </w:pPr>
-      <w:bookmarkStart w:id="349" w:name="fig-acctestExp1_cong"/>
+      <w:bookmarkStart w:id="373" w:name="fig-acctestExp1_cong"/>
       <w:r>
         <w:t>Figure 11</w:t>
       </w:r>
@@ -9412,7 +9507,7 @@
         </w:drawing>
       </w:r>
     </w:p>
-    <w:bookmarkEnd w:id="349"/>
+    <w:bookmarkEnd w:id="373"/>
     <w:p>
       <w:pPr>
         <w:pStyle w:val="FigureNote"/>
@@ -9918,7 +10013,7 @@
       <w:pPr>
         <w:pStyle w:val="FigureTitle"/>
       </w:pPr>
-      <w:bookmarkStart w:id="350" w:name="fig-testExp1_cong"/>
+      <w:bookmarkStart w:id="374" w:name="fig-testExp1_cong"/>
       <w:r>
         <w:lastRenderedPageBreak/>
         <w:t>Figure 12</w:t>
@@ -9983,7 +10078,7 @@
         </w:drawing>
       </w:r>
     </w:p>
-    <w:bookmarkEnd w:id="350"/>
+    <w:bookmarkEnd w:id="374"/>
     <w:p>
       <w:pPr>
         <w:pStyle w:val="FigureNote"/>
@@ -10452,8 +10547,8 @@
       <w:pPr>
         <w:pStyle w:val="Heading2"/>
       </w:pPr>
-      <w:bookmarkStart w:id="351" w:name="experiment-2-1"/>
-      <w:bookmarkEnd w:id="348"/>
+      <w:bookmarkStart w:id="375" w:name="experiment-2-1"/>
+      <w:bookmarkEnd w:id="372"/>
       <w:r>
         <w:t>Experiment 2</w:t>
       </w:r>
@@ -10478,7 +10573,7 @@
       <w:pPr>
         <w:pStyle w:val="FigureTitle"/>
       </w:pPr>
-      <w:bookmarkStart w:id="352" w:name="fig-acctestExp2_cong"/>
+      <w:bookmarkStart w:id="376" w:name="fig-acctestExp2_cong"/>
       <w:r>
         <w:lastRenderedPageBreak/>
         <w:t>Figure 13</w:t>
@@ -10543,7 +10638,7 @@
         </w:drawing>
       </w:r>
     </w:p>
-    <w:bookmarkEnd w:id="352"/>
+    <w:bookmarkEnd w:id="376"/>
     <w:p>
       <w:pPr>
         <w:pStyle w:val="FigureNote"/>
@@ -11106,7 +11201,7 @@
       <w:pPr>
         <w:pStyle w:val="FigureTitle"/>
       </w:pPr>
-      <w:bookmarkStart w:id="353" w:name="fig-testExp2_cong"/>
+      <w:bookmarkStart w:id="377" w:name="fig-testExp2_cong"/>
       <w:r>
         <w:t>Figure 14</w:t>
       </w:r>
@@ -11170,7 +11265,7 @@
         </w:drawing>
       </w:r>
     </w:p>
-    <w:bookmarkEnd w:id="353"/>
+    <w:bookmarkEnd w:id="377"/>
     <w:p>
       <w:pPr>
         <w:pStyle w:val="FigureNote"/>
@@ -11884,8 +11979,8 @@
       <w:r>
         <w:t xml:space="preserve"> = 2.7 ± 0.01%.</w:t>
       </w:r>
-      <w:bookmarkEnd w:id="347"/>
-      <w:bookmarkEnd w:id="351"/>
+      <w:bookmarkEnd w:id="371"/>
+      <w:bookmarkEnd w:id="375"/>
     </w:p>
     <w:sectPr>
       <w:headerReference w:type="even" r:id="rId61"/>
@@ -11903,8 +11998,8 @@
 </file>
 
 <file path=word/comments.xml><?xml version="1.0" encoding="utf-8"?>
-<w:comments xmlns:wpc="http://schemas.microsoft.com/office/word/2010/wordprocessingCanvas" xmlns:cx="http://schemas.microsoft.com/office/drawing/2014/chartex" xmlns:cx1="http://schemas.microsoft.com/office/drawing/2015/9/8/chartex" xmlns:cx2="http://schemas.microsoft.com/office/drawing/2015/10/21/chartex" xmlns:cx3="http://schemas.microsoft.com/office/drawing/2016/5/9/chartex" xmlns:cx4="http://schemas.microsoft.com/office/drawing/2016/5/10/chartex" xmlns:cx5="http://schemas.microsoft.com/office/drawing/2016/5/11/chartex" xmlns:cx6="http://schemas.microsoft.com/office/drawing/2016/5/12/chartex" xmlns:cx7="http://schemas.microsoft.com/office/drawing/2016/5/13/chartex" xmlns:cx8="http://schemas.microsoft.com/office/drawing/2016/5/14/chartex" xmlns:mc="http://schemas.openxmlformats.org/markup-compatibility/2006" xmlns:aink="http://schemas.microsoft.com/office/drawing/2016/ink" xmlns:am3d="http://schemas.microsoft.com/office/drawing/2017/model3d" xmlns:o="urn:schemas-microsoft-com:office:office" xmlns:oel="http://schemas.microsoft.com/office/2019/extlst" xmlns:r="http://schemas.openxmlformats.org/officeDocument/2006/relationships" xmlns:m="http://schemas.openxmlformats.org/officeDocument/2006/math" xmlns:v="urn:schemas-microsoft-com:vml" xmlns:wp14="http://schemas.microsoft.com/office/word/2010/wordprocessingDrawing" xmlns:wp="http://schemas.openxmlformats.org/drawingml/2006/wordprocessingDrawing" xmlns:w10="urn:schemas-microsoft-com:office:word" xmlns:w="http://schemas.openxmlformats.org/wordprocessingml/2006/main" xmlns:w14="http://schemas.microsoft.com/office/word/2010/wordml" xmlns:w15="http://schemas.microsoft.com/office/word/2012/wordml" xmlns:w16cex="http://schemas.microsoft.com/office/word/2018/wordml/cex" xmlns:w16cid="http://schemas.microsoft.com/office/word/2016/wordml/cid" xmlns:w16="http://schemas.microsoft.com/office/word/2018/wordml" xmlns:w16du="http://schemas.microsoft.com/office/word/2023/wordml/word16du" xmlns:w16sdtdh="http://schemas.microsoft.com/office/word/2020/wordml/sdtdatahash" xmlns:w16sdtfl="http://schemas.microsoft.com/office/word/2024/wordml/sdtformatlock" xmlns:w16se="http://schemas.microsoft.com/office/word/2015/wordml/symex" xmlns:wpg="http://schemas.microsoft.com/office/word/2010/wordprocessingGroup" xmlns:wpi="http://schemas.microsoft.com/office/word/2010/wordprocessingInk" xmlns:wne="http://schemas.microsoft.com/office/word/2006/wordml" xmlns:wps="http://schemas.microsoft.com/office/word/2010/wordprocessingShape" mc:Ignorable="w14 w15 w16se w16cid w16 w16cex w16sdtdh w16sdtfl w16du wp14">
-  <w:comment w:id="35" w:author="Muniz-Diez, Clara" w:date="2025-09-10T12:06:00Z" w:initials="CM">
+<w:comments xmlns:wpc="http://schemas.microsoft.com/office/word/2010/wordprocessingCanvas" xmlns:cx="http://schemas.microsoft.com/office/drawing/2014/chartex" xmlns:cx1="http://schemas.microsoft.com/office/drawing/2015/9/8/chartex" xmlns:cx2="http://schemas.microsoft.com/office/drawing/2015/10/21/chartex" xmlns:cx3="http://schemas.microsoft.com/office/drawing/2016/5/9/chartex" xmlns:cx4="http://schemas.microsoft.com/office/drawing/2016/5/10/chartex" xmlns:cx5="http://schemas.microsoft.com/office/drawing/2016/5/11/chartex" xmlns:cx6="http://schemas.microsoft.com/office/drawing/2016/5/12/chartex" xmlns:cx7="http://schemas.microsoft.com/office/drawing/2016/5/13/chartex" xmlns:cx8="http://schemas.microsoft.com/office/drawing/2016/5/14/chartex" xmlns:mc="http://schemas.openxmlformats.org/markup-compatibility/2006" xmlns:aink="http://schemas.microsoft.com/office/drawing/2016/ink" xmlns:am3d="http://schemas.microsoft.com/office/drawing/2017/model3d" xmlns:o="urn:schemas-microsoft-com:office:office" xmlns:oel="http://schemas.microsoft.com/office/2019/extlst" xmlns:r="http://schemas.openxmlformats.org/officeDocument/2006/relationships" xmlns:m="http://schemas.openxmlformats.org/officeDocument/2006/math" xmlns:v="urn:schemas-microsoft-com:vml" xmlns:wp14="http://schemas.microsoft.com/office/word/2010/wordprocessingDrawing" xmlns:wp="http://schemas.openxmlformats.org/drawingml/2006/wordprocessingDrawing" xmlns:w10="urn:schemas-microsoft-com:office:word" xmlns:w="http://schemas.openxmlformats.org/wordprocessingml/2006/main" xmlns:w14="http://schemas.microsoft.com/office/word/2010/wordml" xmlns:w15="http://schemas.microsoft.com/office/word/2012/wordml" xmlns:w16cex="http://schemas.microsoft.com/office/word/2018/wordml/cex" xmlns:w16cid="http://schemas.microsoft.com/office/word/2016/wordml/cid" xmlns:w16="http://schemas.microsoft.com/office/word/2018/wordml" xmlns:w16du="http://schemas.microsoft.com/office/word/2023/wordml/word16du" xmlns:w16sdtdh="http://schemas.microsoft.com/office/word/2020/wordml/sdtdatahash" xmlns:w16se="http://schemas.microsoft.com/office/word/2015/wordml/symex" xmlns:wpg="http://schemas.microsoft.com/office/word/2010/wordprocessingGroup" xmlns:wpi="http://schemas.microsoft.com/office/word/2010/wordprocessingInk" xmlns:wne="http://schemas.microsoft.com/office/word/2006/wordml" xmlns:wps="http://schemas.microsoft.com/office/word/2010/wordprocessingShape" mc:Ignorable="w14 w15 w16se w16cid w16 w16cex w16sdtdh w16du wp14">
+  <w:comment w:id="34" w:author="Muniz-Diez, Clara" w:date="2025-09-10T12:06:00Z" w:initials="CM">
     <w:p>
       <w:pPr>
         <w:pStyle w:val="CommentText"/>
@@ -11924,25 +12019,25 @@
 </file>
 
 <file path=word/commentsExtended.xml><?xml version="1.0" encoding="utf-8"?>
-<w15:commentsEx xmlns:wpc="http://schemas.microsoft.com/office/word/2010/wordprocessingCanvas" xmlns:cx="http://schemas.microsoft.com/office/drawing/2014/chartex" xmlns:cx1="http://schemas.microsoft.com/office/drawing/2015/9/8/chartex" xmlns:cx2="http://schemas.microsoft.com/office/drawing/2015/10/21/chartex" xmlns:cx3="http://schemas.microsoft.com/office/drawing/2016/5/9/chartex" xmlns:cx4="http://schemas.microsoft.com/office/drawing/2016/5/10/chartex" xmlns:cx5="http://schemas.microsoft.com/office/drawing/2016/5/11/chartex" xmlns:cx6="http://schemas.microsoft.com/office/drawing/2016/5/12/chartex" xmlns:cx7="http://schemas.microsoft.com/office/drawing/2016/5/13/chartex" xmlns:cx8="http://schemas.microsoft.com/office/drawing/2016/5/14/chartex" xmlns:mc="http://schemas.openxmlformats.org/markup-compatibility/2006" xmlns:aink="http://schemas.microsoft.com/office/drawing/2016/ink" xmlns:am3d="http://schemas.microsoft.com/office/drawing/2017/model3d" xmlns:o="urn:schemas-microsoft-com:office:office" xmlns:oel="http://schemas.microsoft.com/office/2019/extlst" xmlns:r="http://schemas.openxmlformats.org/officeDocument/2006/relationships" xmlns:m="http://schemas.openxmlformats.org/officeDocument/2006/math" xmlns:v="urn:schemas-microsoft-com:vml" xmlns:wp14="http://schemas.microsoft.com/office/word/2010/wordprocessingDrawing" xmlns:wp="http://schemas.openxmlformats.org/drawingml/2006/wordprocessingDrawing" xmlns:w10="urn:schemas-microsoft-com:office:word" xmlns:w="http://schemas.openxmlformats.org/wordprocessingml/2006/main" xmlns:w14="http://schemas.microsoft.com/office/word/2010/wordml" xmlns:w15="http://schemas.microsoft.com/office/word/2012/wordml" xmlns:w16cex="http://schemas.microsoft.com/office/word/2018/wordml/cex" xmlns:w16cid="http://schemas.microsoft.com/office/word/2016/wordml/cid" xmlns:w16="http://schemas.microsoft.com/office/word/2018/wordml" xmlns:w16du="http://schemas.microsoft.com/office/word/2023/wordml/word16du" xmlns:w16sdtdh="http://schemas.microsoft.com/office/word/2020/wordml/sdtdatahash" xmlns:w16sdtfl="http://schemas.microsoft.com/office/word/2024/wordml/sdtformatlock" xmlns:w16se="http://schemas.microsoft.com/office/word/2015/wordml/symex" xmlns:wpg="http://schemas.microsoft.com/office/word/2010/wordprocessingGroup" xmlns:wpi="http://schemas.microsoft.com/office/word/2010/wordprocessingInk" xmlns:wne="http://schemas.microsoft.com/office/word/2006/wordml" xmlns:wps="http://schemas.microsoft.com/office/word/2010/wordprocessingShape" mc:Ignorable="w14 w15 w16se w16cid w16 w16cex w16sdtdh w16sdtfl w16du wp14">
+<w15:commentsEx xmlns:wpc="http://schemas.microsoft.com/office/word/2010/wordprocessingCanvas" xmlns:cx="http://schemas.microsoft.com/office/drawing/2014/chartex" xmlns:cx1="http://schemas.microsoft.com/office/drawing/2015/9/8/chartex" xmlns:cx2="http://schemas.microsoft.com/office/drawing/2015/10/21/chartex" xmlns:cx3="http://schemas.microsoft.com/office/drawing/2016/5/9/chartex" xmlns:cx4="http://schemas.microsoft.com/office/drawing/2016/5/10/chartex" xmlns:cx5="http://schemas.microsoft.com/office/drawing/2016/5/11/chartex" xmlns:cx6="http://schemas.microsoft.com/office/drawing/2016/5/12/chartex" xmlns:cx7="http://schemas.microsoft.com/office/drawing/2016/5/13/chartex" xmlns:cx8="http://schemas.microsoft.com/office/drawing/2016/5/14/chartex" xmlns:mc="http://schemas.openxmlformats.org/markup-compatibility/2006" xmlns:aink="http://schemas.microsoft.com/office/drawing/2016/ink" xmlns:am3d="http://schemas.microsoft.com/office/drawing/2017/model3d" xmlns:o="urn:schemas-microsoft-com:office:office" xmlns:oel="http://schemas.microsoft.com/office/2019/extlst" xmlns:r="http://schemas.openxmlformats.org/officeDocument/2006/relationships" xmlns:m="http://schemas.openxmlformats.org/officeDocument/2006/math" xmlns:v="urn:schemas-microsoft-com:vml" xmlns:wp14="http://schemas.microsoft.com/office/word/2010/wordprocessingDrawing" xmlns:wp="http://schemas.openxmlformats.org/drawingml/2006/wordprocessingDrawing" xmlns:w10="urn:schemas-microsoft-com:office:word" xmlns:w="http://schemas.openxmlformats.org/wordprocessingml/2006/main" xmlns:w14="http://schemas.microsoft.com/office/word/2010/wordml" xmlns:w15="http://schemas.microsoft.com/office/word/2012/wordml" xmlns:w16cex="http://schemas.microsoft.com/office/word/2018/wordml/cex" xmlns:w16cid="http://schemas.microsoft.com/office/word/2016/wordml/cid" xmlns:w16="http://schemas.microsoft.com/office/word/2018/wordml" xmlns:w16du="http://schemas.microsoft.com/office/word/2023/wordml/word16du" xmlns:w16sdtdh="http://schemas.microsoft.com/office/word/2020/wordml/sdtdatahash" xmlns:w16se="http://schemas.microsoft.com/office/word/2015/wordml/symex" xmlns:wpg="http://schemas.microsoft.com/office/word/2010/wordprocessingGroup" xmlns:wpi="http://schemas.microsoft.com/office/word/2010/wordprocessingInk" xmlns:wne="http://schemas.microsoft.com/office/word/2006/wordml" xmlns:wps="http://schemas.microsoft.com/office/word/2010/wordprocessingShape" mc:Ignorable="w14 w15 w16se w16cid w16 w16cex w16sdtdh w16du wp14">
   <w15:commentEx w15:paraId="40A533E1" w15:done="0"/>
 </w15:commentsEx>
 </file>
 
 <file path=word/commentsExtensible.xml><?xml version="1.0" encoding="utf-8"?>
-<w16cex:commentsExtensible xmlns:wpc="http://schemas.microsoft.com/office/word/2010/wordprocessingCanvas" xmlns:cx="http://schemas.microsoft.com/office/drawing/2014/chartex" xmlns:cx1="http://schemas.microsoft.com/office/drawing/2015/9/8/chartex" xmlns:cx2="http://schemas.microsoft.com/office/drawing/2015/10/21/chartex" xmlns:cx3="http://schemas.microsoft.com/office/drawing/2016/5/9/chartex" xmlns:cx4="http://schemas.microsoft.com/office/drawing/2016/5/10/chartex" xmlns:cx5="http://schemas.microsoft.com/office/drawing/2016/5/11/chartex" xmlns:cx6="http://schemas.microsoft.com/office/drawing/2016/5/12/chartex" xmlns:cx7="http://schemas.microsoft.com/office/drawing/2016/5/13/chartex" xmlns:cx8="http://schemas.microsoft.com/office/drawing/2016/5/14/chartex" xmlns:cr="http://schemas.microsoft.com/office/comments/2020/reactions" xmlns:mc="http://schemas.openxmlformats.org/markup-compatibility/2006" xmlns:aink="http://schemas.microsoft.com/office/drawing/2016/ink" xmlns:am3d="http://schemas.microsoft.com/office/drawing/2017/model3d" xmlns:o="urn:schemas-microsoft-com:office:office" xmlns:oel="http://schemas.microsoft.com/office/2019/extlst" xmlns:r="http://schemas.openxmlformats.org/officeDocument/2006/relationships" xmlns:m="http://schemas.openxmlformats.org/officeDocument/2006/math" xmlns:v="urn:schemas-microsoft-com:vml" xmlns:wp14="http://schemas.microsoft.com/office/word/2010/wordprocessingDrawing" xmlns:wp="http://schemas.openxmlformats.org/drawingml/2006/wordprocessingDrawing" xmlns:w10="urn:schemas-microsoft-com:office:word" xmlns:w="http://schemas.openxmlformats.org/wordprocessingml/2006/main" xmlns:w14="http://schemas.microsoft.com/office/word/2010/wordml" xmlns:w15="http://schemas.microsoft.com/office/word/2012/wordml" xmlns:w16cex="http://schemas.microsoft.com/office/word/2018/wordml/cex" xmlns:w16cid="http://schemas.microsoft.com/office/word/2016/wordml/cid" xmlns:w16="http://schemas.microsoft.com/office/word/2018/wordml" xmlns:w16du="http://schemas.microsoft.com/office/word/2023/wordml/word16du" xmlns:w16sdtdh="http://schemas.microsoft.com/office/word/2020/wordml/sdtdatahash" xmlns:w16sdtfl="http://schemas.microsoft.com/office/word/2024/wordml/sdtformatlock" xmlns:w16se="http://schemas.microsoft.com/office/word/2015/wordml/symex" xmlns:wpg="http://schemas.microsoft.com/office/word/2010/wordprocessingGroup" xmlns:wpi="http://schemas.microsoft.com/office/word/2010/wordprocessingInk" xmlns:wne="http://schemas.microsoft.com/office/word/2006/wordml" xmlns:wps="http://schemas.microsoft.com/office/word/2010/wordprocessingShape" mc:Ignorable="w14 w15 w16se w16cid w16 w16cex w16sdtdh w16sdtfl cr w16du wp14">
+<w16cex:commentsExtensible xmlns:wpc="http://schemas.microsoft.com/office/word/2010/wordprocessingCanvas" xmlns:cx="http://schemas.microsoft.com/office/drawing/2014/chartex" xmlns:cx1="http://schemas.microsoft.com/office/drawing/2015/9/8/chartex" xmlns:cx2="http://schemas.microsoft.com/office/drawing/2015/10/21/chartex" xmlns:cx3="http://schemas.microsoft.com/office/drawing/2016/5/9/chartex" xmlns:cx4="http://schemas.microsoft.com/office/drawing/2016/5/10/chartex" xmlns:cx5="http://schemas.microsoft.com/office/drawing/2016/5/11/chartex" xmlns:cx6="http://schemas.microsoft.com/office/drawing/2016/5/12/chartex" xmlns:cx7="http://schemas.microsoft.com/office/drawing/2016/5/13/chartex" xmlns:cx8="http://schemas.microsoft.com/office/drawing/2016/5/14/chartex" xmlns:cr="http://schemas.microsoft.com/office/comments/2020/reactions" xmlns:mc="http://schemas.openxmlformats.org/markup-compatibility/2006" xmlns:aink="http://schemas.microsoft.com/office/drawing/2016/ink" xmlns:am3d="http://schemas.microsoft.com/office/drawing/2017/model3d" xmlns:o="urn:schemas-microsoft-com:office:office" xmlns:oel="http://schemas.microsoft.com/office/2019/extlst" xmlns:r="http://schemas.openxmlformats.org/officeDocument/2006/relationships" xmlns:m="http://schemas.openxmlformats.org/officeDocument/2006/math" xmlns:v="urn:schemas-microsoft-com:vml" xmlns:wp14="http://schemas.microsoft.com/office/word/2010/wordprocessingDrawing" xmlns:wp="http://schemas.openxmlformats.org/drawingml/2006/wordprocessingDrawing" xmlns:w10="urn:schemas-microsoft-com:office:word" xmlns:w="http://schemas.openxmlformats.org/wordprocessingml/2006/main" xmlns:w14="http://schemas.microsoft.com/office/word/2010/wordml" xmlns:w15="http://schemas.microsoft.com/office/word/2012/wordml" xmlns:w16cex="http://schemas.microsoft.com/office/word/2018/wordml/cex" xmlns:w16cid="http://schemas.microsoft.com/office/word/2016/wordml/cid" xmlns:w16="http://schemas.microsoft.com/office/word/2018/wordml" xmlns:w16du="http://schemas.microsoft.com/office/word/2023/wordml/word16du" xmlns:w16sdtdh="http://schemas.microsoft.com/office/word/2020/wordml/sdtdatahash" xmlns:w16se="http://schemas.microsoft.com/office/word/2015/wordml/symex" xmlns:wpg="http://schemas.microsoft.com/office/word/2010/wordprocessingGroup" xmlns:wpi="http://schemas.microsoft.com/office/word/2010/wordprocessingInk" xmlns:wne="http://schemas.microsoft.com/office/word/2006/wordml" xmlns:wps="http://schemas.microsoft.com/office/word/2010/wordprocessingShape" mc:Ignorable="w14 w15 w16se w16cid w16 w16cex w16sdtdh cr w16du wp14">
   <w16cex:commentExtensible w16cex:durableId="4CB9F7BD" w16cex:dateUtc="2025-09-10T11:06:00Z"/>
 </w16cex:commentsExtensible>
 </file>
 
 <file path=word/commentsIds.xml><?xml version="1.0" encoding="utf-8"?>
-<w16cid:commentsIds xmlns:wpc="http://schemas.microsoft.com/office/word/2010/wordprocessingCanvas" xmlns:cx="http://schemas.microsoft.com/office/drawing/2014/chartex" xmlns:cx1="http://schemas.microsoft.com/office/drawing/2015/9/8/chartex" xmlns:cx2="http://schemas.microsoft.com/office/drawing/2015/10/21/chartex" xmlns:cx3="http://schemas.microsoft.com/office/drawing/2016/5/9/chartex" xmlns:cx4="http://schemas.microsoft.com/office/drawing/2016/5/10/chartex" xmlns:cx5="http://schemas.microsoft.com/office/drawing/2016/5/11/chartex" xmlns:cx6="http://schemas.microsoft.com/office/drawing/2016/5/12/chartex" xmlns:cx7="http://schemas.microsoft.com/office/drawing/2016/5/13/chartex" xmlns:cx8="http://schemas.microsoft.com/office/drawing/2016/5/14/chartex" xmlns:mc="http://schemas.openxmlformats.org/markup-compatibility/2006" xmlns:aink="http://schemas.microsoft.com/office/drawing/2016/ink" xmlns:am3d="http://schemas.microsoft.com/office/drawing/2017/model3d" xmlns:o="urn:schemas-microsoft-com:office:office" xmlns:oel="http://schemas.microsoft.com/office/2019/extlst" xmlns:r="http://schemas.openxmlformats.org/officeDocument/2006/relationships" xmlns:m="http://schemas.openxmlformats.org/officeDocument/2006/math" xmlns:v="urn:schemas-microsoft-com:vml" xmlns:wp14="http://schemas.microsoft.com/office/word/2010/wordprocessingDrawing" xmlns:wp="http://schemas.openxmlformats.org/drawingml/2006/wordprocessingDrawing" xmlns:w10="urn:schemas-microsoft-com:office:word" xmlns:w="http://schemas.openxmlformats.org/wordprocessingml/2006/main" xmlns:w14="http://schemas.microsoft.com/office/word/2010/wordml" xmlns:w15="http://schemas.microsoft.com/office/word/2012/wordml" xmlns:w16cex="http://schemas.microsoft.com/office/word/2018/wordml/cex" xmlns:w16cid="http://schemas.microsoft.com/office/word/2016/wordml/cid" xmlns:w16="http://schemas.microsoft.com/office/word/2018/wordml" xmlns:w16du="http://schemas.microsoft.com/office/word/2023/wordml/word16du" xmlns:w16sdtdh="http://schemas.microsoft.com/office/word/2020/wordml/sdtdatahash" xmlns:w16sdtfl="http://schemas.microsoft.com/office/word/2024/wordml/sdtformatlock" xmlns:w16se="http://schemas.microsoft.com/office/word/2015/wordml/symex" xmlns:wpg="http://schemas.microsoft.com/office/word/2010/wordprocessingGroup" xmlns:wpi="http://schemas.microsoft.com/office/word/2010/wordprocessingInk" xmlns:wne="http://schemas.microsoft.com/office/word/2006/wordml" xmlns:wps="http://schemas.microsoft.com/office/word/2010/wordprocessingShape" mc:Ignorable="w14 w15 w16se w16cid w16 w16cex w16sdtdh w16sdtfl w16du wp14">
+<w16cid:commentsIds xmlns:wpc="http://schemas.microsoft.com/office/word/2010/wordprocessingCanvas" xmlns:cx="http://schemas.microsoft.com/office/drawing/2014/chartex" xmlns:cx1="http://schemas.microsoft.com/office/drawing/2015/9/8/chartex" xmlns:cx2="http://schemas.microsoft.com/office/drawing/2015/10/21/chartex" xmlns:cx3="http://schemas.microsoft.com/office/drawing/2016/5/9/chartex" xmlns:cx4="http://schemas.microsoft.com/office/drawing/2016/5/10/chartex" xmlns:cx5="http://schemas.microsoft.com/office/drawing/2016/5/11/chartex" xmlns:cx6="http://schemas.microsoft.com/office/drawing/2016/5/12/chartex" xmlns:cx7="http://schemas.microsoft.com/office/drawing/2016/5/13/chartex" xmlns:cx8="http://schemas.microsoft.com/office/drawing/2016/5/14/chartex" xmlns:mc="http://schemas.openxmlformats.org/markup-compatibility/2006" xmlns:aink="http://schemas.microsoft.com/office/drawing/2016/ink" xmlns:am3d="http://schemas.microsoft.com/office/drawing/2017/model3d" xmlns:o="urn:schemas-microsoft-com:office:office" xmlns:oel="http://schemas.microsoft.com/office/2019/extlst" xmlns:r="http://schemas.openxmlformats.org/officeDocument/2006/relationships" xmlns:m="http://schemas.openxmlformats.org/officeDocument/2006/math" xmlns:v="urn:schemas-microsoft-com:vml" xmlns:wp14="http://schemas.microsoft.com/office/word/2010/wordprocessingDrawing" xmlns:wp="http://schemas.openxmlformats.org/drawingml/2006/wordprocessingDrawing" xmlns:w10="urn:schemas-microsoft-com:office:word" xmlns:w="http://schemas.openxmlformats.org/wordprocessingml/2006/main" xmlns:w14="http://schemas.microsoft.com/office/word/2010/wordml" xmlns:w15="http://schemas.microsoft.com/office/word/2012/wordml" xmlns:w16cex="http://schemas.microsoft.com/office/word/2018/wordml/cex" xmlns:w16cid="http://schemas.microsoft.com/office/word/2016/wordml/cid" xmlns:w16="http://schemas.microsoft.com/office/word/2018/wordml" xmlns:w16du="http://schemas.microsoft.com/office/word/2023/wordml/word16du" xmlns:w16sdtdh="http://schemas.microsoft.com/office/word/2020/wordml/sdtdatahash" xmlns:w16se="http://schemas.microsoft.com/office/word/2015/wordml/symex" xmlns:wpg="http://schemas.microsoft.com/office/word/2010/wordprocessingGroup" xmlns:wpi="http://schemas.microsoft.com/office/word/2010/wordprocessingInk" xmlns:wne="http://schemas.microsoft.com/office/word/2006/wordml" xmlns:wps="http://schemas.microsoft.com/office/word/2010/wordprocessingShape" mc:Ignorable="w14 w15 w16se w16cid w16 w16cex w16sdtdh w16du wp14">
   <w16cid:commentId w16cid:paraId="40A533E1" w16cid:durableId="4CB9F7BD"/>
 </w16cid:commentsIds>
 </file>
 
 <file path=word/endnotes.xml><?xml version="1.0" encoding="utf-8"?>
-<w:endnotes xmlns:wpc="http://schemas.microsoft.com/office/word/2010/wordprocessingCanvas" xmlns:cx="http://schemas.microsoft.com/office/drawing/2014/chartex" xmlns:cx1="http://schemas.microsoft.com/office/drawing/2015/9/8/chartex" xmlns:cx2="http://schemas.microsoft.com/office/drawing/2015/10/21/chartex" xmlns:cx3="http://schemas.microsoft.com/office/drawing/2016/5/9/chartex" xmlns:cx4="http://schemas.microsoft.com/office/drawing/2016/5/10/chartex" xmlns:cx5="http://schemas.microsoft.com/office/drawing/2016/5/11/chartex" xmlns:cx6="http://schemas.microsoft.com/office/drawing/2016/5/12/chartex" xmlns:cx7="http://schemas.microsoft.com/office/drawing/2016/5/13/chartex" xmlns:cx8="http://schemas.microsoft.com/office/drawing/2016/5/14/chartex" xmlns:mc="http://schemas.openxmlformats.org/markup-compatibility/2006" xmlns:aink="http://schemas.microsoft.com/office/drawing/2016/ink" xmlns:am3d="http://schemas.microsoft.com/office/drawing/2017/model3d" xmlns:o="urn:schemas-microsoft-com:office:office" xmlns:oel="http://schemas.microsoft.com/office/2019/extlst" xmlns:r="http://schemas.openxmlformats.org/officeDocument/2006/relationships" xmlns:m="http://schemas.openxmlformats.org/officeDocument/2006/math" xmlns:v="urn:schemas-microsoft-com:vml" xmlns:wp14="http://schemas.microsoft.com/office/word/2010/wordprocessingDrawing" xmlns:wp="http://schemas.openxmlformats.org/drawingml/2006/wordprocessingDrawing" xmlns:w10="urn:schemas-microsoft-com:office:word" xmlns:w="http://schemas.openxmlformats.org/wordprocessingml/2006/main" xmlns:w14="http://schemas.microsoft.com/office/word/2010/wordml" xmlns:w15="http://schemas.microsoft.com/office/word/2012/wordml" xmlns:w16cex="http://schemas.microsoft.com/office/word/2018/wordml/cex" xmlns:w16cid="http://schemas.microsoft.com/office/word/2016/wordml/cid" xmlns:w16="http://schemas.microsoft.com/office/word/2018/wordml" xmlns:w16du="http://schemas.microsoft.com/office/word/2023/wordml/word16du" xmlns:w16sdtdh="http://schemas.microsoft.com/office/word/2020/wordml/sdtdatahash" xmlns:w16sdtfl="http://schemas.microsoft.com/office/word/2024/wordml/sdtformatlock" xmlns:w16se="http://schemas.microsoft.com/office/word/2015/wordml/symex" xmlns:wpg="http://schemas.microsoft.com/office/word/2010/wordprocessingGroup" xmlns:wpi="http://schemas.microsoft.com/office/word/2010/wordprocessingInk" xmlns:wne="http://schemas.microsoft.com/office/word/2006/wordml" xmlns:wps="http://schemas.microsoft.com/office/word/2010/wordprocessingShape" mc:Ignorable="w14 w15 w16se w16cid w16 w16cex w16sdtdh w16sdtfl w16du wp14">
+<w:endnotes xmlns:wpc="http://schemas.microsoft.com/office/word/2010/wordprocessingCanvas" xmlns:cx="http://schemas.microsoft.com/office/drawing/2014/chartex" xmlns:cx1="http://schemas.microsoft.com/office/drawing/2015/9/8/chartex" xmlns:cx2="http://schemas.microsoft.com/office/drawing/2015/10/21/chartex" xmlns:cx3="http://schemas.microsoft.com/office/drawing/2016/5/9/chartex" xmlns:cx4="http://schemas.microsoft.com/office/drawing/2016/5/10/chartex" xmlns:cx5="http://schemas.microsoft.com/office/drawing/2016/5/11/chartex" xmlns:cx6="http://schemas.microsoft.com/office/drawing/2016/5/12/chartex" xmlns:cx7="http://schemas.microsoft.com/office/drawing/2016/5/13/chartex" xmlns:cx8="http://schemas.microsoft.com/office/drawing/2016/5/14/chartex" xmlns:mc="http://schemas.openxmlformats.org/markup-compatibility/2006" xmlns:aink="http://schemas.microsoft.com/office/drawing/2016/ink" xmlns:am3d="http://schemas.microsoft.com/office/drawing/2017/model3d" xmlns:o="urn:schemas-microsoft-com:office:office" xmlns:oel="http://schemas.microsoft.com/office/2019/extlst" xmlns:r="http://schemas.openxmlformats.org/officeDocument/2006/relationships" xmlns:m="http://schemas.openxmlformats.org/officeDocument/2006/math" xmlns:v="urn:schemas-microsoft-com:vml" xmlns:wp14="http://schemas.microsoft.com/office/word/2010/wordprocessingDrawing" xmlns:wp="http://schemas.openxmlformats.org/drawingml/2006/wordprocessingDrawing" xmlns:w10="urn:schemas-microsoft-com:office:word" xmlns:w="http://schemas.openxmlformats.org/wordprocessingml/2006/main" xmlns:w14="http://schemas.microsoft.com/office/word/2010/wordml" xmlns:w15="http://schemas.microsoft.com/office/word/2012/wordml" xmlns:w16cex="http://schemas.microsoft.com/office/word/2018/wordml/cex" xmlns:w16cid="http://schemas.microsoft.com/office/word/2016/wordml/cid" xmlns:w16="http://schemas.microsoft.com/office/word/2018/wordml" xmlns:w16du="http://schemas.microsoft.com/office/word/2023/wordml/word16du" xmlns:w16sdtdh="http://schemas.microsoft.com/office/word/2020/wordml/sdtdatahash" xmlns:w16se="http://schemas.microsoft.com/office/word/2015/wordml/symex" xmlns:wpg="http://schemas.microsoft.com/office/word/2010/wordprocessingGroup" xmlns:wpi="http://schemas.microsoft.com/office/word/2010/wordprocessingInk" xmlns:wne="http://schemas.microsoft.com/office/word/2006/wordml" xmlns:wps="http://schemas.microsoft.com/office/word/2010/wordprocessingShape" mc:Ignorable="w14 w15 w16se w16cid w16 w16cex w16sdtdh w16du wp14">
   <w:endnote w:type="separator" w:id="-1">
     <w:p>
       <w:pPr>
@@ -11967,7 +12062,7 @@
 </file>
 
 <file path=word/footer1.xml><?xml version="1.0" encoding="utf-8"?>
-<w:ftr xmlns:wpc="http://schemas.microsoft.com/office/word/2010/wordprocessingCanvas" xmlns:cx="http://schemas.microsoft.com/office/drawing/2014/chartex" xmlns:cx1="http://schemas.microsoft.com/office/drawing/2015/9/8/chartex" xmlns:cx2="http://schemas.microsoft.com/office/drawing/2015/10/21/chartex" xmlns:cx3="http://schemas.microsoft.com/office/drawing/2016/5/9/chartex" xmlns:cx4="http://schemas.microsoft.com/office/drawing/2016/5/10/chartex" xmlns:cx5="http://schemas.microsoft.com/office/drawing/2016/5/11/chartex" xmlns:cx6="http://schemas.microsoft.com/office/drawing/2016/5/12/chartex" xmlns:cx7="http://schemas.microsoft.com/office/drawing/2016/5/13/chartex" xmlns:cx8="http://schemas.microsoft.com/office/drawing/2016/5/14/chartex" xmlns:mc="http://schemas.openxmlformats.org/markup-compatibility/2006" xmlns:aink="http://schemas.microsoft.com/office/drawing/2016/ink" xmlns:am3d="http://schemas.microsoft.com/office/drawing/2017/model3d" xmlns:o="urn:schemas-microsoft-com:office:office" xmlns:oel="http://schemas.microsoft.com/office/2019/extlst" xmlns:r="http://schemas.openxmlformats.org/officeDocument/2006/relationships" xmlns:m="http://schemas.openxmlformats.org/officeDocument/2006/math" xmlns:v="urn:schemas-microsoft-com:vml" xmlns:wp14="http://schemas.microsoft.com/office/word/2010/wordprocessingDrawing" xmlns:wp="http://schemas.openxmlformats.org/drawingml/2006/wordprocessingDrawing" xmlns:w10="urn:schemas-microsoft-com:office:word" xmlns:w="http://schemas.openxmlformats.org/wordprocessingml/2006/main" xmlns:w14="http://schemas.microsoft.com/office/word/2010/wordml" xmlns:w15="http://schemas.microsoft.com/office/word/2012/wordml" xmlns:w16cex="http://schemas.microsoft.com/office/word/2018/wordml/cex" xmlns:w16cid="http://schemas.microsoft.com/office/word/2016/wordml/cid" xmlns:w16="http://schemas.microsoft.com/office/word/2018/wordml" xmlns:w16du="http://schemas.microsoft.com/office/word/2023/wordml/word16du" xmlns:w16sdtdh="http://schemas.microsoft.com/office/word/2020/wordml/sdtdatahash" xmlns:w16sdtfl="http://schemas.microsoft.com/office/word/2024/wordml/sdtformatlock" xmlns:w16se="http://schemas.microsoft.com/office/word/2015/wordml/symex" xmlns:wpg="http://schemas.microsoft.com/office/word/2010/wordprocessingGroup" xmlns:wpi="http://schemas.microsoft.com/office/word/2010/wordprocessingInk" xmlns:wne="http://schemas.microsoft.com/office/word/2006/wordml" xmlns:wps="http://schemas.microsoft.com/office/word/2010/wordprocessingShape" mc:Ignorable="w14 w15 w16se w16cid w16 w16cex w16sdtdh w16sdtfl w16du wp14">
+<w:ftr xmlns:wpc="http://schemas.microsoft.com/office/word/2010/wordprocessingCanvas" xmlns:cx="http://schemas.microsoft.com/office/drawing/2014/chartex" xmlns:cx1="http://schemas.microsoft.com/office/drawing/2015/9/8/chartex" xmlns:cx2="http://schemas.microsoft.com/office/drawing/2015/10/21/chartex" xmlns:cx3="http://schemas.microsoft.com/office/drawing/2016/5/9/chartex" xmlns:cx4="http://schemas.microsoft.com/office/drawing/2016/5/10/chartex" xmlns:cx5="http://schemas.microsoft.com/office/drawing/2016/5/11/chartex" xmlns:cx6="http://schemas.microsoft.com/office/drawing/2016/5/12/chartex" xmlns:cx7="http://schemas.microsoft.com/office/drawing/2016/5/13/chartex" xmlns:cx8="http://schemas.microsoft.com/office/drawing/2016/5/14/chartex" xmlns:mc="http://schemas.openxmlformats.org/markup-compatibility/2006" xmlns:aink="http://schemas.microsoft.com/office/drawing/2016/ink" xmlns:am3d="http://schemas.microsoft.com/office/drawing/2017/model3d" xmlns:o="urn:schemas-microsoft-com:office:office" xmlns:oel="http://schemas.microsoft.com/office/2019/extlst" xmlns:r="http://schemas.openxmlformats.org/officeDocument/2006/relationships" xmlns:m="http://schemas.openxmlformats.org/officeDocument/2006/math" xmlns:v="urn:schemas-microsoft-com:vml" xmlns:wp14="http://schemas.microsoft.com/office/word/2010/wordprocessingDrawing" xmlns:wp="http://schemas.openxmlformats.org/drawingml/2006/wordprocessingDrawing" xmlns:w10="urn:schemas-microsoft-com:office:word" xmlns:w="http://schemas.openxmlformats.org/wordprocessingml/2006/main" xmlns:w14="http://schemas.microsoft.com/office/word/2010/wordml" xmlns:w15="http://schemas.microsoft.com/office/word/2012/wordml" xmlns:w16cex="http://schemas.microsoft.com/office/word/2018/wordml/cex" xmlns:w16cid="http://schemas.microsoft.com/office/word/2016/wordml/cid" xmlns:w16="http://schemas.microsoft.com/office/word/2018/wordml" xmlns:w16du="http://schemas.microsoft.com/office/word/2023/wordml/word16du" xmlns:w16sdtdh="http://schemas.microsoft.com/office/word/2020/wordml/sdtdatahash" xmlns:w16se="http://schemas.microsoft.com/office/word/2015/wordml/symex" xmlns:wpg="http://schemas.microsoft.com/office/word/2010/wordprocessingGroup" xmlns:wpi="http://schemas.microsoft.com/office/word/2010/wordprocessingInk" xmlns:wne="http://schemas.microsoft.com/office/word/2006/wordml" xmlns:wps="http://schemas.microsoft.com/office/word/2010/wordprocessingShape" mc:Ignorable="w14 w15 w16se w16cid w16 w16cex w16sdtdh w16du wp14">
   <w:p>
     <w:pPr>
       <w:pStyle w:val="Footer"/>
@@ -11977,7 +12072,7 @@
 </file>
 
 <file path=word/footer2.xml><?xml version="1.0" encoding="utf-8"?>
-<w:ftr xmlns:wpc="http://schemas.microsoft.com/office/word/2010/wordprocessingCanvas" xmlns:cx="http://schemas.microsoft.com/office/drawing/2014/chartex" xmlns:cx1="http://schemas.microsoft.com/office/drawing/2015/9/8/chartex" xmlns:cx2="http://schemas.microsoft.com/office/drawing/2015/10/21/chartex" xmlns:cx3="http://schemas.microsoft.com/office/drawing/2016/5/9/chartex" xmlns:cx4="http://schemas.microsoft.com/office/drawing/2016/5/10/chartex" xmlns:cx5="http://schemas.microsoft.com/office/drawing/2016/5/11/chartex" xmlns:cx6="http://schemas.microsoft.com/office/drawing/2016/5/12/chartex" xmlns:cx7="http://schemas.microsoft.com/office/drawing/2016/5/13/chartex" xmlns:cx8="http://schemas.microsoft.com/office/drawing/2016/5/14/chartex" xmlns:mc="http://schemas.openxmlformats.org/markup-compatibility/2006" xmlns:aink="http://schemas.microsoft.com/office/drawing/2016/ink" xmlns:am3d="http://schemas.microsoft.com/office/drawing/2017/model3d" xmlns:o="urn:schemas-microsoft-com:office:office" xmlns:oel="http://schemas.microsoft.com/office/2019/extlst" xmlns:r="http://schemas.openxmlformats.org/officeDocument/2006/relationships" xmlns:m="http://schemas.openxmlformats.org/officeDocument/2006/math" xmlns:v="urn:schemas-microsoft-com:vml" xmlns:wp14="http://schemas.microsoft.com/office/word/2010/wordprocessingDrawing" xmlns:wp="http://schemas.openxmlformats.org/drawingml/2006/wordprocessingDrawing" xmlns:w10="urn:schemas-microsoft-com:office:word" xmlns:w="http://schemas.openxmlformats.org/wordprocessingml/2006/main" xmlns:w14="http://schemas.microsoft.com/office/word/2010/wordml" xmlns:w15="http://schemas.microsoft.com/office/word/2012/wordml" xmlns:w16cex="http://schemas.microsoft.com/office/word/2018/wordml/cex" xmlns:w16cid="http://schemas.microsoft.com/office/word/2016/wordml/cid" xmlns:w16="http://schemas.microsoft.com/office/word/2018/wordml" xmlns:w16du="http://schemas.microsoft.com/office/word/2023/wordml/word16du" xmlns:w16sdtdh="http://schemas.microsoft.com/office/word/2020/wordml/sdtdatahash" xmlns:w16sdtfl="http://schemas.microsoft.com/office/word/2024/wordml/sdtformatlock" xmlns:w16se="http://schemas.microsoft.com/office/word/2015/wordml/symex" xmlns:wpg="http://schemas.microsoft.com/office/word/2010/wordprocessingGroup" xmlns:wpi="http://schemas.microsoft.com/office/word/2010/wordprocessingInk" xmlns:wne="http://schemas.microsoft.com/office/word/2006/wordml" xmlns:wps="http://schemas.microsoft.com/office/word/2010/wordprocessingShape" mc:Ignorable="w14 w15 w16se w16cid w16 w16cex w16sdtdh w16sdtfl w16du wp14">
+<w:ftr xmlns:wpc="http://schemas.microsoft.com/office/word/2010/wordprocessingCanvas" xmlns:cx="http://schemas.microsoft.com/office/drawing/2014/chartex" xmlns:cx1="http://schemas.microsoft.com/office/drawing/2015/9/8/chartex" xmlns:cx2="http://schemas.microsoft.com/office/drawing/2015/10/21/chartex" xmlns:cx3="http://schemas.microsoft.com/office/drawing/2016/5/9/chartex" xmlns:cx4="http://schemas.microsoft.com/office/drawing/2016/5/10/chartex" xmlns:cx5="http://schemas.microsoft.com/office/drawing/2016/5/11/chartex" xmlns:cx6="http://schemas.microsoft.com/office/drawing/2016/5/12/chartex" xmlns:cx7="http://schemas.microsoft.com/office/drawing/2016/5/13/chartex" xmlns:cx8="http://schemas.microsoft.com/office/drawing/2016/5/14/chartex" xmlns:mc="http://schemas.openxmlformats.org/markup-compatibility/2006" xmlns:aink="http://schemas.microsoft.com/office/drawing/2016/ink" xmlns:am3d="http://schemas.microsoft.com/office/drawing/2017/model3d" xmlns:o="urn:schemas-microsoft-com:office:office" xmlns:oel="http://schemas.microsoft.com/office/2019/extlst" xmlns:r="http://schemas.openxmlformats.org/officeDocument/2006/relationships" xmlns:m="http://schemas.openxmlformats.org/officeDocument/2006/math" xmlns:v="urn:schemas-microsoft-com:vml" xmlns:wp14="http://schemas.microsoft.com/office/word/2010/wordprocessingDrawing" xmlns:wp="http://schemas.openxmlformats.org/drawingml/2006/wordprocessingDrawing" xmlns:w10="urn:schemas-microsoft-com:office:word" xmlns:w="http://schemas.openxmlformats.org/wordprocessingml/2006/main" xmlns:w14="http://schemas.microsoft.com/office/word/2010/wordml" xmlns:w15="http://schemas.microsoft.com/office/word/2012/wordml" xmlns:w16cex="http://schemas.microsoft.com/office/word/2018/wordml/cex" xmlns:w16cid="http://schemas.microsoft.com/office/word/2016/wordml/cid" xmlns:w16="http://schemas.microsoft.com/office/word/2018/wordml" xmlns:w16du="http://schemas.microsoft.com/office/word/2023/wordml/word16du" xmlns:w16sdtdh="http://schemas.microsoft.com/office/word/2020/wordml/sdtdatahash" xmlns:w16se="http://schemas.microsoft.com/office/word/2015/wordml/symex" xmlns:wpg="http://schemas.microsoft.com/office/word/2010/wordprocessingGroup" xmlns:wpi="http://schemas.microsoft.com/office/word/2010/wordprocessingInk" xmlns:wne="http://schemas.microsoft.com/office/word/2006/wordml" xmlns:wps="http://schemas.microsoft.com/office/word/2010/wordprocessingShape" mc:Ignorable="w14 w15 w16se w16cid w16 w16cex w16sdtdh w16du wp14">
   <w:p>
     <w:pPr>
       <w:pStyle w:val="Footer"/>
@@ -11987,7 +12082,7 @@
 </file>
 
 <file path=word/footer3.xml><?xml version="1.0" encoding="utf-8"?>
-<w:ftr xmlns:wpc="http://schemas.microsoft.com/office/word/2010/wordprocessingCanvas" xmlns:cx="http://schemas.microsoft.com/office/drawing/2014/chartex" xmlns:cx1="http://schemas.microsoft.com/office/drawing/2015/9/8/chartex" xmlns:cx2="http://schemas.microsoft.com/office/drawing/2015/10/21/chartex" xmlns:cx3="http://schemas.microsoft.com/office/drawing/2016/5/9/chartex" xmlns:cx4="http://schemas.microsoft.com/office/drawing/2016/5/10/chartex" xmlns:cx5="http://schemas.microsoft.com/office/drawing/2016/5/11/chartex" xmlns:cx6="http://schemas.microsoft.com/office/drawing/2016/5/12/chartex" xmlns:cx7="http://schemas.microsoft.com/office/drawing/2016/5/13/chartex" xmlns:cx8="http://schemas.microsoft.com/office/drawing/2016/5/14/chartex" xmlns:mc="http://schemas.openxmlformats.org/markup-compatibility/2006" xmlns:aink="http://schemas.microsoft.com/office/drawing/2016/ink" xmlns:am3d="http://schemas.microsoft.com/office/drawing/2017/model3d" xmlns:o="urn:schemas-microsoft-com:office:office" xmlns:oel="http://schemas.microsoft.com/office/2019/extlst" xmlns:r="http://schemas.openxmlformats.org/officeDocument/2006/relationships" xmlns:m="http://schemas.openxmlformats.org/officeDocument/2006/math" xmlns:v="urn:schemas-microsoft-com:vml" xmlns:wp14="http://schemas.microsoft.com/office/word/2010/wordprocessingDrawing" xmlns:wp="http://schemas.openxmlformats.org/drawingml/2006/wordprocessingDrawing" xmlns:w10="urn:schemas-microsoft-com:office:word" xmlns:w="http://schemas.openxmlformats.org/wordprocessingml/2006/main" xmlns:w14="http://schemas.microsoft.com/office/word/2010/wordml" xmlns:w15="http://schemas.microsoft.com/office/word/2012/wordml" xmlns:w16cex="http://schemas.microsoft.com/office/word/2018/wordml/cex" xmlns:w16cid="http://schemas.microsoft.com/office/word/2016/wordml/cid" xmlns:w16="http://schemas.microsoft.com/office/word/2018/wordml" xmlns:w16du="http://schemas.microsoft.com/office/word/2023/wordml/word16du" xmlns:w16sdtdh="http://schemas.microsoft.com/office/word/2020/wordml/sdtdatahash" xmlns:w16sdtfl="http://schemas.microsoft.com/office/word/2024/wordml/sdtformatlock" xmlns:w16se="http://schemas.microsoft.com/office/word/2015/wordml/symex" xmlns:wpg="http://schemas.microsoft.com/office/word/2010/wordprocessingGroup" xmlns:wpi="http://schemas.microsoft.com/office/word/2010/wordprocessingInk" xmlns:wne="http://schemas.microsoft.com/office/word/2006/wordml" xmlns:wps="http://schemas.microsoft.com/office/word/2010/wordprocessingShape" mc:Ignorable="w14 w15 w16se w16cid w16 w16cex w16sdtdh w16sdtfl w16du wp14">
+<w:ftr xmlns:wpc="http://schemas.microsoft.com/office/word/2010/wordprocessingCanvas" xmlns:cx="http://schemas.microsoft.com/office/drawing/2014/chartex" xmlns:cx1="http://schemas.microsoft.com/office/drawing/2015/9/8/chartex" xmlns:cx2="http://schemas.microsoft.com/office/drawing/2015/10/21/chartex" xmlns:cx3="http://schemas.microsoft.com/office/drawing/2016/5/9/chartex" xmlns:cx4="http://schemas.microsoft.com/office/drawing/2016/5/10/chartex" xmlns:cx5="http://schemas.microsoft.com/office/drawing/2016/5/11/chartex" xmlns:cx6="http://schemas.microsoft.com/office/drawing/2016/5/12/chartex" xmlns:cx7="http://schemas.microsoft.com/office/drawing/2016/5/13/chartex" xmlns:cx8="http://schemas.microsoft.com/office/drawing/2016/5/14/chartex" xmlns:mc="http://schemas.openxmlformats.org/markup-compatibility/2006" xmlns:aink="http://schemas.microsoft.com/office/drawing/2016/ink" xmlns:am3d="http://schemas.microsoft.com/office/drawing/2017/model3d" xmlns:o="urn:schemas-microsoft-com:office:office" xmlns:oel="http://schemas.microsoft.com/office/2019/extlst" xmlns:r="http://schemas.openxmlformats.org/officeDocument/2006/relationships" xmlns:m="http://schemas.openxmlformats.org/officeDocument/2006/math" xmlns:v="urn:schemas-microsoft-com:vml" xmlns:wp14="http://schemas.microsoft.com/office/word/2010/wordprocessingDrawing" xmlns:wp="http://schemas.openxmlformats.org/drawingml/2006/wordprocessingDrawing" xmlns:w10="urn:schemas-microsoft-com:office:word" xmlns:w="http://schemas.openxmlformats.org/wordprocessingml/2006/main" xmlns:w14="http://schemas.microsoft.com/office/word/2010/wordml" xmlns:w15="http://schemas.microsoft.com/office/word/2012/wordml" xmlns:w16cex="http://schemas.microsoft.com/office/word/2018/wordml/cex" xmlns:w16cid="http://schemas.microsoft.com/office/word/2016/wordml/cid" xmlns:w16="http://schemas.microsoft.com/office/word/2018/wordml" xmlns:w16du="http://schemas.microsoft.com/office/word/2023/wordml/word16du" xmlns:w16sdtdh="http://schemas.microsoft.com/office/word/2020/wordml/sdtdatahash" xmlns:w16se="http://schemas.microsoft.com/office/word/2015/wordml/symex" xmlns:wpg="http://schemas.microsoft.com/office/word/2010/wordprocessingGroup" xmlns:wpi="http://schemas.microsoft.com/office/word/2010/wordprocessingInk" xmlns:wne="http://schemas.microsoft.com/office/word/2006/wordml" xmlns:wps="http://schemas.microsoft.com/office/word/2010/wordprocessingShape" mc:Ignorable="w14 w15 w16se w16cid w16 w16cex w16sdtdh w16du wp14">
   <w:p>
     <w:pPr>
       <w:pStyle w:val="Footer"/>
@@ -11997,7 +12092,7 @@
 </file>
 
 <file path=word/footnotes.xml><?xml version="1.0" encoding="utf-8"?>
-<w:footnotes xmlns:wpc="http://schemas.microsoft.com/office/word/2010/wordprocessingCanvas" xmlns:cx="http://schemas.microsoft.com/office/drawing/2014/chartex" xmlns:cx1="http://schemas.microsoft.com/office/drawing/2015/9/8/chartex" xmlns:cx2="http://schemas.microsoft.com/office/drawing/2015/10/21/chartex" xmlns:cx3="http://schemas.microsoft.com/office/drawing/2016/5/9/chartex" xmlns:cx4="http://schemas.microsoft.com/office/drawing/2016/5/10/chartex" xmlns:cx5="http://schemas.microsoft.com/office/drawing/2016/5/11/chartex" xmlns:cx6="http://schemas.microsoft.com/office/drawing/2016/5/12/chartex" xmlns:cx7="http://schemas.microsoft.com/office/drawing/2016/5/13/chartex" xmlns:cx8="http://schemas.microsoft.com/office/drawing/2016/5/14/chartex" xmlns:mc="http://schemas.openxmlformats.org/markup-compatibility/2006" xmlns:aink="http://schemas.microsoft.com/office/drawing/2016/ink" xmlns:am3d="http://schemas.microsoft.com/office/drawing/2017/model3d" xmlns:o="urn:schemas-microsoft-com:office:office" xmlns:oel="http://schemas.microsoft.com/office/2019/extlst" xmlns:r="http://schemas.openxmlformats.org/officeDocument/2006/relationships" xmlns:m="http://schemas.openxmlformats.org/officeDocument/2006/math" xmlns:v="urn:schemas-microsoft-com:vml" xmlns:wp14="http://schemas.microsoft.com/office/word/2010/wordprocessingDrawing" xmlns:wp="http://schemas.openxmlformats.org/drawingml/2006/wordprocessingDrawing" xmlns:w10="urn:schemas-microsoft-com:office:word" xmlns:w="http://schemas.openxmlformats.org/wordprocessingml/2006/main" xmlns:w14="http://schemas.microsoft.com/office/word/2010/wordml" xmlns:w15="http://schemas.microsoft.com/office/word/2012/wordml" xmlns:w16cex="http://schemas.microsoft.com/office/word/2018/wordml/cex" xmlns:w16cid="http://schemas.microsoft.com/office/word/2016/wordml/cid" xmlns:w16="http://schemas.microsoft.com/office/word/2018/wordml" xmlns:w16du="http://schemas.microsoft.com/office/word/2023/wordml/word16du" xmlns:w16sdtdh="http://schemas.microsoft.com/office/word/2020/wordml/sdtdatahash" xmlns:w16sdtfl="http://schemas.microsoft.com/office/word/2024/wordml/sdtformatlock" xmlns:w16se="http://schemas.microsoft.com/office/word/2015/wordml/symex" xmlns:wpg="http://schemas.microsoft.com/office/word/2010/wordprocessingGroup" xmlns:wpi="http://schemas.microsoft.com/office/word/2010/wordprocessingInk" xmlns:wne="http://schemas.microsoft.com/office/word/2006/wordml" xmlns:wps="http://schemas.microsoft.com/office/word/2010/wordprocessingShape" mc:Ignorable="w14 w15 w16se w16cid w16 w16cex w16sdtdh w16sdtfl w16du wp14">
+<w:footnotes xmlns:wpc="http://schemas.microsoft.com/office/word/2010/wordprocessingCanvas" xmlns:cx="http://schemas.microsoft.com/office/drawing/2014/chartex" xmlns:cx1="http://schemas.microsoft.com/office/drawing/2015/9/8/chartex" xmlns:cx2="http://schemas.microsoft.com/office/drawing/2015/10/21/chartex" xmlns:cx3="http://schemas.microsoft.com/office/drawing/2016/5/9/chartex" xmlns:cx4="http://schemas.microsoft.com/office/drawing/2016/5/10/chartex" xmlns:cx5="http://schemas.microsoft.com/office/drawing/2016/5/11/chartex" xmlns:cx6="http://schemas.microsoft.com/office/drawing/2016/5/12/chartex" xmlns:cx7="http://schemas.microsoft.com/office/drawing/2016/5/13/chartex" xmlns:cx8="http://schemas.microsoft.com/office/drawing/2016/5/14/chartex" xmlns:mc="http://schemas.openxmlformats.org/markup-compatibility/2006" xmlns:aink="http://schemas.microsoft.com/office/drawing/2016/ink" xmlns:am3d="http://schemas.microsoft.com/office/drawing/2017/model3d" xmlns:o="urn:schemas-microsoft-com:office:office" xmlns:oel="http://schemas.microsoft.com/office/2019/extlst" xmlns:r="http://schemas.openxmlformats.org/officeDocument/2006/relationships" xmlns:m="http://schemas.openxmlformats.org/officeDocument/2006/math" xmlns:v="urn:schemas-microsoft-com:vml" xmlns:wp14="http://schemas.microsoft.com/office/word/2010/wordprocessingDrawing" xmlns:wp="http://schemas.openxmlformats.org/drawingml/2006/wordprocessingDrawing" xmlns:w10="urn:schemas-microsoft-com:office:word" xmlns:w="http://schemas.openxmlformats.org/wordprocessingml/2006/main" xmlns:w14="http://schemas.microsoft.com/office/word/2010/wordml" xmlns:w15="http://schemas.microsoft.com/office/word/2012/wordml" xmlns:w16cex="http://schemas.microsoft.com/office/word/2018/wordml/cex" xmlns:w16cid="http://schemas.microsoft.com/office/word/2016/wordml/cid" xmlns:w16="http://schemas.microsoft.com/office/word/2018/wordml" xmlns:w16du="http://schemas.microsoft.com/office/word/2023/wordml/word16du" xmlns:w16sdtdh="http://schemas.microsoft.com/office/word/2020/wordml/sdtdatahash" xmlns:w16se="http://schemas.microsoft.com/office/word/2015/wordml/symex" xmlns:wpg="http://schemas.microsoft.com/office/word/2010/wordprocessingGroup" xmlns:wpi="http://schemas.microsoft.com/office/word/2010/wordprocessingInk" xmlns:wne="http://schemas.microsoft.com/office/word/2006/wordml" xmlns:wps="http://schemas.microsoft.com/office/word/2010/wordprocessingShape" mc:Ignorable="w14 w15 w16se w16cid w16 w16cex w16sdtdh w16du wp14">
   <w:footnote w:type="separator" w:id="-1">
     <w:p>
       <w:r>
@@ -12032,7 +12127,7 @@
 </file>
 
 <file path=word/header1.xml><?xml version="1.0" encoding="utf-8"?>
-<w:hdr xmlns:wpc="http://schemas.microsoft.com/office/word/2010/wordprocessingCanvas" xmlns:cx="http://schemas.microsoft.com/office/drawing/2014/chartex" xmlns:cx1="http://schemas.microsoft.com/office/drawing/2015/9/8/chartex" xmlns:cx2="http://schemas.microsoft.com/office/drawing/2015/10/21/chartex" xmlns:cx3="http://schemas.microsoft.com/office/drawing/2016/5/9/chartex" xmlns:cx4="http://schemas.microsoft.com/office/drawing/2016/5/10/chartex" xmlns:cx5="http://schemas.microsoft.com/office/drawing/2016/5/11/chartex" xmlns:cx6="http://schemas.microsoft.com/office/drawing/2016/5/12/chartex" xmlns:cx7="http://schemas.microsoft.com/office/drawing/2016/5/13/chartex" xmlns:cx8="http://schemas.microsoft.com/office/drawing/2016/5/14/chartex" xmlns:mc="http://schemas.openxmlformats.org/markup-compatibility/2006" xmlns:aink="http://schemas.microsoft.com/office/drawing/2016/ink" xmlns:am3d="http://schemas.microsoft.com/office/drawing/2017/model3d" xmlns:o="urn:schemas-microsoft-com:office:office" xmlns:oel="http://schemas.microsoft.com/office/2019/extlst" xmlns:r="http://schemas.openxmlformats.org/officeDocument/2006/relationships" xmlns:m="http://schemas.openxmlformats.org/officeDocument/2006/math" xmlns:v="urn:schemas-microsoft-com:vml" xmlns:wp14="http://schemas.microsoft.com/office/word/2010/wordprocessingDrawing" xmlns:wp="http://schemas.openxmlformats.org/drawingml/2006/wordprocessingDrawing" xmlns:w10="urn:schemas-microsoft-com:office:word" xmlns:w="http://schemas.openxmlformats.org/wordprocessingml/2006/main" xmlns:w14="http://schemas.microsoft.com/office/word/2010/wordml" xmlns:w15="http://schemas.microsoft.com/office/word/2012/wordml" xmlns:w16cex="http://schemas.microsoft.com/office/word/2018/wordml/cex" xmlns:w16cid="http://schemas.microsoft.com/office/word/2016/wordml/cid" xmlns:w16="http://schemas.microsoft.com/office/word/2018/wordml" xmlns:w16du="http://schemas.microsoft.com/office/word/2023/wordml/word16du" xmlns:w16sdtdh="http://schemas.microsoft.com/office/word/2020/wordml/sdtdatahash" xmlns:w16sdtfl="http://schemas.microsoft.com/office/word/2024/wordml/sdtformatlock" xmlns:w16se="http://schemas.microsoft.com/office/word/2015/wordml/symex" xmlns:wpg="http://schemas.microsoft.com/office/word/2010/wordprocessingGroup" xmlns:wpi="http://schemas.microsoft.com/office/word/2010/wordprocessingInk" xmlns:wne="http://schemas.microsoft.com/office/word/2006/wordml" xmlns:wps="http://schemas.microsoft.com/office/word/2010/wordprocessingShape" mc:Ignorable="w14 w15 w16se w16cid w16 w16cex w16sdtdh w16sdtfl w16du wp14">
+<w:hdr xmlns:wpc="http://schemas.microsoft.com/office/word/2010/wordprocessingCanvas" xmlns:cx="http://schemas.microsoft.com/office/drawing/2014/chartex" xmlns:cx1="http://schemas.microsoft.com/office/drawing/2015/9/8/chartex" xmlns:cx2="http://schemas.microsoft.com/office/drawing/2015/10/21/chartex" xmlns:cx3="http://schemas.microsoft.com/office/drawing/2016/5/9/chartex" xmlns:cx4="http://schemas.microsoft.com/office/drawing/2016/5/10/chartex" xmlns:cx5="http://schemas.microsoft.com/office/drawing/2016/5/11/chartex" xmlns:cx6="http://schemas.microsoft.com/office/drawing/2016/5/12/chartex" xmlns:cx7="http://schemas.microsoft.com/office/drawing/2016/5/13/chartex" xmlns:cx8="http://schemas.microsoft.com/office/drawing/2016/5/14/chartex" xmlns:mc="http://schemas.openxmlformats.org/markup-compatibility/2006" xmlns:aink="http://schemas.microsoft.com/office/drawing/2016/ink" xmlns:am3d="http://schemas.microsoft.com/office/drawing/2017/model3d" xmlns:o="urn:schemas-microsoft-com:office:office" xmlns:oel="http://schemas.microsoft.com/office/2019/extlst" xmlns:r="http://schemas.openxmlformats.org/officeDocument/2006/relationships" xmlns:m="http://schemas.openxmlformats.org/officeDocument/2006/math" xmlns:v="urn:schemas-microsoft-com:vml" xmlns:wp14="http://schemas.microsoft.com/office/word/2010/wordprocessingDrawing" xmlns:wp="http://schemas.openxmlformats.org/drawingml/2006/wordprocessingDrawing" xmlns:w10="urn:schemas-microsoft-com:office:word" xmlns:w="http://schemas.openxmlformats.org/wordprocessingml/2006/main" xmlns:w14="http://schemas.microsoft.com/office/word/2010/wordml" xmlns:w15="http://schemas.microsoft.com/office/word/2012/wordml" xmlns:w16cex="http://schemas.microsoft.com/office/word/2018/wordml/cex" xmlns:w16cid="http://schemas.microsoft.com/office/word/2016/wordml/cid" xmlns:w16="http://schemas.microsoft.com/office/word/2018/wordml" xmlns:w16du="http://schemas.microsoft.com/office/word/2023/wordml/word16du" xmlns:w16sdtdh="http://schemas.microsoft.com/office/word/2020/wordml/sdtdatahash" xmlns:w16se="http://schemas.microsoft.com/office/word/2015/wordml/symex" xmlns:wpg="http://schemas.microsoft.com/office/word/2010/wordprocessingGroup" xmlns:wpi="http://schemas.microsoft.com/office/word/2010/wordprocessingInk" xmlns:wne="http://schemas.microsoft.com/office/word/2006/wordml" xmlns:wps="http://schemas.microsoft.com/office/word/2010/wordprocessingShape" mc:Ignorable="w14 w15 w16se w16cid w16 w16cex w16sdtdh w16du wp14">
   <w:p>
     <w:pPr>
       <w:pStyle w:val="Header"/>
@@ -12042,7 +12137,7 @@
 </file>
 
 <file path=word/header2.xml><?xml version="1.0" encoding="utf-8"?>
-<w:hdr xmlns:wpc="http://schemas.microsoft.com/office/word/2010/wordprocessingCanvas" xmlns:cx="http://schemas.microsoft.com/office/drawing/2014/chartex" xmlns:cx1="http://schemas.microsoft.com/office/drawing/2015/9/8/chartex" xmlns:cx2="http://schemas.microsoft.com/office/drawing/2015/10/21/chartex" xmlns:cx3="http://schemas.microsoft.com/office/drawing/2016/5/9/chartex" xmlns:cx4="http://schemas.microsoft.com/office/drawing/2016/5/10/chartex" xmlns:cx5="http://schemas.microsoft.com/office/drawing/2016/5/11/chartex" xmlns:cx6="http://schemas.microsoft.com/office/drawing/2016/5/12/chartex" xmlns:cx7="http://schemas.microsoft.com/office/drawing/2016/5/13/chartex" xmlns:cx8="http://schemas.microsoft.com/office/drawing/2016/5/14/chartex" xmlns:mc="http://schemas.openxmlformats.org/markup-compatibility/2006" xmlns:aink="http://schemas.microsoft.com/office/drawing/2016/ink" xmlns:am3d="http://schemas.microsoft.com/office/drawing/2017/model3d" xmlns:o="urn:schemas-microsoft-com:office:office" xmlns:oel="http://schemas.microsoft.com/office/2019/extlst" xmlns:r="http://schemas.openxmlformats.org/officeDocument/2006/relationships" xmlns:m="http://schemas.openxmlformats.org/officeDocument/2006/math" xmlns:v="urn:schemas-microsoft-com:vml" xmlns:wp14="http://schemas.microsoft.com/office/word/2010/wordprocessingDrawing" xmlns:wp="http://schemas.openxmlformats.org/drawingml/2006/wordprocessingDrawing" xmlns:w10="urn:schemas-microsoft-com:office:word" xmlns:w="http://schemas.openxmlformats.org/wordprocessingml/2006/main" xmlns:w14="http://schemas.microsoft.com/office/word/2010/wordml" xmlns:w15="http://schemas.microsoft.com/office/word/2012/wordml" xmlns:w16cex="http://schemas.microsoft.com/office/word/2018/wordml/cex" xmlns:w16cid="http://schemas.microsoft.com/office/word/2016/wordml/cid" xmlns:w16="http://schemas.microsoft.com/office/word/2018/wordml" xmlns:w16du="http://schemas.microsoft.com/office/word/2023/wordml/word16du" xmlns:w16sdtdh="http://schemas.microsoft.com/office/word/2020/wordml/sdtdatahash" xmlns:w16sdtfl="http://schemas.microsoft.com/office/word/2024/wordml/sdtformatlock" xmlns:w16se="http://schemas.microsoft.com/office/word/2015/wordml/symex" xmlns:wpg="http://schemas.microsoft.com/office/word/2010/wordprocessingGroup" xmlns:wpi="http://schemas.microsoft.com/office/word/2010/wordprocessingInk" xmlns:wne="http://schemas.microsoft.com/office/word/2006/wordml" xmlns:wps="http://schemas.microsoft.com/office/word/2010/wordprocessingShape" mc:Ignorable="w14 w15 w16se w16cid w16 w16cex w16sdtdh w16sdtfl w16du wp14">
+<w:hdr xmlns:wpc="http://schemas.microsoft.com/office/word/2010/wordprocessingCanvas" xmlns:cx="http://schemas.microsoft.com/office/drawing/2014/chartex" xmlns:cx1="http://schemas.microsoft.com/office/drawing/2015/9/8/chartex" xmlns:cx2="http://schemas.microsoft.com/office/drawing/2015/10/21/chartex" xmlns:cx3="http://schemas.microsoft.com/office/drawing/2016/5/9/chartex" xmlns:cx4="http://schemas.microsoft.com/office/drawing/2016/5/10/chartex" xmlns:cx5="http://schemas.microsoft.com/office/drawing/2016/5/11/chartex" xmlns:cx6="http://schemas.microsoft.com/office/drawing/2016/5/12/chartex" xmlns:cx7="http://schemas.microsoft.com/office/drawing/2016/5/13/chartex" xmlns:cx8="http://schemas.microsoft.com/office/drawing/2016/5/14/chartex" xmlns:mc="http://schemas.openxmlformats.org/markup-compatibility/2006" xmlns:aink="http://schemas.microsoft.com/office/drawing/2016/ink" xmlns:am3d="http://schemas.microsoft.com/office/drawing/2017/model3d" xmlns:o="urn:schemas-microsoft-com:office:office" xmlns:oel="http://schemas.microsoft.com/office/2019/extlst" xmlns:r="http://schemas.openxmlformats.org/officeDocument/2006/relationships" xmlns:m="http://schemas.openxmlformats.org/officeDocument/2006/math" xmlns:v="urn:schemas-microsoft-com:vml" xmlns:wp14="http://schemas.microsoft.com/office/word/2010/wordprocessingDrawing" xmlns:wp="http://schemas.openxmlformats.org/drawingml/2006/wordprocessingDrawing" xmlns:w10="urn:schemas-microsoft-com:office:word" xmlns:w="http://schemas.openxmlformats.org/wordprocessingml/2006/main" xmlns:w14="http://schemas.microsoft.com/office/word/2010/wordml" xmlns:w15="http://schemas.microsoft.com/office/word/2012/wordml" xmlns:w16cex="http://schemas.microsoft.com/office/word/2018/wordml/cex" xmlns:w16cid="http://schemas.microsoft.com/office/word/2016/wordml/cid" xmlns:w16="http://schemas.microsoft.com/office/word/2018/wordml" xmlns:w16du="http://schemas.microsoft.com/office/word/2023/wordml/word16du" xmlns:w16sdtdh="http://schemas.microsoft.com/office/word/2020/wordml/sdtdatahash" xmlns:w16se="http://schemas.microsoft.com/office/word/2015/wordml/symex" xmlns:wpg="http://schemas.microsoft.com/office/word/2010/wordprocessingGroup" xmlns:wpi="http://schemas.microsoft.com/office/word/2010/wordprocessingInk" xmlns:wne="http://schemas.microsoft.com/office/word/2006/wordml" xmlns:wps="http://schemas.microsoft.com/office/word/2010/wordprocessingShape" mc:Ignorable="w14 w15 w16se w16cid w16 w16cex w16sdtdh w16du wp14">
   <w:p>
     <w:pPr>
       <w:tabs>
@@ -12097,7 +12192,7 @@
 </file>
 
 <file path=word/header3.xml><?xml version="1.0" encoding="utf-8"?>
-<w:hdr xmlns:wpc="http://schemas.microsoft.com/office/word/2010/wordprocessingCanvas" xmlns:cx="http://schemas.microsoft.com/office/drawing/2014/chartex" xmlns:cx1="http://schemas.microsoft.com/office/drawing/2015/9/8/chartex" xmlns:cx2="http://schemas.microsoft.com/office/drawing/2015/10/21/chartex" xmlns:cx3="http://schemas.microsoft.com/office/drawing/2016/5/9/chartex" xmlns:cx4="http://schemas.microsoft.com/office/drawing/2016/5/10/chartex" xmlns:cx5="http://schemas.microsoft.com/office/drawing/2016/5/11/chartex" xmlns:cx6="http://schemas.microsoft.com/office/drawing/2016/5/12/chartex" xmlns:cx7="http://schemas.microsoft.com/office/drawing/2016/5/13/chartex" xmlns:cx8="http://schemas.microsoft.com/office/drawing/2016/5/14/chartex" xmlns:mc="http://schemas.openxmlformats.org/markup-compatibility/2006" xmlns:aink="http://schemas.microsoft.com/office/drawing/2016/ink" xmlns:am3d="http://schemas.microsoft.com/office/drawing/2017/model3d" xmlns:o="urn:schemas-microsoft-com:office:office" xmlns:oel="http://schemas.microsoft.com/office/2019/extlst" xmlns:r="http://schemas.openxmlformats.org/officeDocument/2006/relationships" xmlns:m="http://schemas.openxmlformats.org/officeDocument/2006/math" xmlns:v="urn:schemas-microsoft-com:vml" xmlns:wp14="http://schemas.microsoft.com/office/word/2010/wordprocessingDrawing" xmlns:wp="http://schemas.openxmlformats.org/drawingml/2006/wordprocessingDrawing" xmlns:w10="urn:schemas-microsoft-com:office:word" xmlns:w="http://schemas.openxmlformats.org/wordprocessingml/2006/main" xmlns:w14="http://schemas.microsoft.com/office/word/2010/wordml" xmlns:w15="http://schemas.microsoft.com/office/word/2012/wordml" xmlns:w16cex="http://schemas.microsoft.com/office/word/2018/wordml/cex" xmlns:w16cid="http://schemas.microsoft.com/office/word/2016/wordml/cid" xmlns:w16="http://schemas.microsoft.com/office/word/2018/wordml" xmlns:w16du="http://schemas.microsoft.com/office/word/2023/wordml/word16du" xmlns:w16sdtdh="http://schemas.microsoft.com/office/word/2020/wordml/sdtdatahash" xmlns:w16sdtfl="http://schemas.microsoft.com/office/word/2024/wordml/sdtformatlock" xmlns:w16se="http://schemas.microsoft.com/office/word/2015/wordml/symex" xmlns:wpg="http://schemas.microsoft.com/office/word/2010/wordprocessingGroup" xmlns:wpi="http://schemas.microsoft.com/office/word/2010/wordprocessingInk" xmlns:wne="http://schemas.microsoft.com/office/word/2006/wordml" xmlns:wps="http://schemas.microsoft.com/office/word/2010/wordprocessingShape" mc:Ignorable="w14 w15 w16se w16cid w16 w16cex w16sdtdh w16sdtfl w16du wp14">
+<w:hdr xmlns:wpc="http://schemas.microsoft.com/office/word/2010/wordprocessingCanvas" xmlns:cx="http://schemas.microsoft.com/office/drawing/2014/chartex" xmlns:cx1="http://schemas.microsoft.com/office/drawing/2015/9/8/chartex" xmlns:cx2="http://schemas.microsoft.com/office/drawing/2015/10/21/chartex" xmlns:cx3="http://schemas.microsoft.com/office/drawing/2016/5/9/chartex" xmlns:cx4="http://schemas.microsoft.com/office/drawing/2016/5/10/chartex" xmlns:cx5="http://schemas.microsoft.com/office/drawing/2016/5/11/chartex" xmlns:cx6="http://schemas.microsoft.com/office/drawing/2016/5/12/chartex" xmlns:cx7="http://schemas.microsoft.com/office/drawing/2016/5/13/chartex" xmlns:cx8="http://schemas.microsoft.com/office/drawing/2016/5/14/chartex" xmlns:mc="http://schemas.openxmlformats.org/markup-compatibility/2006" xmlns:aink="http://schemas.microsoft.com/office/drawing/2016/ink" xmlns:am3d="http://schemas.microsoft.com/office/drawing/2017/model3d" xmlns:o="urn:schemas-microsoft-com:office:office" xmlns:oel="http://schemas.microsoft.com/office/2019/extlst" xmlns:r="http://schemas.openxmlformats.org/officeDocument/2006/relationships" xmlns:m="http://schemas.openxmlformats.org/officeDocument/2006/math" xmlns:v="urn:schemas-microsoft-com:vml" xmlns:wp14="http://schemas.microsoft.com/office/word/2010/wordprocessingDrawing" xmlns:wp="http://schemas.openxmlformats.org/drawingml/2006/wordprocessingDrawing" xmlns:w10="urn:schemas-microsoft-com:office:word" xmlns:w="http://schemas.openxmlformats.org/wordprocessingml/2006/main" xmlns:w14="http://schemas.microsoft.com/office/word/2010/wordml" xmlns:w15="http://schemas.microsoft.com/office/word/2012/wordml" xmlns:w16cex="http://schemas.microsoft.com/office/word/2018/wordml/cex" xmlns:w16cid="http://schemas.microsoft.com/office/word/2016/wordml/cid" xmlns:w16="http://schemas.microsoft.com/office/word/2018/wordml" xmlns:w16du="http://schemas.microsoft.com/office/word/2023/wordml/word16du" xmlns:w16sdtdh="http://schemas.microsoft.com/office/word/2020/wordml/sdtdatahash" xmlns:w16se="http://schemas.microsoft.com/office/word/2015/wordml/symex" xmlns:wpg="http://schemas.microsoft.com/office/word/2010/wordprocessingGroup" xmlns:wpi="http://schemas.microsoft.com/office/word/2010/wordprocessingInk" xmlns:wne="http://schemas.microsoft.com/office/word/2006/wordml" xmlns:wps="http://schemas.microsoft.com/office/word/2010/wordprocessingShape" mc:Ignorable="w14 w15 w16se w16cid w16 w16cex w16sdtdh w16du wp14">
   <w:p>
     <w:pPr>
       <w:pStyle w:val="Header"/>
@@ -12107,7 +12202,7 @@
 </file>
 
 <file path=word/numbering.xml><?xml version="1.0" encoding="utf-8"?>
-<w:numbering xmlns:wpc="http://schemas.microsoft.com/office/word/2010/wordprocessingCanvas" xmlns:cx="http://schemas.microsoft.com/office/drawing/2014/chartex" xmlns:cx1="http://schemas.microsoft.com/office/drawing/2015/9/8/chartex" xmlns:cx2="http://schemas.microsoft.com/office/drawing/2015/10/21/chartex" xmlns:cx3="http://schemas.microsoft.com/office/drawing/2016/5/9/chartex" xmlns:cx4="http://schemas.microsoft.com/office/drawing/2016/5/10/chartex" xmlns:cx5="http://schemas.microsoft.com/office/drawing/2016/5/11/chartex" xmlns:cx6="http://schemas.microsoft.com/office/drawing/2016/5/12/chartex" xmlns:cx7="http://schemas.microsoft.com/office/drawing/2016/5/13/chartex" xmlns:cx8="http://schemas.microsoft.com/office/drawing/2016/5/14/chartex" xmlns:mc="http://schemas.openxmlformats.org/markup-compatibility/2006" xmlns:aink="http://schemas.microsoft.com/office/drawing/2016/ink" xmlns:am3d="http://schemas.microsoft.com/office/drawing/2017/model3d" xmlns:o="urn:schemas-microsoft-com:office:office" xmlns:oel="http://schemas.microsoft.com/office/2019/extlst" xmlns:r="http://schemas.openxmlformats.org/officeDocument/2006/relationships" xmlns:m="http://schemas.openxmlformats.org/officeDocument/2006/math" xmlns:v="urn:schemas-microsoft-com:vml" xmlns:wp14="http://schemas.microsoft.com/office/word/2010/wordprocessingDrawing" xmlns:wp="http://schemas.openxmlformats.org/drawingml/2006/wordprocessingDrawing" xmlns:w10="urn:schemas-microsoft-com:office:word" xmlns:w="http://schemas.openxmlformats.org/wordprocessingml/2006/main" xmlns:w14="http://schemas.microsoft.com/office/word/2010/wordml" xmlns:w15="http://schemas.microsoft.com/office/word/2012/wordml" xmlns:w16cex="http://schemas.microsoft.com/office/word/2018/wordml/cex" xmlns:w16cid="http://schemas.microsoft.com/office/word/2016/wordml/cid" xmlns:w16="http://schemas.microsoft.com/office/word/2018/wordml" xmlns:w16du="http://schemas.microsoft.com/office/word/2023/wordml/word16du" xmlns:w16sdtdh="http://schemas.microsoft.com/office/word/2020/wordml/sdtdatahash" xmlns:w16sdtfl="http://schemas.microsoft.com/office/word/2024/wordml/sdtformatlock" xmlns:w16se="http://schemas.microsoft.com/office/word/2015/wordml/symex" xmlns:wpg="http://schemas.microsoft.com/office/word/2010/wordprocessingGroup" xmlns:wpi="http://schemas.microsoft.com/office/word/2010/wordprocessingInk" xmlns:wne="http://schemas.microsoft.com/office/word/2006/wordml" xmlns:wps="http://schemas.microsoft.com/office/word/2010/wordprocessingShape" mc:Ignorable="w14 w15 w16se w16cid w16 w16cex w16sdtdh w16sdtfl w16du wp14">
+<w:numbering xmlns:wpc="http://schemas.microsoft.com/office/word/2010/wordprocessingCanvas" xmlns:cx="http://schemas.microsoft.com/office/drawing/2014/chartex" xmlns:cx1="http://schemas.microsoft.com/office/drawing/2015/9/8/chartex" xmlns:cx2="http://schemas.microsoft.com/office/drawing/2015/10/21/chartex" xmlns:cx3="http://schemas.microsoft.com/office/drawing/2016/5/9/chartex" xmlns:cx4="http://schemas.microsoft.com/office/drawing/2016/5/10/chartex" xmlns:cx5="http://schemas.microsoft.com/office/drawing/2016/5/11/chartex" xmlns:cx6="http://schemas.microsoft.com/office/drawing/2016/5/12/chartex" xmlns:cx7="http://schemas.microsoft.com/office/drawing/2016/5/13/chartex" xmlns:cx8="http://schemas.microsoft.com/office/drawing/2016/5/14/chartex" xmlns:mc="http://schemas.openxmlformats.org/markup-compatibility/2006" xmlns:aink="http://schemas.microsoft.com/office/drawing/2016/ink" xmlns:am3d="http://schemas.microsoft.com/office/drawing/2017/model3d" xmlns:o="urn:schemas-microsoft-com:office:office" xmlns:oel="http://schemas.microsoft.com/office/2019/extlst" xmlns:r="http://schemas.openxmlformats.org/officeDocument/2006/relationships" xmlns:m="http://schemas.openxmlformats.org/officeDocument/2006/math" xmlns:v="urn:schemas-microsoft-com:vml" xmlns:wp14="http://schemas.microsoft.com/office/word/2010/wordprocessingDrawing" xmlns:wp="http://schemas.openxmlformats.org/drawingml/2006/wordprocessingDrawing" xmlns:w10="urn:schemas-microsoft-com:office:word" xmlns:w="http://schemas.openxmlformats.org/wordprocessingml/2006/main" xmlns:w14="http://schemas.microsoft.com/office/word/2010/wordml" xmlns:w15="http://schemas.microsoft.com/office/word/2012/wordml" xmlns:w16cex="http://schemas.microsoft.com/office/word/2018/wordml/cex" xmlns:w16cid="http://schemas.microsoft.com/office/word/2016/wordml/cid" xmlns:w16="http://schemas.microsoft.com/office/word/2018/wordml" xmlns:w16du="http://schemas.microsoft.com/office/word/2023/wordml/word16du" xmlns:w16sdtdh="http://schemas.microsoft.com/office/word/2020/wordml/sdtdatahash" xmlns:w16se="http://schemas.microsoft.com/office/word/2015/wordml/symex" xmlns:wpg="http://schemas.microsoft.com/office/word/2010/wordprocessingGroup" xmlns:wpi="http://schemas.microsoft.com/office/word/2010/wordprocessingInk" xmlns:wne="http://schemas.microsoft.com/office/word/2006/wordml" xmlns:wps="http://schemas.microsoft.com/office/word/2010/wordprocessingShape" mc:Ignorable="w14 w15 w16se w16cid w16 w16cex w16sdtdh w16du wp14">
   <w:abstractNum w:abstractNumId="0" w15:restartNumberingAfterBreak="0">
     <w:nsid w:val="FFFFFF7C"/>
     <w:multiLevelType w:val="singleLevel"/>
@@ -12530,7 +12625,7 @@
 </file>
 
 <file path=word/people.xml><?xml version="1.0" encoding="utf-8"?>
-<w15:people xmlns:wpc="http://schemas.microsoft.com/office/word/2010/wordprocessingCanvas" xmlns:cx="http://schemas.microsoft.com/office/drawing/2014/chartex" xmlns:cx1="http://schemas.microsoft.com/office/drawing/2015/9/8/chartex" xmlns:cx2="http://schemas.microsoft.com/office/drawing/2015/10/21/chartex" xmlns:cx3="http://schemas.microsoft.com/office/drawing/2016/5/9/chartex" xmlns:cx4="http://schemas.microsoft.com/office/drawing/2016/5/10/chartex" xmlns:cx5="http://schemas.microsoft.com/office/drawing/2016/5/11/chartex" xmlns:cx6="http://schemas.microsoft.com/office/drawing/2016/5/12/chartex" xmlns:cx7="http://schemas.microsoft.com/office/drawing/2016/5/13/chartex" xmlns:cx8="http://schemas.microsoft.com/office/drawing/2016/5/14/chartex" xmlns:mc="http://schemas.openxmlformats.org/markup-compatibility/2006" xmlns:aink="http://schemas.microsoft.com/office/drawing/2016/ink" xmlns:am3d="http://schemas.microsoft.com/office/drawing/2017/model3d" xmlns:o="urn:schemas-microsoft-com:office:office" xmlns:oel="http://schemas.microsoft.com/office/2019/extlst" xmlns:r="http://schemas.openxmlformats.org/officeDocument/2006/relationships" xmlns:m="http://schemas.openxmlformats.org/officeDocument/2006/math" xmlns:v="urn:schemas-microsoft-com:vml" xmlns:wp14="http://schemas.microsoft.com/office/word/2010/wordprocessingDrawing" xmlns:wp="http://schemas.openxmlformats.org/drawingml/2006/wordprocessingDrawing" xmlns:w10="urn:schemas-microsoft-com:office:word" xmlns:w="http://schemas.openxmlformats.org/wordprocessingml/2006/main" xmlns:w14="http://schemas.microsoft.com/office/word/2010/wordml" xmlns:w15="http://schemas.microsoft.com/office/word/2012/wordml" xmlns:w16cex="http://schemas.microsoft.com/office/word/2018/wordml/cex" xmlns:w16cid="http://schemas.microsoft.com/office/word/2016/wordml/cid" xmlns:w16="http://schemas.microsoft.com/office/word/2018/wordml" xmlns:w16du="http://schemas.microsoft.com/office/word/2023/wordml/word16du" xmlns:w16sdtdh="http://schemas.microsoft.com/office/word/2020/wordml/sdtdatahash" xmlns:w16sdtfl="http://schemas.microsoft.com/office/word/2024/wordml/sdtformatlock" xmlns:w16se="http://schemas.microsoft.com/office/word/2015/wordml/symex" xmlns:wpg="http://schemas.microsoft.com/office/word/2010/wordprocessingGroup" xmlns:wpi="http://schemas.microsoft.com/office/word/2010/wordprocessingInk" xmlns:wne="http://schemas.microsoft.com/office/word/2006/wordml" xmlns:wps="http://schemas.microsoft.com/office/word/2010/wordprocessingShape" mc:Ignorable="w14 w15 w16se w16cid w16 w16cex w16sdtdh w16sdtfl w16du wp14">
+<w15:people xmlns:wpc="http://schemas.microsoft.com/office/word/2010/wordprocessingCanvas" xmlns:cx="http://schemas.microsoft.com/office/drawing/2014/chartex" xmlns:cx1="http://schemas.microsoft.com/office/drawing/2015/9/8/chartex" xmlns:cx2="http://schemas.microsoft.com/office/drawing/2015/10/21/chartex" xmlns:cx3="http://schemas.microsoft.com/office/drawing/2016/5/9/chartex" xmlns:cx4="http://schemas.microsoft.com/office/drawing/2016/5/10/chartex" xmlns:cx5="http://schemas.microsoft.com/office/drawing/2016/5/11/chartex" xmlns:cx6="http://schemas.microsoft.com/office/drawing/2016/5/12/chartex" xmlns:cx7="http://schemas.microsoft.com/office/drawing/2016/5/13/chartex" xmlns:cx8="http://schemas.microsoft.com/office/drawing/2016/5/14/chartex" xmlns:mc="http://schemas.openxmlformats.org/markup-compatibility/2006" xmlns:aink="http://schemas.microsoft.com/office/drawing/2016/ink" xmlns:am3d="http://schemas.microsoft.com/office/drawing/2017/model3d" xmlns:o="urn:schemas-microsoft-com:office:office" xmlns:oel="http://schemas.microsoft.com/office/2019/extlst" xmlns:r="http://schemas.openxmlformats.org/officeDocument/2006/relationships" xmlns:m="http://schemas.openxmlformats.org/officeDocument/2006/math" xmlns:v="urn:schemas-microsoft-com:vml" xmlns:wp14="http://schemas.microsoft.com/office/word/2010/wordprocessingDrawing" xmlns:wp="http://schemas.openxmlformats.org/drawingml/2006/wordprocessingDrawing" xmlns:w10="urn:schemas-microsoft-com:office:word" xmlns:w="http://schemas.openxmlformats.org/wordprocessingml/2006/main" xmlns:w14="http://schemas.microsoft.com/office/word/2010/wordml" xmlns:w15="http://schemas.microsoft.com/office/word/2012/wordml" xmlns:w16cex="http://schemas.microsoft.com/office/word/2018/wordml/cex" xmlns:w16cid="http://schemas.microsoft.com/office/word/2016/wordml/cid" xmlns:w16="http://schemas.microsoft.com/office/word/2018/wordml" xmlns:w16du="http://schemas.microsoft.com/office/word/2023/wordml/word16du" xmlns:w16sdtdh="http://schemas.microsoft.com/office/word/2020/wordml/sdtdatahash" xmlns:w16se="http://schemas.microsoft.com/office/word/2015/wordml/symex" xmlns:wpg="http://schemas.microsoft.com/office/word/2010/wordprocessingGroup" xmlns:wpi="http://schemas.microsoft.com/office/word/2010/wordprocessingInk" xmlns:wne="http://schemas.microsoft.com/office/word/2006/wordml" xmlns:wps="http://schemas.microsoft.com/office/word/2010/wordprocessingShape" mc:Ignorable="w14 w15 w16se w16cid w16 w16cex w16sdtdh w16du wp14">
   <w15:person w15:author="Muniz-Diez, Clara">
     <w15:presenceInfo w15:providerId="AD" w15:userId="S::munizdie@lancaster.ac.uk::1a81c6c9-8ef1-45fa-9045-8f70227f4ed9"/>
   </w15:person>
@@ -12538,7 +12633,7 @@
 </file>
 
 <file path=word/styles.xml><?xml version="1.0" encoding="utf-8"?>
-<w:styles xmlns:mc="http://schemas.openxmlformats.org/markup-compatibility/2006" xmlns:r="http://schemas.openxmlformats.org/officeDocument/2006/relationships" xmlns:w="http://schemas.openxmlformats.org/wordprocessingml/2006/main" xmlns:w14="http://schemas.microsoft.com/office/word/2010/wordml" xmlns:w15="http://schemas.microsoft.com/office/word/2012/wordml" xmlns:w16cex="http://schemas.microsoft.com/office/word/2018/wordml/cex" xmlns:w16cid="http://schemas.microsoft.com/office/word/2016/wordml/cid" xmlns:w16="http://schemas.microsoft.com/office/word/2018/wordml" xmlns:w16du="http://schemas.microsoft.com/office/word/2023/wordml/word16du" xmlns:w16sdtdh="http://schemas.microsoft.com/office/word/2020/wordml/sdtdatahash" xmlns:w16sdtfl="http://schemas.microsoft.com/office/word/2024/wordml/sdtformatlock" xmlns:w16se="http://schemas.microsoft.com/office/word/2015/wordml/symex" mc:Ignorable="w14 w15 w16se w16cid w16 w16cex w16sdtdh w16sdtfl w16du">
+<w:styles xmlns:mc="http://schemas.openxmlformats.org/markup-compatibility/2006" xmlns:r="http://schemas.openxmlformats.org/officeDocument/2006/relationships" xmlns:w="http://schemas.openxmlformats.org/wordprocessingml/2006/main" xmlns:w14="http://schemas.microsoft.com/office/word/2010/wordml" xmlns:w15="http://schemas.microsoft.com/office/word/2012/wordml" xmlns:w16cex="http://schemas.microsoft.com/office/word/2018/wordml/cex" xmlns:w16cid="http://schemas.microsoft.com/office/word/2016/wordml/cid" xmlns:w16="http://schemas.microsoft.com/office/word/2018/wordml" xmlns:w16du="http://schemas.microsoft.com/office/word/2023/wordml/word16du" xmlns:w16sdtdh="http://schemas.microsoft.com/office/word/2020/wordml/sdtdatahash" xmlns:w16se="http://schemas.microsoft.com/office/word/2015/wordml/symex" mc:Ignorable="w14 w15 w16se w16cid w16 w16cex w16sdtdh w16du">
   <w:docDefaults>
     <w:rPrDefault>
       <w:rPr>

</xml_diff>